<commit_message>
controladores y rutas - esqueleto
</commit_message>
<xml_diff>
--- a/Projecto Bloggest Laravel.docx
+++ b/Projecto Bloggest Laravel.docx
@@ -1179,7 +1179,7 @@
           <w:lang w:eastAsia="es-ES"/>
         </w:rPr>
         <w:pict w14:anchorId="6985D404">
-          <v:rect id="_x0000_i1031" style="width:0;height:1.5pt" o:hralign="center" o:hrstd="t" o:hr="t" fillcolor="#a0a0a0" stroked="f"/>
+          <v:rect id="_x0000_i1027" style="width:0;height:1.5pt" o:hralign="center" o:hrstd="t" o:hr="t" fillcolor="#a0a0a0" stroked="f"/>
         </w:pict>
       </w:r>
     </w:p>
@@ -2042,7 +2042,7 @@
           <w:lang w:eastAsia="es-ES"/>
         </w:rPr>
         <w:pict w14:anchorId="4E239CFB">
-          <v:rect id="_x0000_i1032" style="width:0;height:1.5pt" o:hralign="center" o:hrstd="t" o:hr="t" fillcolor="#a0a0a0" stroked="f"/>
+          <v:rect id="_x0000_i1028" style="width:0;height:1.5pt" o:hralign="center" o:hrstd="t" o:hr="t" fillcolor="#a0a0a0" stroked="f"/>
         </w:pict>
       </w:r>
     </w:p>
@@ -2782,7 +2782,7 @@
           <w:lang w:eastAsia="es-ES"/>
         </w:rPr>
         <w:pict w14:anchorId="474A28DE">
-          <v:rect id="_x0000_i1033" style="width:0;height:1.5pt" o:hralign="center" o:hrstd="t" o:hr="t" fillcolor="#a0a0a0" stroked="f"/>
+          <v:rect id="_x0000_i1029" style="width:0;height:1.5pt" o:hralign="center" o:hrstd="t" o:hr="t" fillcolor="#a0a0a0" stroked="f"/>
         </w:pict>
       </w:r>
     </w:p>
@@ -3609,16 +3609,18 @@
           <w:bCs/>
           <w:sz w:val="24"/>
           <w:szCs w:val="24"/>
-          <w:lang w:eastAsia="es-ES"/>
-        </w:rPr>
-      </w:pPr>
-      <w:r>
-        <w:rPr>
-          <w:rFonts w:ascii="Montserrat" w:eastAsia="Times New Roman" w:hAnsi="Montserrat" w:cs="Times New Roman"/>
-          <w:b/>
-          <w:bCs/>
-          <w:sz w:val="24"/>
-          <w:szCs w:val="24"/>
+          <w:highlight w:val="lightGray"/>
+          <w:lang w:eastAsia="es-ES"/>
+        </w:rPr>
+      </w:pPr>
+      <w:r>
+        <w:rPr>
+          <w:rFonts w:ascii="Montserrat" w:eastAsia="Times New Roman" w:hAnsi="Montserrat" w:cs="Times New Roman"/>
+          <w:b/>
+          <w:bCs/>
+          <w:sz w:val="24"/>
+          <w:szCs w:val="24"/>
+          <w:highlight w:val="lightGray"/>
           <w:lang w:eastAsia="es-ES"/>
         </w:rPr>
         <w:t>3. Creación de Migraciones</w:t>
@@ -3631,14 +3633,16 @@
           <w:rFonts w:ascii="Montserrat" w:eastAsia="Times New Roman" w:hAnsi="Montserrat" w:cs="Times New Roman"/>
           <w:sz w:val="24"/>
           <w:szCs w:val="24"/>
-          <w:lang w:eastAsia="es-ES"/>
-        </w:rPr>
-      </w:pPr>
-      <w:r>
-        <w:rPr>
-          <w:rFonts w:ascii="Montserrat" w:eastAsia="Times New Roman" w:hAnsi="Montserrat" w:cs="Times New Roman"/>
-          <w:sz w:val="24"/>
-          <w:szCs w:val="24"/>
+          <w:highlight w:val="lightGray"/>
+          <w:lang w:eastAsia="es-ES"/>
+        </w:rPr>
+      </w:pPr>
+      <w:r>
+        <w:rPr>
+          <w:rFonts w:ascii="Montserrat" w:eastAsia="Times New Roman" w:hAnsi="Montserrat" w:cs="Times New Roman"/>
+          <w:sz w:val="24"/>
+          <w:szCs w:val="24"/>
+          <w:highlight w:val="lightGray"/>
           <w:lang w:eastAsia="es-ES"/>
         </w:rPr>
         <w:t>Las migraciones te permiten definir el esquema de la base de datos de manera programática, lo que facilita la colaboración y el control de versiones.</w:t>
@@ -3655,16 +3659,18 @@
           <w:rFonts w:ascii="Montserrat" w:eastAsia="Times New Roman" w:hAnsi="Montserrat" w:cs="Times New Roman"/>
           <w:sz w:val="24"/>
           <w:szCs w:val="24"/>
-          <w:lang w:eastAsia="es-ES"/>
-        </w:rPr>
-      </w:pPr>
-      <w:r>
-        <w:rPr>
-          <w:rFonts w:ascii="Montserrat" w:eastAsia="Times New Roman" w:hAnsi="Montserrat" w:cs="Times New Roman"/>
-          <w:b/>
-          <w:bCs/>
-          <w:sz w:val="24"/>
-          <w:szCs w:val="24"/>
+          <w:highlight w:val="lightGray"/>
+          <w:lang w:eastAsia="es-ES"/>
+        </w:rPr>
+      </w:pPr>
+      <w:r>
+        <w:rPr>
+          <w:rFonts w:ascii="Montserrat" w:eastAsia="Times New Roman" w:hAnsi="Montserrat" w:cs="Times New Roman"/>
+          <w:b/>
+          <w:bCs/>
+          <w:sz w:val="24"/>
+          <w:szCs w:val="24"/>
+          <w:highlight w:val="lightGray"/>
           <w:lang w:eastAsia="es-ES"/>
         </w:rPr>
         <w:lastRenderedPageBreak/>
@@ -3678,6 +3684,7 @@
           <w:bCs/>
           <w:sz w:val="24"/>
           <w:szCs w:val="24"/>
+          <w:highlight w:val="lightGray"/>
           <w:lang w:eastAsia="es-ES"/>
         </w:rPr>
         <w:t>users</w:t>
@@ -3690,6 +3697,7 @@
           <w:bCs/>
           <w:sz w:val="24"/>
           <w:szCs w:val="24"/>
+          <w:highlight w:val="lightGray"/>
           <w:lang w:eastAsia="es-ES"/>
         </w:rPr>
         <w:t>):</w:t>
@@ -3699,6 +3707,7 @@
           <w:rFonts w:ascii="Montserrat" w:eastAsia="Times New Roman" w:hAnsi="Montserrat" w:cs="Times New Roman"/>
           <w:sz w:val="24"/>
           <w:szCs w:val="24"/>
+          <w:highlight w:val="lightGray"/>
           <w:lang w:eastAsia="es-ES"/>
         </w:rPr>
         <w:t xml:space="preserve"> Laravel ya incluye esta migración. Solo necesitarás añadir campos adicionales si lo requieres, como el nombre completo, un avatar, etc.</w:t>
@@ -3715,16 +3724,18 @@
           <w:rFonts w:ascii="Montserrat" w:eastAsia="Times New Roman" w:hAnsi="Montserrat" w:cs="Times New Roman"/>
           <w:sz w:val="24"/>
           <w:szCs w:val="24"/>
-          <w:lang w:eastAsia="es-ES"/>
-        </w:rPr>
-      </w:pPr>
-      <w:r>
-        <w:rPr>
-          <w:rFonts w:ascii="Montserrat" w:eastAsia="Times New Roman" w:hAnsi="Montserrat" w:cs="Times New Roman"/>
-          <w:b/>
-          <w:bCs/>
-          <w:sz w:val="24"/>
-          <w:szCs w:val="24"/>
+          <w:highlight w:val="lightGray"/>
+          <w:lang w:eastAsia="es-ES"/>
+        </w:rPr>
+      </w:pPr>
+      <w:r>
+        <w:rPr>
+          <w:rFonts w:ascii="Montserrat" w:eastAsia="Times New Roman" w:hAnsi="Montserrat" w:cs="Times New Roman"/>
+          <w:b/>
+          <w:bCs/>
+          <w:sz w:val="24"/>
+          <w:szCs w:val="24"/>
+          <w:highlight w:val="lightGray"/>
           <w:lang w:eastAsia="es-ES"/>
         </w:rPr>
         <w:t>Posts (</w:t>
@@ -3736,6 +3747,7 @@
           <w:bCs/>
           <w:sz w:val="24"/>
           <w:szCs w:val="24"/>
+          <w:highlight w:val="lightGray"/>
           <w:lang w:eastAsia="es-ES"/>
         </w:rPr>
         <w:t>posts</w:t>
@@ -3747,6 +3759,7 @@
           <w:bCs/>
           <w:sz w:val="24"/>
           <w:szCs w:val="24"/>
+          <w:highlight w:val="lightGray"/>
           <w:lang w:eastAsia="es-ES"/>
         </w:rPr>
         <w:t>):</w:t>
@@ -3763,14 +3776,16 @@
           <w:rFonts w:ascii="Montserrat" w:eastAsia="Times New Roman" w:hAnsi="Montserrat" w:cs="Times New Roman"/>
           <w:sz w:val="24"/>
           <w:szCs w:val="24"/>
-          <w:lang w:eastAsia="es-ES"/>
-        </w:rPr>
-      </w:pPr>
-      <w:r>
-        <w:rPr>
-          <w:rFonts w:ascii="Montserrat" w:eastAsia="Times New Roman" w:hAnsi="Montserrat" w:cs="Courier New"/>
-          <w:sz w:val="24"/>
-          <w:szCs w:val="24"/>
+          <w:highlight w:val="lightGray"/>
+          <w:lang w:eastAsia="es-ES"/>
+        </w:rPr>
+      </w:pPr>
+      <w:r>
+        <w:rPr>
+          <w:rFonts w:ascii="Montserrat" w:eastAsia="Times New Roman" w:hAnsi="Montserrat" w:cs="Courier New"/>
+          <w:sz w:val="24"/>
+          <w:szCs w:val="24"/>
+          <w:highlight w:val="lightGray"/>
           <w:lang w:eastAsia="es-ES"/>
         </w:rPr>
         <w:t>id</w:t>
@@ -3780,6 +3795,7 @@
           <w:rFonts w:ascii="Montserrat" w:eastAsia="Times New Roman" w:hAnsi="Montserrat" w:cs="Times New Roman"/>
           <w:sz w:val="24"/>
           <w:szCs w:val="24"/>
+          <w:highlight w:val="lightGray"/>
           <w:lang w:eastAsia="es-ES"/>
         </w:rPr>
         <w:t>: Identificador único.</w:t>
@@ -3796,15 +3812,17 @@
           <w:rFonts w:ascii="Montserrat" w:eastAsia="Times New Roman" w:hAnsi="Montserrat" w:cs="Times New Roman"/>
           <w:sz w:val="24"/>
           <w:szCs w:val="24"/>
-          <w:lang w:eastAsia="es-ES"/>
-        </w:rPr>
-      </w:pPr>
-      <w:proofErr w:type="spellStart"/>
-      <w:r>
-        <w:rPr>
-          <w:rFonts w:ascii="Montserrat" w:eastAsia="Times New Roman" w:hAnsi="Montserrat" w:cs="Courier New"/>
-          <w:sz w:val="24"/>
-          <w:szCs w:val="24"/>
+          <w:highlight w:val="lightGray"/>
+          <w:lang w:eastAsia="es-ES"/>
+        </w:rPr>
+      </w:pPr>
+      <w:proofErr w:type="spellStart"/>
+      <w:r>
+        <w:rPr>
+          <w:rFonts w:ascii="Montserrat" w:eastAsia="Times New Roman" w:hAnsi="Montserrat" w:cs="Courier New"/>
+          <w:sz w:val="24"/>
+          <w:szCs w:val="24"/>
+          <w:highlight w:val="lightGray"/>
           <w:lang w:eastAsia="es-ES"/>
         </w:rPr>
         <w:t>title</w:t>
@@ -3815,6 +3833,7 @@
           <w:rFonts w:ascii="Montserrat" w:eastAsia="Times New Roman" w:hAnsi="Montserrat" w:cs="Times New Roman"/>
           <w:sz w:val="24"/>
           <w:szCs w:val="24"/>
+          <w:highlight w:val="lightGray"/>
           <w:lang w:eastAsia="es-ES"/>
         </w:rPr>
         <w:t>: Título del post.</w:t>
@@ -3831,14 +3850,16 @@
           <w:rFonts w:ascii="Montserrat" w:eastAsia="Times New Roman" w:hAnsi="Montserrat" w:cs="Times New Roman"/>
           <w:sz w:val="24"/>
           <w:szCs w:val="24"/>
-          <w:lang w:eastAsia="es-ES"/>
-        </w:rPr>
-      </w:pPr>
-      <w:r>
-        <w:rPr>
-          <w:rFonts w:ascii="Montserrat" w:eastAsia="Times New Roman" w:hAnsi="Montserrat" w:cs="Courier New"/>
-          <w:sz w:val="24"/>
-          <w:szCs w:val="24"/>
+          <w:highlight w:val="lightGray"/>
+          <w:lang w:eastAsia="es-ES"/>
+        </w:rPr>
+      </w:pPr>
+      <w:r>
+        <w:rPr>
+          <w:rFonts w:ascii="Montserrat" w:eastAsia="Times New Roman" w:hAnsi="Montserrat" w:cs="Courier New"/>
+          <w:sz w:val="24"/>
+          <w:szCs w:val="24"/>
+          <w:highlight w:val="lightGray"/>
           <w:lang w:eastAsia="es-ES"/>
         </w:rPr>
         <w:t>slug</w:t>
@@ -3848,6 +3869,7 @@
           <w:rFonts w:ascii="Montserrat" w:eastAsia="Times New Roman" w:hAnsi="Montserrat" w:cs="Times New Roman"/>
           <w:sz w:val="24"/>
           <w:szCs w:val="24"/>
+          <w:highlight w:val="lightGray"/>
           <w:lang w:eastAsia="es-ES"/>
         </w:rPr>
         <w:t xml:space="preserve">: Una versión amigable del título para las </w:t>
@@ -3858,6 +3880,7 @@
           <w:rFonts w:ascii="Montserrat" w:eastAsia="Times New Roman" w:hAnsi="Montserrat" w:cs="Times New Roman"/>
           <w:sz w:val="24"/>
           <w:szCs w:val="24"/>
+          <w:highlight w:val="lightGray"/>
           <w:lang w:eastAsia="es-ES"/>
         </w:rPr>
         <w:t>URLs</w:t>
@@ -3868,6 +3891,7 @@
           <w:rFonts w:ascii="Montserrat" w:eastAsia="Times New Roman" w:hAnsi="Montserrat" w:cs="Times New Roman"/>
           <w:sz w:val="24"/>
           <w:szCs w:val="24"/>
+          <w:highlight w:val="lightGray"/>
           <w:lang w:eastAsia="es-ES"/>
         </w:rPr>
         <w:t xml:space="preserve"> (</w:t>
@@ -3878,6 +3902,7 @@
           <w:rFonts w:ascii="Montserrat" w:eastAsia="Times New Roman" w:hAnsi="Montserrat" w:cs="Times New Roman"/>
           <w:sz w:val="24"/>
           <w:szCs w:val="24"/>
+          <w:highlight w:val="lightGray"/>
           <w:lang w:eastAsia="es-ES"/>
         </w:rPr>
         <w:t>ej</w:t>
@@ -3888,6 +3913,7 @@
           <w:rFonts w:ascii="Montserrat" w:eastAsia="Times New Roman" w:hAnsi="Montserrat" w:cs="Times New Roman"/>
           <w:sz w:val="24"/>
           <w:szCs w:val="24"/>
+          <w:highlight w:val="lightGray"/>
           <w:lang w:eastAsia="es-ES"/>
         </w:rPr>
         <w:t xml:space="preserve">: </w:t>
@@ -3897,6 +3923,7 @@
           <w:rFonts w:ascii="Montserrat" w:eastAsia="Times New Roman" w:hAnsi="Montserrat" w:cs="Courier New"/>
           <w:sz w:val="24"/>
           <w:szCs w:val="24"/>
+          <w:highlight w:val="lightGray"/>
           <w:lang w:eastAsia="es-ES"/>
         </w:rPr>
         <w:t>mi-post-genial</w:t>
@@ -3906,6 +3933,7 @@
           <w:rFonts w:ascii="Montserrat" w:eastAsia="Times New Roman" w:hAnsi="Montserrat" w:cs="Times New Roman"/>
           <w:sz w:val="24"/>
           <w:szCs w:val="24"/>
+          <w:highlight w:val="lightGray"/>
           <w:lang w:eastAsia="es-ES"/>
         </w:rPr>
         <w:t>). Debe ser único.</w:t>
@@ -3922,15 +3950,17 @@
           <w:rFonts w:ascii="Montserrat" w:eastAsia="Times New Roman" w:hAnsi="Montserrat" w:cs="Times New Roman"/>
           <w:sz w:val="24"/>
           <w:szCs w:val="24"/>
-          <w:lang w:eastAsia="es-ES"/>
-        </w:rPr>
-      </w:pPr>
-      <w:proofErr w:type="spellStart"/>
-      <w:r>
-        <w:rPr>
-          <w:rFonts w:ascii="Montserrat" w:eastAsia="Times New Roman" w:hAnsi="Montserrat" w:cs="Courier New"/>
-          <w:sz w:val="24"/>
-          <w:szCs w:val="24"/>
+          <w:highlight w:val="lightGray"/>
+          <w:lang w:eastAsia="es-ES"/>
+        </w:rPr>
+      </w:pPr>
+      <w:proofErr w:type="spellStart"/>
+      <w:r>
+        <w:rPr>
+          <w:rFonts w:ascii="Montserrat" w:eastAsia="Times New Roman" w:hAnsi="Montserrat" w:cs="Courier New"/>
+          <w:sz w:val="24"/>
+          <w:szCs w:val="24"/>
+          <w:highlight w:val="lightGray"/>
           <w:lang w:eastAsia="es-ES"/>
         </w:rPr>
         <w:t>content</w:t>
@@ -3941,6 +3971,7 @@
           <w:rFonts w:ascii="Montserrat" w:eastAsia="Times New Roman" w:hAnsi="Montserrat" w:cs="Times New Roman"/>
           <w:sz w:val="24"/>
           <w:szCs w:val="24"/>
+          <w:highlight w:val="lightGray"/>
           <w:lang w:eastAsia="es-ES"/>
         </w:rPr>
         <w:t>: Contenido del post.</w:t>
@@ -3957,15 +3988,17 @@
           <w:rFonts w:ascii="Montserrat" w:eastAsia="Times New Roman" w:hAnsi="Montserrat" w:cs="Times New Roman"/>
           <w:sz w:val="24"/>
           <w:szCs w:val="24"/>
-          <w:lang w:eastAsia="es-ES"/>
-        </w:rPr>
-      </w:pPr>
-      <w:proofErr w:type="spellStart"/>
-      <w:r>
-        <w:rPr>
-          <w:rFonts w:ascii="Montserrat" w:eastAsia="Times New Roman" w:hAnsi="Montserrat" w:cs="Courier New"/>
-          <w:sz w:val="24"/>
-          <w:szCs w:val="24"/>
+          <w:highlight w:val="lightGray"/>
+          <w:lang w:eastAsia="es-ES"/>
+        </w:rPr>
+      </w:pPr>
+      <w:proofErr w:type="spellStart"/>
+      <w:r>
+        <w:rPr>
+          <w:rFonts w:ascii="Montserrat" w:eastAsia="Times New Roman" w:hAnsi="Montserrat" w:cs="Courier New"/>
+          <w:sz w:val="24"/>
+          <w:szCs w:val="24"/>
+          <w:highlight w:val="lightGray"/>
           <w:lang w:eastAsia="es-ES"/>
         </w:rPr>
         <w:t>user_id</w:t>
@@ -3976,6 +4009,7 @@
           <w:rFonts w:ascii="Montserrat" w:eastAsia="Times New Roman" w:hAnsi="Montserrat" w:cs="Times New Roman"/>
           <w:sz w:val="24"/>
           <w:szCs w:val="24"/>
+          <w:highlight w:val="lightGray"/>
           <w:lang w:eastAsia="es-ES"/>
         </w:rPr>
         <w:t xml:space="preserve">: Clave foránea que referencia al autor del post en la tabla </w:t>
@@ -3986,6 +4020,7 @@
           <w:rFonts w:ascii="Montserrat" w:eastAsia="Times New Roman" w:hAnsi="Montserrat" w:cs="Courier New"/>
           <w:sz w:val="24"/>
           <w:szCs w:val="24"/>
+          <w:highlight w:val="lightGray"/>
           <w:lang w:eastAsia="es-ES"/>
         </w:rPr>
         <w:t>users</w:t>
@@ -3996,6 +4031,7 @@
           <w:rFonts w:ascii="Montserrat" w:eastAsia="Times New Roman" w:hAnsi="Montserrat" w:cs="Times New Roman"/>
           <w:sz w:val="24"/>
           <w:szCs w:val="24"/>
+          <w:highlight w:val="lightGray"/>
           <w:lang w:eastAsia="es-ES"/>
         </w:rPr>
         <w:t>.</w:t>
@@ -4012,15 +4048,17 @@
           <w:rFonts w:ascii="Montserrat" w:eastAsia="Times New Roman" w:hAnsi="Montserrat" w:cs="Times New Roman"/>
           <w:sz w:val="24"/>
           <w:szCs w:val="24"/>
-          <w:lang w:eastAsia="es-ES"/>
-        </w:rPr>
-      </w:pPr>
-      <w:proofErr w:type="spellStart"/>
-      <w:r>
-        <w:rPr>
-          <w:rFonts w:ascii="Montserrat" w:eastAsia="Times New Roman" w:hAnsi="Montserrat" w:cs="Courier New"/>
-          <w:sz w:val="24"/>
-          <w:szCs w:val="24"/>
+          <w:highlight w:val="lightGray"/>
+          <w:lang w:eastAsia="es-ES"/>
+        </w:rPr>
+      </w:pPr>
+      <w:proofErr w:type="spellStart"/>
+      <w:r>
+        <w:rPr>
+          <w:rFonts w:ascii="Montserrat" w:eastAsia="Times New Roman" w:hAnsi="Montserrat" w:cs="Courier New"/>
+          <w:sz w:val="24"/>
+          <w:szCs w:val="24"/>
+          <w:highlight w:val="lightGray"/>
           <w:lang w:eastAsia="es-ES"/>
         </w:rPr>
         <w:t>published_at</w:t>
@@ -4031,6 +4069,7 @@
           <w:rFonts w:ascii="Montserrat" w:eastAsia="Times New Roman" w:hAnsi="Montserrat" w:cs="Times New Roman"/>
           <w:sz w:val="24"/>
           <w:szCs w:val="24"/>
+          <w:highlight w:val="lightGray"/>
           <w:lang w:eastAsia="es-ES"/>
         </w:rPr>
         <w:t>: Fecha y hora de publicación (opcional, para programar publicaciones).</w:t>
@@ -4047,16 +4086,18 @@
           <w:rFonts w:ascii="Montserrat" w:eastAsia="Times New Roman" w:hAnsi="Montserrat" w:cs="Times New Roman"/>
           <w:sz w:val="24"/>
           <w:szCs w:val="24"/>
-          <w:lang w:eastAsia="es-ES"/>
-        </w:rPr>
-      </w:pPr>
-      <w:r>
-        <w:rPr>
-          <w:rFonts w:ascii="Montserrat" w:eastAsia="Times New Roman" w:hAnsi="Montserrat" w:cs="Times New Roman"/>
-          <w:b/>
-          <w:bCs/>
-          <w:sz w:val="24"/>
-          <w:szCs w:val="24"/>
+          <w:highlight w:val="lightGray"/>
+          <w:lang w:eastAsia="es-ES"/>
+        </w:rPr>
+      </w:pPr>
+      <w:r>
+        <w:rPr>
+          <w:rFonts w:ascii="Montserrat" w:eastAsia="Times New Roman" w:hAnsi="Montserrat" w:cs="Times New Roman"/>
+          <w:b/>
+          <w:bCs/>
+          <w:sz w:val="24"/>
+          <w:szCs w:val="24"/>
+          <w:highlight w:val="lightGray"/>
           <w:lang w:eastAsia="es-ES"/>
         </w:rPr>
         <w:t>Comentarios (</w:t>
@@ -4069,6 +4110,7 @@
           <w:bCs/>
           <w:sz w:val="24"/>
           <w:szCs w:val="24"/>
+          <w:highlight w:val="lightGray"/>
           <w:lang w:eastAsia="es-ES"/>
         </w:rPr>
         <w:t>comments</w:t>
@@ -4081,6 +4123,7 @@
           <w:bCs/>
           <w:sz w:val="24"/>
           <w:szCs w:val="24"/>
+          <w:highlight w:val="lightGray"/>
           <w:lang w:eastAsia="es-ES"/>
         </w:rPr>
         <w:t>):</w:t>
@@ -4097,14 +4140,16 @@
           <w:rFonts w:ascii="Montserrat" w:eastAsia="Times New Roman" w:hAnsi="Montserrat" w:cs="Times New Roman"/>
           <w:sz w:val="24"/>
           <w:szCs w:val="24"/>
-          <w:lang w:eastAsia="es-ES"/>
-        </w:rPr>
-      </w:pPr>
-      <w:r>
-        <w:rPr>
-          <w:rFonts w:ascii="Montserrat" w:eastAsia="Times New Roman" w:hAnsi="Montserrat" w:cs="Courier New"/>
-          <w:sz w:val="24"/>
-          <w:szCs w:val="24"/>
+          <w:highlight w:val="lightGray"/>
+          <w:lang w:eastAsia="es-ES"/>
+        </w:rPr>
+      </w:pPr>
+      <w:r>
+        <w:rPr>
+          <w:rFonts w:ascii="Montserrat" w:eastAsia="Times New Roman" w:hAnsi="Montserrat" w:cs="Courier New"/>
+          <w:sz w:val="24"/>
+          <w:szCs w:val="24"/>
+          <w:highlight w:val="lightGray"/>
           <w:lang w:eastAsia="es-ES"/>
         </w:rPr>
         <w:t>id</w:t>
@@ -4114,6 +4159,7 @@
           <w:rFonts w:ascii="Montserrat" w:eastAsia="Times New Roman" w:hAnsi="Montserrat" w:cs="Times New Roman"/>
           <w:sz w:val="24"/>
           <w:szCs w:val="24"/>
+          <w:highlight w:val="lightGray"/>
           <w:lang w:eastAsia="es-ES"/>
         </w:rPr>
         <w:t>: Identificador único.</w:t>
@@ -4130,15 +4176,17 @@
           <w:rFonts w:ascii="Montserrat" w:eastAsia="Times New Roman" w:hAnsi="Montserrat" w:cs="Times New Roman"/>
           <w:sz w:val="24"/>
           <w:szCs w:val="24"/>
-          <w:lang w:eastAsia="es-ES"/>
-        </w:rPr>
-      </w:pPr>
-      <w:proofErr w:type="spellStart"/>
-      <w:r>
-        <w:rPr>
-          <w:rFonts w:ascii="Montserrat" w:eastAsia="Times New Roman" w:hAnsi="Montserrat" w:cs="Courier New"/>
-          <w:sz w:val="24"/>
-          <w:szCs w:val="24"/>
+          <w:highlight w:val="lightGray"/>
+          <w:lang w:eastAsia="es-ES"/>
+        </w:rPr>
+      </w:pPr>
+      <w:proofErr w:type="spellStart"/>
+      <w:r>
+        <w:rPr>
+          <w:rFonts w:ascii="Montserrat" w:eastAsia="Times New Roman" w:hAnsi="Montserrat" w:cs="Courier New"/>
+          <w:sz w:val="24"/>
+          <w:szCs w:val="24"/>
+          <w:highlight w:val="lightGray"/>
           <w:lang w:eastAsia="es-ES"/>
         </w:rPr>
         <w:t>content</w:t>
@@ -4149,6 +4197,7 @@
           <w:rFonts w:ascii="Montserrat" w:eastAsia="Times New Roman" w:hAnsi="Montserrat" w:cs="Times New Roman"/>
           <w:sz w:val="24"/>
           <w:szCs w:val="24"/>
+          <w:highlight w:val="lightGray"/>
           <w:lang w:eastAsia="es-ES"/>
         </w:rPr>
         <w:t>: Contenido del comentario.</w:t>
@@ -4165,15 +4214,17 @@
           <w:rFonts w:ascii="Montserrat" w:eastAsia="Times New Roman" w:hAnsi="Montserrat" w:cs="Times New Roman"/>
           <w:sz w:val="24"/>
           <w:szCs w:val="24"/>
-          <w:lang w:eastAsia="es-ES"/>
-        </w:rPr>
-      </w:pPr>
-      <w:proofErr w:type="spellStart"/>
-      <w:r>
-        <w:rPr>
-          <w:rFonts w:ascii="Montserrat" w:eastAsia="Times New Roman" w:hAnsi="Montserrat" w:cs="Courier New"/>
-          <w:sz w:val="24"/>
-          <w:szCs w:val="24"/>
+          <w:highlight w:val="lightGray"/>
+          <w:lang w:eastAsia="es-ES"/>
+        </w:rPr>
+      </w:pPr>
+      <w:proofErr w:type="spellStart"/>
+      <w:r>
+        <w:rPr>
+          <w:rFonts w:ascii="Montserrat" w:eastAsia="Times New Roman" w:hAnsi="Montserrat" w:cs="Courier New"/>
+          <w:sz w:val="24"/>
+          <w:szCs w:val="24"/>
+          <w:highlight w:val="lightGray"/>
           <w:lang w:eastAsia="es-ES"/>
         </w:rPr>
         <w:t>user_id</w:t>
@@ -4184,6 +4235,7 @@
           <w:rFonts w:ascii="Montserrat" w:eastAsia="Times New Roman" w:hAnsi="Montserrat" w:cs="Times New Roman"/>
           <w:sz w:val="24"/>
           <w:szCs w:val="24"/>
+          <w:highlight w:val="lightGray"/>
           <w:lang w:eastAsia="es-ES"/>
         </w:rPr>
         <w:t>: Clave foránea que referencia al usuario que comentó (si está registrado).</w:t>
@@ -4200,15 +4252,17 @@
           <w:rFonts w:ascii="Montserrat" w:eastAsia="Times New Roman" w:hAnsi="Montserrat" w:cs="Times New Roman"/>
           <w:sz w:val="24"/>
           <w:szCs w:val="24"/>
-          <w:lang w:eastAsia="es-ES"/>
-        </w:rPr>
-      </w:pPr>
-      <w:proofErr w:type="spellStart"/>
-      <w:r>
-        <w:rPr>
-          <w:rFonts w:ascii="Montserrat" w:eastAsia="Times New Roman" w:hAnsi="Montserrat" w:cs="Courier New"/>
-          <w:sz w:val="24"/>
-          <w:szCs w:val="24"/>
+          <w:highlight w:val="lightGray"/>
+          <w:lang w:eastAsia="es-ES"/>
+        </w:rPr>
+      </w:pPr>
+      <w:proofErr w:type="spellStart"/>
+      <w:r>
+        <w:rPr>
+          <w:rFonts w:ascii="Montserrat" w:eastAsia="Times New Roman" w:hAnsi="Montserrat" w:cs="Courier New"/>
+          <w:sz w:val="24"/>
+          <w:szCs w:val="24"/>
+          <w:highlight w:val="lightGray"/>
           <w:lang w:eastAsia="es-ES"/>
         </w:rPr>
         <w:t>post_id</w:t>
@@ -4219,6 +4273,7 @@
           <w:rFonts w:ascii="Montserrat" w:eastAsia="Times New Roman" w:hAnsi="Montserrat" w:cs="Times New Roman"/>
           <w:sz w:val="24"/>
           <w:szCs w:val="24"/>
+          <w:highlight w:val="lightGray"/>
           <w:lang w:eastAsia="es-ES"/>
         </w:rPr>
         <w:t>: Clave foránea que referencia al post al que pertenece el comentario.</w:t>
@@ -4235,15 +4290,17 @@
           <w:rFonts w:ascii="Montserrat" w:eastAsia="Times New Roman" w:hAnsi="Montserrat" w:cs="Times New Roman"/>
           <w:sz w:val="24"/>
           <w:szCs w:val="24"/>
-          <w:lang w:eastAsia="es-ES"/>
-        </w:rPr>
-      </w:pPr>
-      <w:proofErr w:type="spellStart"/>
-      <w:r>
-        <w:rPr>
-          <w:rFonts w:ascii="Montserrat" w:eastAsia="Times New Roman" w:hAnsi="Montserrat" w:cs="Courier New"/>
-          <w:sz w:val="24"/>
-          <w:szCs w:val="24"/>
+          <w:highlight w:val="lightGray"/>
+          <w:lang w:eastAsia="es-ES"/>
+        </w:rPr>
+      </w:pPr>
+      <w:proofErr w:type="spellStart"/>
+      <w:r>
+        <w:rPr>
+          <w:rFonts w:ascii="Montserrat" w:eastAsia="Times New Roman" w:hAnsi="Montserrat" w:cs="Courier New"/>
+          <w:sz w:val="24"/>
+          <w:szCs w:val="24"/>
+          <w:highlight w:val="lightGray"/>
           <w:lang w:eastAsia="es-ES"/>
         </w:rPr>
         <w:t>name</w:t>
@@ -4254,6 +4311,7 @@
           <w:rFonts w:ascii="Montserrat" w:eastAsia="Times New Roman" w:hAnsi="Montserrat" w:cs="Times New Roman"/>
           <w:sz w:val="24"/>
           <w:szCs w:val="24"/>
+          <w:highlight w:val="lightGray"/>
           <w:lang w:eastAsia="es-ES"/>
         </w:rPr>
         <w:t xml:space="preserve"> y </w:t>
@@ -4263,6 +4321,7 @@
           <w:rFonts w:ascii="Montserrat" w:eastAsia="Times New Roman" w:hAnsi="Montserrat" w:cs="Courier New"/>
           <w:sz w:val="24"/>
           <w:szCs w:val="24"/>
+          <w:highlight w:val="lightGray"/>
           <w:lang w:eastAsia="es-ES"/>
         </w:rPr>
         <w:t>email</w:t>
@@ -4272,6 +4331,7 @@
           <w:rFonts w:ascii="Montserrat" w:eastAsia="Times New Roman" w:hAnsi="Montserrat" w:cs="Times New Roman"/>
           <w:sz w:val="24"/>
           <w:szCs w:val="24"/>
+          <w:highlight w:val="lightGray"/>
           <w:lang w:eastAsia="es-ES"/>
         </w:rPr>
         <w:t>: Para comentarios de invitados no registrados.</w:t>
@@ -4287,16 +4347,18 @@
           <w:bCs/>
           <w:sz w:val="24"/>
           <w:szCs w:val="24"/>
-          <w:lang w:eastAsia="es-ES"/>
-        </w:rPr>
-      </w:pPr>
-      <w:r>
-        <w:rPr>
-          <w:rFonts w:ascii="Montserrat" w:eastAsia="Times New Roman" w:hAnsi="Montserrat" w:cs="Times New Roman"/>
-          <w:b/>
-          <w:bCs/>
-          <w:sz w:val="24"/>
-          <w:szCs w:val="24"/>
+          <w:highlight w:val="lightGray"/>
+          <w:lang w:eastAsia="es-ES"/>
+        </w:rPr>
+      </w:pPr>
+      <w:r>
+        <w:rPr>
+          <w:rFonts w:ascii="Montserrat" w:eastAsia="Times New Roman" w:hAnsi="Montserrat" w:cs="Times New Roman"/>
+          <w:b/>
+          <w:bCs/>
+          <w:sz w:val="24"/>
+          <w:szCs w:val="24"/>
+          <w:highlight w:val="lightGray"/>
           <w:lang w:eastAsia="es-ES"/>
         </w:rPr>
         <w:t>4. Ejecución de Migraciones</w:t>
@@ -4309,14 +4371,16 @@
           <w:rFonts w:ascii="Montserrat" w:eastAsia="Times New Roman" w:hAnsi="Montserrat" w:cs="Times New Roman"/>
           <w:sz w:val="24"/>
           <w:szCs w:val="24"/>
-          <w:lang w:eastAsia="es-ES"/>
-        </w:rPr>
-      </w:pPr>
-      <w:r>
-        <w:rPr>
-          <w:rFonts w:ascii="Montserrat" w:eastAsia="Times New Roman" w:hAnsi="Montserrat" w:cs="Times New Roman"/>
-          <w:sz w:val="24"/>
-          <w:szCs w:val="24"/>
+          <w:highlight w:val="lightGray"/>
+          <w:lang w:eastAsia="es-ES"/>
+        </w:rPr>
+      </w:pPr>
+      <w:r>
+        <w:rPr>
+          <w:rFonts w:ascii="Montserrat" w:eastAsia="Times New Roman" w:hAnsi="Montserrat" w:cs="Times New Roman"/>
+          <w:sz w:val="24"/>
+          <w:szCs w:val="24"/>
+          <w:highlight w:val="lightGray"/>
           <w:lang w:eastAsia="es-ES"/>
         </w:rPr>
         <w:t xml:space="preserve">Una vez que las migraciones estén definidas, usa el comando </w:t>
@@ -4327,6 +4391,7 @@
           <w:rFonts w:ascii="Montserrat" w:eastAsia="Times New Roman" w:hAnsi="Montserrat" w:cs="Courier New"/>
           <w:sz w:val="24"/>
           <w:szCs w:val="24"/>
+          <w:highlight w:val="lightGray"/>
           <w:lang w:eastAsia="es-ES"/>
         </w:rPr>
         <w:t>php</w:t>
@@ -4337,6 +4402,7 @@
           <w:rFonts w:ascii="Montserrat" w:eastAsia="Times New Roman" w:hAnsi="Montserrat" w:cs="Courier New"/>
           <w:sz w:val="24"/>
           <w:szCs w:val="24"/>
+          <w:highlight w:val="lightGray"/>
           <w:lang w:eastAsia="es-ES"/>
         </w:rPr>
         <w:t xml:space="preserve"> </w:t>
@@ -4347,6 +4413,7 @@
           <w:rFonts w:ascii="Montserrat" w:eastAsia="Times New Roman" w:hAnsi="Montserrat" w:cs="Courier New"/>
           <w:sz w:val="24"/>
           <w:szCs w:val="24"/>
+          <w:highlight w:val="lightGray"/>
           <w:lang w:eastAsia="es-ES"/>
         </w:rPr>
         <w:t>artisan</w:t>
@@ -4357,6 +4424,7 @@
           <w:rFonts w:ascii="Montserrat" w:eastAsia="Times New Roman" w:hAnsi="Montserrat" w:cs="Courier New"/>
           <w:sz w:val="24"/>
           <w:szCs w:val="24"/>
+          <w:highlight w:val="lightGray"/>
           <w:lang w:eastAsia="es-ES"/>
         </w:rPr>
         <w:t xml:space="preserve"> </w:t>
@@ -4367,6 +4435,7 @@
           <w:rFonts w:ascii="Montserrat" w:eastAsia="Times New Roman" w:hAnsi="Montserrat" w:cs="Courier New"/>
           <w:sz w:val="24"/>
           <w:szCs w:val="24"/>
+          <w:highlight w:val="lightGray"/>
           <w:lang w:eastAsia="es-ES"/>
         </w:rPr>
         <w:t>migrate</w:t>
@@ -4377,6 +4446,7 @@
           <w:rFonts w:ascii="Montserrat" w:eastAsia="Times New Roman" w:hAnsi="Montserrat" w:cs="Times New Roman"/>
           <w:sz w:val="24"/>
           <w:szCs w:val="24"/>
+          <w:highlight w:val="lightGray"/>
           <w:lang w:eastAsia="es-ES"/>
         </w:rPr>
         <w:t xml:space="preserve"> para crear las tablas en tu base de datos.</w:t>
@@ -4397,10 +4467,11 @@
           <w:rFonts w:ascii="Montserrat" w:eastAsia="Times New Roman" w:hAnsi="Montserrat" w:cs="Times New Roman"/>
           <w:sz w:val="24"/>
           <w:szCs w:val="24"/>
+          <w:highlight w:val="lightGray"/>
           <w:lang w:eastAsia="es-ES"/>
         </w:rPr>
         <w:pict w14:anchorId="01237697">
-          <v:rect id="_x0000_i1027" style="width:0;height:1.5pt" o:hralign="center" o:hrstd="t" o:hr="t" fillcolor="#a0a0a0" stroked="f"/>
+          <v:rect id="_x0000_i1030" style="width:0;height:1.5pt" o:hralign="center" o:hrstd="t" o:hr="t" fillcolor="#a0a0a0" stroked="f"/>
         </w:pict>
       </w:r>
     </w:p>
@@ -4414,16 +4485,18 @@
           <w:bCs/>
           <w:sz w:val="24"/>
           <w:szCs w:val="24"/>
-          <w:lang w:eastAsia="es-ES"/>
-        </w:rPr>
-      </w:pPr>
-      <w:r>
-        <w:rPr>
-          <w:rFonts w:ascii="Montserrat" w:eastAsia="Times New Roman" w:hAnsi="Montserrat" w:cs="Times New Roman"/>
-          <w:b/>
-          <w:bCs/>
-          <w:sz w:val="24"/>
-          <w:szCs w:val="24"/>
+          <w:highlight w:val="lightGray"/>
+          <w:lang w:eastAsia="es-ES"/>
+        </w:rPr>
+      </w:pPr>
+      <w:r>
+        <w:rPr>
+          <w:rFonts w:ascii="Montserrat" w:eastAsia="Times New Roman" w:hAnsi="Montserrat" w:cs="Times New Roman"/>
+          <w:b/>
+          <w:bCs/>
+          <w:sz w:val="24"/>
+          <w:szCs w:val="24"/>
+          <w:highlight w:val="lightGray"/>
           <w:lang w:eastAsia="es-ES"/>
         </w:rPr>
         <w:t>Fase 3: Desarrollo de la Lógica del Negocio</w:t>
@@ -4436,14 +4509,16 @@
           <w:rFonts w:ascii="Montserrat" w:eastAsia="Times New Roman" w:hAnsi="Montserrat" w:cs="Times New Roman"/>
           <w:sz w:val="24"/>
           <w:szCs w:val="24"/>
-          <w:lang w:eastAsia="es-ES"/>
-        </w:rPr>
-      </w:pPr>
-      <w:r>
-        <w:rPr>
-          <w:rFonts w:ascii="Montserrat" w:eastAsia="Times New Roman" w:hAnsi="Montserrat" w:cs="Times New Roman"/>
-          <w:sz w:val="24"/>
-          <w:szCs w:val="24"/>
+          <w:highlight w:val="lightGray"/>
+          <w:lang w:eastAsia="es-ES"/>
+        </w:rPr>
+      </w:pPr>
+      <w:r>
+        <w:rPr>
+          <w:rFonts w:ascii="Montserrat" w:eastAsia="Times New Roman" w:hAnsi="Montserrat" w:cs="Times New Roman"/>
+          <w:sz w:val="24"/>
+          <w:szCs w:val="24"/>
+          <w:highlight w:val="lightGray"/>
           <w:lang w:eastAsia="es-ES"/>
         </w:rPr>
         <w:t>Ahora es el momento de dar vida a los datos.</w:t>
@@ -4459,16 +4534,18 @@
           <w:bCs/>
           <w:sz w:val="24"/>
           <w:szCs w:val="24"/>
-          <w:lang w:eastAsia="es-ES"/>
-        </w:rPr>
-      </w:pPr>
-      <w:r>
-        <w:rPr>
-          <w:rFonts w:ascii="Montserrat" w:eastAsia="Times New Roman" w:hAnsi="Montserrat" w:cs="Times New Roman"/>
-          <w:b/>
-          <w:bCs/>
-          <w:sz w:val="24"/>
-          <w:szCs w:val="24"/>
+          <w:highlight w:val="lightGray"/>
+          <w:lang w:eastAsia="es-ES"/>
+        </w:rPr>
+      </w:pPr>
+      <w:r>
+        <w:rPr>
+          <w:rFonts w:ascii="Montserrat" w:eastAsia="Times New Roman" w:hAnsi="Montserrat" w:cs="Times New Roman"/>
+          <w:b/>
+          <w:bCs/>
+          <w:sz w:val="24"/>
+          <w:szCs w:val="24"/>
+          <w:highlight w:val="lightGray"/>
           <w:lang w:eastAsia="es-ES"/>
         </w:rPr>
         <w:t>5. Creación de Modelos</w:t>
@@ -4481,14 +4558,16 @@
           <w:rFonts w:ascii="Montserrat" w:eastAsia="Times New Roman" w:hAnsi="Montserrat" w:cs="Times New Roman"/>
           <w:sz w:val="24"/>
           <w:szCs w:val="24"/>
-          <w:lang w:eastAsia="es-ES"/>
-        </w:rPr>
-      </w:pPr>
-      <w:r>
-        <w:rPr>
-          <w:rFonts w:ascii="Montserrat" w:eastAsia="Times New Roman" w:hAnsi="Montserrat" w:cs="Times New Roman"/>
-          <w:sz w:val="24"/>
-          <w:szCs w:val="24"/>
+          <w:highlight w:val="lightGray"/>
+          <w:lang w:eastAsia="es-ES"/>
+        </w:rPr>
+      </w:pPr>
+      <w:r>
+        <w:rPr>
+          <w:rFonts w:ascii="Montserrat" w:eastAsia="Times New Roman" w:hAnsi="Montserrat" w:cs="Times New Roman"/>
+          <w:sz w:val="24"/>
+          <w:szCs w:val="24"/>
+          <w:highlight w:val="lightGray"/>
           <w:lang w:eastAsia="es-ES"/>
         </w:rPr>
         <w:t>Los modelos representan tus tablas de la base de datos y te permiten interactuar con ellas.</w:t>
@@ -4505,17 +4584,19 @@
           <w:rFonts w:ascii="Montserrat" w:eastAsia="Times New Roman" w:hAnsi="Montserrat" w:cs="Times New Roman"/>
           <w:sz w:val="24"/>
           <w:szCs w:val="24"/>
-          <w:lang w:eastAsia="es-ES"/>
-        </w:rPr>
-      </w:pPr>
-      <w:proofErr w:type="spellStart"/>
-      <w:r>
-        <w:rPr>
-          <w:rFonts w:ascii="Montserrat" w:eastAsia="Times New Roman" w:hAnsi="Montserrat" w:cs="Courier New"/>
-          <w:b/>
-          <w:bCs/>
-          <w:sz w:val="24"/>
-          <w:szCs w:val="24"/>
+          <w:highlight w:val="lightGray"/>
+          <w:lang w:eastAsia="es-ES"/>
+        </w:rPr>
+      </w:pPr>
+      <w:proofErr w:type="spellStart"/>
+      <w:r>
+        <w:rPr>
+          <w:rFonts w:ascii="Montserrat" w:eastAsia="Times New Roman" w:hAnsi="Montserrat" w:cs="Courier New"/>
+          <w:b/>
+          <w:bCs/>
+          <w:sz w:val="24"/>
+          <w:szCs w:val="24"/>
+          <w:highlight w:val="lightGray"/>
           <w:lang w:eastAsia="es-ES"/>
         </w:rPr>
         <w:t>User.php</w:t>
@@ -4526,6 +4607,7 @@
           <w:rFonts w:ascii="Montserrat" w:eastAsia="Times New Roman" w:hAnsi="Montserrat" w:cs="Times New Roman"/>
           <w:sz w:val="24"/>
           <w:szCs w:val="24"/>
+          <w:highlight w:val="lightGray"/>
           <w:lang w:eastAsia="es-ES"/>
         </w:rPr>
         <w:t>: Ya existe.</w:t>
@@ -4542,17 +4624,19 @@
           <w:rFonts w:ascii="Montserrat" w:eastAsia="Times New Roman" w:hAnsi="Montserrat" w:cs="Times New Roman"/>
           <w:sz w:val="24"/>
           <w:szCs w:val="24"/>
-          <w:lang w:eastAsia="es-ES"/>
-        </w:rPr>
-      </w:pPr>
-      <w:proofErr w:type="spellStart"/>
-      <w:r>
-        <w:rPr>
-          <w:rFonts w:ascii="Montserrat" w:eastAsia="Times New Roman" w:hAnsi="Montserrat" w:cs="Courier New"/>
-          <w:b/>
-          <w:bCs/>
-          <w:sz w:val="24"/>
-          <w:szCs w:val="24"/>
+          <w:highlight w:val="lightGray"/>
+          <w:lang w:eastAsia="es-ES"/>
+        </w:rPr>
+      </w:pPr>
+      <w:proofErr w:type="spellStart"/>
+      <w:r>
+        <w:rPr>
+          <w:rFonts w:ascii="Montserrat" w:eastAsia="Times New Roman" w:hAnsi="Montserrat" w:cs="Courier New"/>
+          <w:b/>
+          <w:bCs/>
+          <w:sz w:val="24"/>
+          <w:szCs w:val="24"/>
+          <w:highlight w:val="lightGray"/>
           <w:lang w:eastAsia="es-ES"/>
         </w:rPr>
         <w:t>Post.php</w:t>
@@ -4563,6 +4647,7 @@
           <w:rFonts w:ascii="Montserrat" w:eastAsia="Times New Roman" w:hAnsi="Montserrat" w:cs="Times New Roman"/>
           <w:sz w:val="24"/>
           <w:szCs w:val="24"/>
+          <w:highlight w:val="lightGray"/>
           <w:lang w:eastAsia="es-ES"/>
         </w:rPr>
         <w:t xml:space="preserve">: Define las relaciones. Un post </w:t>
@@ -4574,6 +4659,7 @@
           <w:bCs/>
           <w:sz w:val="24"/>
           <w:szCs w:val="24"/>
+          <w:highlight w:val="lightGray"/>
           <w:lang w:eastAsia="es-ES"/>
         </w:rPr>
         <w:t>pertenece a</w:t>
@@ -4583,6 +4669,7 @@
           <w:rFonts w:ascii="Montserrat" w:eastAsia="Times New Roman" w:hAnsi="Montserrat" w:cs="Times New Roman"/>
           <w:sz w:val="24"/>
           <w:szCs w:val="24"/>
+          <w:highlight w:val="lightGray"/>
           <w:lang w:eastAsia="es-ES"/>
         </w:rPr>
         <w:t xml:space="preserve"> un usuario (</w:t>
@@ -4593,6 +4680,7 @@
           <w:rFonts w:ascii="Montserrat" w:eastAsia="Times New Roman" w:hAnsi="Montserrat" w:cs="Courier New"/>
           <w:sz w:val="24"/>
           <w:szCs w:val="24"/>
+          <w:highlight w:val="lightGray"/>
           <w:lang w:eastAsia="es-ES"/>
         </w:rPr>
         <w:t>belongsTo</w:t>
@@ -4603,6 +4691,7 @@
           <w:rFonts w:ascii="Montserrat" w:eastAsia="Times New Roman" w:hAnsi="Montserrat" w:cs="Times New Roman"/>
           <w:sz w:val="24"/>
           <w:szCs w:val="24"/>
+          <w:highlight w:val="lightGray"/>
           <w:lang w:eastAsia="es-ES"/>
         </w:rPr>
         <w:t xml:space="preserve">) y </w:t>
@@ -4614,6 +4703,7 @@
           <w:bCs/>
           <w:sz w:val="24"/>
           <w:szCs w:val="24"/>
+          <w:highlight w:val="lightGray"/>
           <w:lang w:eastAsia="es-ES"/>
         </w:rPr>
         <w:t>tiene muchos</w:t>
@@ -4623,6 +4713,7 @@
           <w:rFonts w:ascii="Montserrat" w:eastAsia="Times New Roman" w:hAnsi="Montserrat" w:cs="Times New Roman"/>
           <w:sz w:val="24"/>
           <w:szCs w:val="24"/>
+          <w:highlight w:val="lightGray"/>
           <w:lang w:eastAsia="es-ES"/>
         </w:rPr>
         <w:t xml:space="preserve"> comentarios (</w:t>
@@ -4633,6 +4724,7 @@
           <w:rFonts w:ascii="Montserrat" w:eastAsia="Times New Roman" w:hAnsi="Montserrat" w:cs="Courier New"/>
           <w:sz w:val="24"/>
           <w:szCs w:val="24"/>
+          <w:highlight w:val="lightGray"/>
           <w:lang w:eastAsia="es-ES"/>
         </w:rPr>
         <w:t>hasMany</w:t>
@@ -4643,6 +4735,7 @@
           <w:rFonts w:ascii="Montserrat" w:eastAsia="Times New Roman" w:hAnsi="Montserrat" w:cs="Times New Roman"/>
           <w:sz w:val="24"/>
           <w:szCs w:val="24"/>
+          <w:highlight w:val="lightGray"/>
           <w:lang w:eastAsia="es-ES"/>
         </w:rPr>
         <w:t>).</w:t>
@@ -4659,17 +4752,19 @@
           <w:rFonts w:ascii="Montserrat" w:eastAsia="Times New Roman" w:hAnsi="Montserrat" w:cs="Times New Roman"/>
           <w:sz w:val="24"/>
           <w:szCs w:val="24"/>
-          <w:lang w:eastAsia="es-ES"/>
-        </w:rPr>
-      </w:pPr>
-      <w:proofErr w:type="spellStart"/>
-      <w:r>
-        <w:rPr>
-          <w:rFonts w:ascii="Montserrat" w:eastAsia="Times New Roman" w:hAnsi="Montserrat" w:cs="Courier New"/>
-          <w:b/>
-          <w:bCs/>
-          <w:sz w:val="24"/>
-          <w:szCs w:val="24"/>
+          <w:highlight w:val="lightGray"/>
+          <w:lang w:eastAsia="es-ES"/>
+        </w:rPr>
+      </w:pPr>
+      <w:proofErr w:type="spellStart"/>
+      <w:r>
+        <w:rPr>
+          <w:rFonts w:ascii="Montserrat" w:eastAsia="Times New Roman" w:hAnsi="Montserrat" w:cs="Courier New"/>
+          <w:b/>
+          <w:bCs/>
+          <w:sz w:val="24"/>
+          <w:szCs w:val="24"/>
+          <w:highlight w:val="lightGray"/>
           <w:lang w:eastAsia="es-ES"/>
         </w:rPr>
         <w:t>Comment.php</w:t>
@@ -4680,6 +4775,7 @@
           <w:rFonts w:ascii="Montserrat" w:eastAsia="Times New Roman" w:hAnsi="Montserrat" w:cs="Times New Roman"/>
           <w:sz w:val="24"/>
           <w:szCs w:val="24"/>
+          <w:highlight w:val="lightGray"/>
           <w:lang w:eastAsia="es-ES"/>
         </w:rPr>
         <w:t xml:space="preserve">: Define las relaciones. Un comentario </w:t>
@@ -4691,6 +4787,7 @@
           <w:bCs/>
           <w:sz w:val="24"/>
           <w:szCs w:val="24"/>
+          <w:highlight w:val="lightGray"/>
           <w:lang w:eastAsia="es-ES"/>
         </w:rPr>
         <w:t>pertenece a</w:t>
@@ -4700,6 +4797,7 @@
           <w:rFonts w:ascii="Montserrat" w:eastAsia="Times New Roman" w:hAnsi="Montserrat" w:cs="Times New Roman"/>
           <w:sz w:val="24"/>
           <w:szCs w:val="24"/>
+          <w:highlight w:val="lightGray"/>
           <w:lang w:eastAsia="es-ES"/>
         </w:rPr>
         <w:t xml:space="preserve"> un post (</w:t>
@@ -4710,6 +4808,7 @@
           <w:rFonts w:ascii="Montserrat" w:eastAsia="Times New Roman" w:hAnsi="Montserrat" w:cs="Courier New"/>
           <w:sz w:val="24"/>
           <w:szCs w:val="24"/>
+          <w:highlight w:val="lightGray"/>
           <w:lang w:eastAsia="es-ES"/>
         </w:rPr>
         <w:t>belongsTo</w:t>
@@ -4720,6 +4819,7 @@
           <w:rFonts w:ascii="Montserrat" w:eastAsia="Times New Roman" w:hAnsi="Montserrat" w:cs="Times New Roman"/>
           <w:sz w:val="24"/>
           <w:szCs w:val="24"/>
+          <w:highlight w:val="lightGray"/>
           <w:lang w:eastAsia="es-ES"/>
         </w:rPr>
         <w:t xml:space="preserve">) y </w:t>
@@ -4731,6 +4831,7 @@
           <w:bCs/>
           <w:sz w:val="24"/>
           <w:szCs w:val="24"/>
+          <w:highlight w:val="lightGray"/>
           <w:lang w:eastAsia="es-ES"/>
         </w:rPr>
         <w:t>pertenece a</w:t>
@@ -4740,6 +4841,7 @@
           <w:rFonts w:ascii="Montserrat" w:eastAsia="Times New Roman" w:hAnsi="Montserrat" w:cs="Times New Roman"/>
           <w:sz w:val="24"/>
           <w:szCs w:val="24"/>
+          <w:highlight w:val="lightGray"/>
           <w:lang w:eastAsia="es-ES"/>
         </w:rPr>
         <w:t xml:space="preserve"> un usuario (</w:t>
@@ -4750,6 +4852,7 @@
           <w:rFonts w:ascii="Montserrat" w:eastAsia="Times New Roman" w:hAnsi="Montserrat" w:cs="Courier New"/>
           <w:sz w:val="24"/>
           <w:szCs w:val="24"/>
+          <w:highlight w:val="lightGray"/>
           <w:lang w:eastAsia="es-ES"/>
         </w:rPr>
         <w:t>belongsTo</w:t>
@@ -4760,6 +4863,7 @@
           <w:rFonts w:ascii="Montserrat" w:eastAsia="Times New Roman" w:hAnsi="Montserrat" w:cs="Times New Roman"/>
           <w:sz w:val="24"/>
           <w:szCs w:val="24"/>
+          <w:highlight w:val="lightGray"/>
           <w:lang w:eastAsia="es-ES"/>
         </w:rPr>
         <w:t>).</w:t>
@@ -6372,7 +6476,7 @@
           <w:lang w:eastAsia="es-ES"/>
         </w:rPr>
         <w:pict w14:anchorId="48893A6C">
-          <v:rect id="_x0000_i1028" style="width:0;height:1.5pt" o:hralign="center" o:hrstd="t" o:hr="t" fillcolor="#a0a0a0" stroked="f"/>
+          <v:rect id="_x0000_i1031" style="width:0;height:1.5pt" o:hralign="center" o:hrstd="t" o:hr="t" fillcolor="#a0a0a0" stroked="f"/>
         </w:pict>
       </w:r>
     </w:p>
@@ -6984,7 +7088,7 @@
           <w:lang w:eastAsia="es-ES"/>
         </w:rPr>
         <w:pict w14:anchorId="53932A95">
-          <v:rect id="_x0000_i1029" style="width:0;height:1.5pt" o:hralign="center" o:hrstd="t" o:hr="t" fillcolor="#a0a0a0" stroked="f"/>
+          <v:rect id="_x0000_i1032" style="width:0;height:1.5pt" o:hralign="center" o:hrstd="t" o:hr="t" fillcolor="#a0a0a0" stroked="f"/>
         </w:pict>
       </w:r>
     </w:p>
@@ -7545,7 +7649,7 @@
           <w:lang w:eastAsia="es-ES"/>
         </w:rPr>
         <w:pict w14:anchorId="4FD58A44">
-          <v:rect id="_x0000_i1030" style="width:0;height:1.5pt" o:hralign="center" o:hrstd="t" o:hr="t" fillcolor="#a0a0a0" stroked="f"/>
+          <v:rect id="_x0000_i1033" style="width:0;height:1.5pt" o:hralign="center" o:hrstd="t" o:hr="t" fillcolor="#a0a0a0" stroked="f"/>
         </w:pict>
       </w:r>
     </w:p>

</xml_diff>

<commit_message>
actu rutas con gates definidas
</commit_message>
<xml_diff>
--- a/Projecto Bloggest Laravel.docx
+++ b/Projecto Bloggest Laravel.docx
@@ -8889,78 +8889,59 @@
           <w:szCs w:val="24"/>
         </w:rPr>
       </w:pPr>
-      <w:r>
+    </w:p>
+    <w:p>
+      <w:pPr>
         <w:rPr>
           <w:rFonts w:ascii="Montserrat" w:hAnsi="Montserrat"/>
           <w:sz w:val="24"/>
           <w:szCs w:val="24"/>
         </w:rPr>
-        <w:t xml:space="preserve">Ahora hay que modificar las migraciones y el </w:t>
-      </w:r>
-      <w:proofErr w:type="spellStart"/>
+      </w:pPr>
       <w:r>
         <w:rPr>
           <w:rFonts w:ascii="Montserrat" w:hAnsi="Montserrat"/>
           <w:sz w:val="24"/>
           <w:szCs w:val="24"/>
         </w:rPr>
-        <w:t>model</w:t>
-      </w:r>
-      <w:proofErr w:type="spellEnd"/>
-      <w:r>
+        <w:t>Hacer métodos de controladores.</w:t>
+      </w:r>
+    </w:p>
+    <w:p>
+      <w:pPr>
         <w:rPr>
           <w:rFonts w:ascii="Montserrat" w:hAnsi="Montserrat"/>
           <w:sz w:val="24"/>
           <w:szCs w:val="24"/>
         </w:rPr>
-        <w:t xml:space="preserve"> </w:t>
-      </w:r>
-      <w:proofErr w:type="spellStart"/>
+      </w:pPr>
       <w:r>
         <w:rPr>
           <w:rFonts w:ascii="Montserrat" w:hAnsi="Montserrat"/>
           <w:sz w:val="24"/>
           <w:szCs w:val="24"/>
         </w:rPr>
-        <w:t>User</w:t>
-      </w:r>
-      <w:proofErr w:type="spellEnd"/>
-      <w:r>
-        <w:rPr>
-          <w:rFonts w:ascii="Montserrat" w:hAnsi="Montserrat"/>
-          <w:sz w:val="24"/>
-          <w:szCs w:val="24"/>
-        </w:rPr>
-        <w:t xml:space="preserve"> para poner roles, y luego preparar los controladores para que validen el usuario cada método, también con try </w:t>
-      </w:r>
-      <w:proofErr w:type="spellStart"/>
-      <w:r>
-        <w:rPr>
-          <w:rFonts w:ascii="Montserrat" w:hAnsi="Montserrat"/>
-          <w:sz w:val="24"/>
-          <w:szCs w:val="24"/>
-        </w:rPr>
-        <w:t>cath</w:t>
-      </w:r>
-      <w:proofErr w:type="spellEnd"/>
-      <w:r>
-        <w:rPr>
-          <w:rFonts w:ascii="Montserrat" w:hAnsi="Montserrat"/>
-          <w:sz w:val="24"/>
-          <w:szCs w:val="24"/>
-        </w:rPr>
-        <w:t xml:space="preserve"> y </w:t>
-      </w:r>
-      <w:r>
-        <w:rPr>
-          <w:rFonts w:ascii="Montserrat" w:hAnsi="Montserrat"/>
-          <w:sz w:val="24"/>
-          <w:szCs w:val="24"/>
-        </w:rPr>
-        <w:t>validación</w:t>
+        <w:t>Hacer vistas.</w:t>
       </w:r>
       <w:bookmarkStart w:id="0" w:name="_GoBack"/>
       <w:bookmarkEnd w:id="0"/>
+    </w:p>
+    <w:p>
+      <w:pPr>
+        <w:rPr>
+          <w:rFonts w:ascii="Montserrat" w:hAnsi="Montserrat"/>
+          <w:sz w:val="24"/>
+          <w:szCs w:val="24"/>
+        </w:rPr>
+      </w:pPr>
+      <w:r>
+        <w:rPr>
+          <w:rFonts w:ascii="Montserrat" w:hAnsi="Montserrat"/>
+          <w:sz w:val="24"/>
+          <w:szCs w:val="24"/>
+        </w:rPr>
+        <w:t>Hacer panel de administración para usuario registrado y para administrador.</w:t>
+      </w:r>
     </w:p>
     <w:sectPr>
       <w:pgSz w:w="11906" w:h="16838"/>

</xml_diff>

<commit_message>
metodos controladores y commentpolicy
</commit_message>
<xml_diff>
--- a/Projecto Bloggest Laravel.docx
+++ b/Projecto Bloggest Laravel.docx
@@ -1,6 +1,6 @@
 
 <file path=word/document.xml><?xml version="1.0" encoding="utf-8"?>
-<w:document xmlns:wpc="http://schemas.microsoft.com/office/word/2010/wordprocessingCanvas" xmlns:cx="http://schemas.microsoft.com/office/drawing/2014/chartex" xmlns:mc="http://schemas.openxmlformats.org/markup-compatibility/2006" xmlns:o="urn:schemas-microsoft-com:office:office" xmlns:r="http://schemas.openxmlformats.org/officeDocument/2006/relationships" xmlns:m="http://schemas.openxmlformats.org/officeDocument/2006/math" xmlns:v="urn:schemas-microsoft-com:vml" xmlns:wp14="http://schemas.microsoft.com/office/word/2010/wordprocessingDrawing" xmlns:wp="http://schemas.openxmlformats.org/drawingml/2006/wordprocessingDrawing" xmlns:w10="urn:schemas-microsoft-com:office:word" xmlns:w="http://schemas.openxmlformats.org/wordprocessingml/2006/main" xmlns:w14="http://schemas.microsoft.com/office/word/2010/wordml" xmlns:w15="http://schemas.microsoft.com/office/word/2012/wordml" xmlns:w16se="http://schemas.microsoft.com/office/word/2015/wordml/symex" xmlns:wpg="http://schemas.microsoft.com/office/word/2010/wordprocessingGroup" xmlns:wpi="http://schemas.microsoft.com/office/word/2010/wordprocessingInk" xmlns:wne="http://schemas.microsoft.com/office/word/2006/wordml" xmlns:wps="http://schemas.microsoft.com/office/word/2010/wordprocessingShape" mc:Ignorable="w14 w15 w16se wp14">
+<w:document xmlns:wpc="http://schemas.microsoft.com/office/word/2010/wordprocessingCanvas" xmlns:cx="http://schemas.microsoft.com/office/drawing/2014/chartex" xmlns:cx1="http://schemas.microsoft.com/office/drawing/2015/9/8/chartex" xmlns:cx2="http://schemas.microsoft.com/office/drawing/2015/10/21/chartex" xmlns:cx3="http://schemas.microsoft.com/office/drawing/2016/5/9/chartex" xmlns:cx4="http://schemas.microsoft.com/office/drawing/2016/5/10/chartex" xmlns:cx5="http://schemas.microsoft.com/office/drawing/2016/5/11/chartex" xmlns:cx6="http://schemas.microsoft.com/office/drawing/2016/5/12/chartex" xmlns:cx7="http://schemas.microsoft.com/office/drawing/2016/5/13/chartex" xmlns:cx8="http://schemas.microsoft.com/office/drawing/2016/5/14/chartex" xmlns:mc="http://schemas.openxmlformats.org/markup-compatibility/2006" xmlns:aink="http://schemas.microsoft.com/office/drawing/2016/ink" xmlns:am3d="http://schemas.microsoft.com/office/drawing/2017/model3d" xmlns:o="urn:schemas-microsoft-com:office:office" xmlns:oel="http://schemas.microsoft.com/office/2019/extlst" xmlns:r="http://schemas.openxmlformats.org/officeDocument/2006/relationships" xmlns:m="http://schemas.openxmlformats.org/officeDocument/2006/math" xmlns:v="urn:schemas-microsoft-com:vml" xmlns:wp14="http://schemas.microsoft.com/office/word/2010/wordprocessingDrawing" xmlns:wp="http://schemas.openxmlformats.org/drawingml/2006/wordprocessingDrawing" xmlns:w10="urn:schemas-microsoft-com:office:word" xmlns:w="http://schemas.openxmlformats.org/wordprocessingml/2006/main" xmlns:w14="http://schemas.microsoft.com/office/word/2010/wordml" xmlns:w15="http://schemas.microsoft.com/office/word/2012/wordml" xmlns:w16cex="http://schemas.microsoft.com/office/word/2018/wordml/cex" xmlns:w16cid="http://schemas.microsoft.com/office/word/2016/wordml/cid" xmlns:w16="http://schemas.microsoft.com/office/word/2018/wordml" xmlns:w16sdtdh="http://schemas.microsoft.com/office/word/2020/wordml/sdtdatahash" xmlns:w16se="http://schemas.microsoft.com/office/word/2015/wordml/symex" xmlns:wpg="http://schemas.microsoft.com/office/word/2010/wordprocessingGroup" xmlns:wpi="http://schemas.microsoft.com/office/word/2010/wordprocessingInk" xmlns:wne="http://schemas.microsoft.com/office/word/2006/wordml" xmlns:wps="http://schemas.microsoft.com/office/word/2010/wordprocessingShape" mc:Ignorable="w14 w15 w16se w16cid w16 w16cex w16sdtdh wp14">
   <w:body>
     <w:p>
       <w:pPr>
@@ -38,67 +38,36 @@
           <w:sz w:val="24"/>
           <w:szCs w:val="24"/>
         </w:rPr>
-        <w:t xml:space="preserve"> </w:t>
-      </w:r>
-      <w:proofErr w:type="spellStart"/>
-      <w:r>
+        <w:t xml:space="preserve"> Laravel</w:t>
+      </w:r>
+    </w:p>
+    <w:p>
+      <w:pPr>
         <w:rPr>
           <w:rFonts w:ascii="Montserrat" w:hAnsi="Montserrat"/>
-          <w:b/>
-          <w:sz w:val="24"/>
-          <w:szCs w:val="24"/>
-        </w:rPr>
-        <w:t>Laravel</w:t>
-      </w:r>
-      <w:proofErr w:type="spellEnd"/>
-    </w:p>
-    <w:p>
-      <w:pPr>
-        <w:rPr>
-          <w:rFonts w:ascii="Montserrat" w:hAnsi="Montserrat"/>
-          <w:sz w:val="24"/>
-          <w:szCs w:val="24"/>
-        </w:rPr>
-      </w:pPr>
-    </w:p>
-    <w:p>
-      <w:pPr>
-        <w:spacing w:before="100" w:beforeAutospacing="1" w:after="100" w:afterAutospacing="1" w:line="240" w:lineRule="auto"/>
-        <w:rPr>
-          <w:rFonts w:ascii="Montserrat" w:eastAsia="Times New Roman" w:hAnsi="Montserrat" w:cs="Times New Roman"/>
-          <w:sz w:val="24"/>
-          <w:szCs w:val="24"/>
-          <w:lang w:eastAsia="es-ES"/>
-        </w:rPr>
-      </w:pPr>
-      <w:r>
-        <w:rPr>
-          <w:rFonts w:ascii="Montserrat" w:eastAsia="Times New Roman" w:hAnsi="Montserrat" w:cs="Times New Roman"/>
-          <w:sz w:val="24"/>
-          <w:szCs w:val="24"/>
-          <w:lang w:eastAsia="es-ES"/>
-        </w:rPr>
-        <w:t xml:space="preserve">Hola. Me parece un proyecto excelente para familiarizarte con </w:t>
-      </w:r>
-      <w:proofErr w:type="spellStart"/>
-      <w:r>
-        <w:rPr>
-          <w:rFonts w:ascii="Montserrat" w:eastAsia="Times New Roman" w:hAnsi="Montserrat" w:cs="Times New Roman"/>
-          <w:sz w:val="24"/>
-          <w:szCs w:val="24"/>
-          <w:lang w:eastAsia="es-ES"/>
-        </w:rPr>
-        <w:t>Laravel</w:t>
-      </w:r>
-      <w:proofErr w:type="spellEnd"/>
-      <w:r>
-        <w:rPr>
-          <w:rFonts w:ascii="Montserrat" w:eastAsia="Times New Roman" w:hAnsi="Montserrat" w:cs="Times New Roman"/>
-          <w:sz w:val="24"/>
-          <w:szCs w:val="24"/>
-          <w:lang w:eastAsia="es-ES"/>
-        </w:rPr>
-        <w:t>. Con gusto te guiaré a través de un diseño paso a paso, siguiendo una metodología profesional que te ayudará a mantener el orden y la claridad durante el desarrollo.</w:t>
+          <w:sz w:val="24"/>
+          <w:szCs w:val="24"/>
+        </w:rPr>
+      </w:pPr>
+    </w:p>
+    <w:p>
+      <w:pPr>
+        <w:spacing w:before="100" w:beforeAutospacing="1" w:after="100" w:afterAutospacing="1" w:line="240" w:lineRule="auto"/>
+        <w:rPr>
+          <w:rFonts w:ascii="Montserrat" w:eastAsia="Times New Roman" w:hAnsi="Montserrat" w:cs="Times New Roman"/>
+          <w:sz w:val="24"/>
+          <w:szCs w:val="24"/>
+          <w:lang w:eastAsia="es-ES"/>
+        </w:rPr>
+      </w:pPr>
+      <w:r>
+        <w:rPr>
+          <w:rFonts w:ascii="Montserrat" w:eastAsia="Times New Roman" w:hAnsi="Montserrat" w:cs="Times New Roman"/>
+          <w:sz w:val="24"/>
+          <w:szCs w:val="24"/>
+          <w:lang w:eastAsia="es-ES"/>
+        </w:rPr>
+        <w:t>Hola. Me parece un proyecto excelente para familiarizarte con Laravel. Con gusto te guiaré a través de un diseño paso a paso, siguiendo una metodología profesional que te ayudará a mantener el orden y la claridad durante el desarrollo.</w:t>
       </w:r>
     </w:p>
     <w:p>
@@ -238,29 +207,7 @@
           <w:highlight w:val="lightGray"/>
           <w:lang w:eastAsia="es-ES"/>
         </w:rPr>
-        <w:t xml:space="preserve">Antes de tocar </w:t>
-      </w:r>
-      <w:proofErr w:type="spellStart"/>
-      <w:r>
-        <w:rPr>
-          <w:rFonts w:ascii="Montserrat" w:eastAsia="Times New Roman" w:hAnsi="Montserrat" w:cs="Times New Roman"/>
-          <w:sz w:val="24"/>
-          <w:szCs w:val="24"/>
-          <w:highlight w:val="lightGray"/>
-          <w:lang w:eastAsia="es-ES"/>
-        </w:rPr>
-        <w:t>Laravel</w:t>
-      </w:r>
-      <w:proofErr w:type="spellEnd"/>
-      <w:r>
-        <w:rPr>
-          <w:rFonts w:ascii="Montserrat" w:eastAsia="Times New Roman" w:hAnsi="Montserrat" w:cs="Times New Roman"/>
-          <w:sz w:val="24"/>
-          <w:szCs w:val="24"/>
-          <w:highlight w:val="lightGray"/>
-          <w:lang w:eastAsia="es-ES"/>
-        </w:rPr>
-        <w:t xml:space="preserve">, asegúrate de tener todo lo necesario: PHP, </w:t>
+        <w:t xml:space="preserve">Antes de tocar Laravel, asegúrate de tener todo lo necesario: PHP, </w:t>
       </w:r>
       <w:proofErr w:type="spellStart"/>
       <w:r>
@@ -282,51 +229,7 @@
           <w:highlight w:val="lightGray"/>
           <w:lang w:eastAsia="es-ES"/>
         </w:rPr>
-        <w:t xml:space="preserve">, Node.js y un gestor de bases de datos como </w:t>
-      </w:r>
-      <w:proofErr w:type="spellStart"/>
-      <w:r>
-        <w:rPr>
-          <w:rFonts w:ascii="Montserrat" w:eastAsia="Times New Roman" w:hAnsi="Montserrat" w:cs="Times New Roman"/>
-          <w:sz w:val="24"/>
-          <w:szCs w:val="24"/>
-          <w:highlight w:val="lightGray"/>
-          <w:lang w:eastAsia="es-ES"/>
-        </w:rPr>
-        <w:t>MySQL</w:t>
-      </w:r>
-      <w:proofErr w:type="spellEnd"/>
-      <w:r>
-        <w:rPr>
-          <w:rFonts w:ascii="Montserrat" w:eastAsia="Times New Roman" w:hAnsi="Montserrat" w:cs="Times New Roman"/>
-          <w:sz w:val="24"/>
-          <w:szCs w:val="24"/>
-          <w:highlight w:val="lightGray"/>
-          <w:lang w:eastAsia="es-ES"/>
-        </w:rPr>
-        <w:t xml:space="preserve"> o </w:t>
-      </w:r>
-      <w:proofErr w:type="spellStart"/>
-      <w:r>
-        <w:rPr>
-          <w:rFonts w:ascii="Montserrat" w:eastAsia="Times New Roman" w:hAnsi="Montserrat" w:cs="Times New Roman"/>
-          <w:sz w:val="24"/>
-          <w:szCs w:val="24"/>
-          <w:highlight w:val="lightGray"/>
-          <w:lang w:eastAsia="es-ES"/>
-        </w:rPr>
-        <w:t>PostgreSQL</w:t>
-      </w:r>
-      <w:proofErr w:type="spellEnd"/>
-      <w:r>
-        <w:rPr>
-          <w:rFonts w:ascii="Montserrat" w:eastAsia="Times New Roman" w:hAnsi="Montserrat" w:cs="Times New Roman"/>
-          <w:sz w:val="24"/>
-          <w:szCs w:val="24"/>
-          <w:highlight w:val="lightGray"/>
-          <w:lang w:eastAsia="es-ES"/>
-        </w:rPr>
-        <w:t>.</w:t>
+        <w:t>, Node.js y un gestor de bases de datos como MySQL o PostgreSQL.</w:t>
       </w:r>
     </w:p>
     <w:p>
@@ -430,29 +333,7 @@
           <w:highlight w:val="lightGray"/>
           <w:lang w:eastAsia="es-ES"/>
         </w:rPr>
-        <w:t xml:space="preserve"> de forma global. Esto te permitirá crear nuevos proyectos de </w:t>
-      </w:r>
-      <w:proofErr w:type="spellStart"/>
-      <w:r>
-        <w:rPr>
-          <w:rFonts w:ascii="Montserrat" w:eastAsia="Times New Roman" w:hAnsi="Montserrat" w:cs="Times New Roman"/>
-          <w:sz w:val="24"/>
-          <w:szCs w:val="24"/>
-          <w:highlight w:val="lightGray"/>
-          <w:lang w:eastAsia="es-ES"/>
-        </w:rPr>
-        <w:t>Laravel</w:t>
-      </w:r>
-      <w:proofErr w:type="spellEnd"/>
-      <w:r>
-        <w:rPr>
-          <w:rFonts w:ascii="Montserrat" w:eastAsia="Times New Roman" w:hAnsi="Montserrat" w:cs="Times New Roman"/>
-          <w:sz w:val="24"/>
-          <w:szCs w:val="24"/>
-          <w:highlight w:val="lightGray"/>
-          <w:lang w:eastAsia="es-ES"/>
-        </w:rPr>
-        <w:t xml:space="preserve"> fácilmente desde tu terminal.</w:t>
+        <w:t xml:space="preserve"> de forma global. Esto te permitirá crear nuevos proyectos de Laravel fácilmente desde tu terminal.</w:t>
       </w:r>
     </w:p>
     <w:p>
@@ -653,18 +534,7 @@
           <w:highlight w:val="lightGray"/>
           <w:lang w:eastAsia="es-ES"/>
         </w:rPr>
-        <w:t xml:space="preserve"> Abre el </w:t>
-      </w:r>
-      <w:proofErr w:type="gramStart"/>
-      <w:r>
-        <w:rPr>
-          <w:rFonts w:ascii="Montserrat" w:eastAsia="Times New Roman" w:hAnsi="Montserrat" w:cs="Times New Roman"/>
-          <w:sz w:val="24"/>
-          <w:szCs w:val="24"/>
-          <w:highlight w:val="lightGray"/>
-          <w:lang w:eastAsia="es-ES"/>
-        </w:rPr>
-        <w:t xml:space="preserve">archivo </w:t>
+        <w:t xml:space="preserve"> Abre el archivo </w:t>
       </w:r>
       <w:r>
         <w:rPr>
@@ -688,7 +558,6 @@
         <w:t>env</w:t>
       </w:r>
       <w:proofErr w:type="spellEnd"/>
-      <w:proofErr w:type="gramEnd"/>
       <w:r>
         <w:rPr>
           <w:rFonts w:ascii="Montserrat" w:eastAsia="Times New Roman" w:hAnsi="Montserrat" w:cs="Times New Roman"/>
@@ -881,51 +750,7 @@
           <w:highlight w:val="lightGray"/>
           <w:lang w:eastAsia="es-ES"/>
         </w:rPr>
-        <w:t xml:space="preserve">Esta tabla ya la genera </w:t>
-      </w:r>
-      <w:proofErr w:type="spellStart"/>
-      <w:r>
-        <w:rPr>
-          <w:rFonts w:ascii="Times New Roman" w:eastAsia="Times New Roman" w:hAnsi="Times New Roman" w:cs="Times New Roman"/>
-          <w:sz w:val="24"/>
-          <w:szCs w:val="24"/>
-          <w:highlight w:val="lightGray"/>
-          <w:lang w:eastAsia="es-ES"/>
-        </w:rPr>
-        <w:t>Laravel</w:t>
-      </w:r>
-      <w:proofErr w:type="spellEnd"/>
-      <w:r>
-        <w:rPr>
-          <w:rFonts w:ascii="Times New Roman" w:eastAsia="Times New Roman" w:hAnsi="Times New Roman" w:cs="Times New Roman"/>
-          <w:sz w:val="24"/>
-          <w:szCs w:val="24"/>
-          <w:highlight w:val="lightGray"/>
-          <w:lang w:eastAsia="es-ES"/>
-        </w:rPr>
-        <w:t xml:space="preserve"> por defecto, y su estructura es perfecta para empezar. Servirá para almacenar la información de los autores de los </w:t>
-      </w:r>
-      <w:proofErr w:type="spellStart"/>
-      <w:r>
-        <w:rPr>
-          <w:rFonts w:ascii="Times New Roman" w:eastAsia="Times New Roman" w:hAnsi="Times New Roman" w:cs="Times New Roman"/>
-          <w:sz w:val="24"/>
-          <w:szCs w:val="24"/>
-          <w:highlight w:val="lightGray"/>
-          <w:lang w:eastAsia="es-ES"/>
-        </w:rPr>
-        <w:t>posts</w:t>
-      </w:r>
-      <w:proofErr w:type="spellEnd"/>
-      <w:r>
-        <w:rPr>
-          <w:rFonts w:ascii="Times New Roman" w:eastAsia="Times New Roman" w:hAnsi="Times New Roman" w:cs="Times New Roman"/>
-          <w:sz w:val="24"/>
-          <w:szCs w:val="24"/>
-          <w:highlight w:val="lightGray"/>
-          <w:lang w:eastAsia="es-ES"/>
-        </w:rPr>
-        <w:t xml:space="preserve"> y de los usuarios que comentan.</w:t>
+        <w:t>Esta tabla ya la genera Laravel por defecto, y su estructura es perfecta para empezar. Servirá para almacenar la información de los autores de los posts y de los usuarios que comentan.</w:t>
       </w:r>
     </w:p>
     <w:p>
@@ -1331,27 +1156,15 @@
         </w:rPr>
         <w:t xml:space="preserve">. </w:t>
       </w:r>
-      <w:proofErr w:type="spellStart"/>
-      <w:r>
-        <w:rPr>
-          <w:rFonts w:ascii="Times New Roman" w:eastAsia="Times New Roman" w:hAnsi="Times New Roman" w:cs="Times New Roman"/>
-          <w:sz w:val="24"/>
-          <w:szCs w:val="24"/>
-          <w:highlight w:val="lightGray"/>
-          <w:lang w:eastAsia="es-ES"/>
-        </w:rPr>
-        <w:t>Laravel</w:t>
-      </w:r>
-      <w:proofErr w:type="spellEnd"/>
-      <w:r>
-        <w:rPr>
-          <w:rFonts w:ascii="Times New Roman" w:eastAsia="Times New Roman" w:hAnsi="Times New Roman" w:cs="Times New Roman"/>
-          <w:sz w:val="24"/>
-          <w:szCs w:val="24"/>
-          <w:highlight w:val="lightGray"/>
-          <w:lang w:eastAsia="es-ES"/>
-        </w:rPr>
-        <w:t xml:space="preserve"> los añade automáticamente para registrar la fecha de creación y la de la última actualización del registro.</w:t>
+      <w:r>
+        <w:rPr>
+          <w:rFonts w:ascii="Times New Roman" w:eastAsia="Times New Roman" w:hAnsi="Times New Roman" w:cs="Times New Roman"/>
+          <w:sz w:val="24"/>
+          <w:szCs w:val="24"/>
+          <w:highlight w:val="lightGray"/>
+          <w:lang w:eastAsia="es-ES"/>
+        </w:rPr>
+        <w:t>Laravel los añade automáticamente para registrar la fecha de creación y la de la última actualización del registro.</w:t>
       </w:r>
     </w:p>
     <w:p>
@@ -1404,7 +1217,6 @@
         </w:rPr>
         <w:t xml:space="preserve">2. Tabla </w:t>
       </w:r>
-      <w:proofErr w:type="spellStart"/>
       <w:r>
         <w:rPr>
           <w:rFonts w:ascii="Courier New" w:eastAsia="Times New Roman" w:hAnsi="Courier New" w:cs="Courier New"/>
@@ -1417,7 +1229,6 @@
         </w:rPr>
         <w:t>posts</w:t>
       </w:r>
-      <w:proofErr w:type="spellEnd"/>
     </w:p>
     <w:p>
       <w:pPr>
@@ -1804,7 +1615,6 @@
           <w:lang w:eastAsia="es-ES"/>
         </w:rPr>
       </w:pPr>
-      <w:proofErr w:type="spellStart"/>
       <w:r>
         <w:rPr>
           <w:rFonts w:ascii="Courier New" w:eastAsia="Times New Roman" w:hAnsi="Courier New" w:cs="Courier New"/>
@@ -1815,7 +1625,6 @@
         </w:rPr>
         <w:t>slug</w:t>
       </w:r>
-      <w:proofErr w:type="spellEnd"/>
       <w:r>
         <w:rPr>
           <w:rFonts w:ascii="Times New Roman" w:eastAsia="Times New Roman" w:hAnsi="Times New Roman" w:cs="Times New Roman"/>
@@ -2321,29 +2130,7 @@
           <w:highlight w:val="lightGray"/>
           <w:lang w:eastAsia="es-ES"/>
         </w:rPr>
-        <w:t xml:space="preserve">Esta tabla almacenará todos los comentarios que los visitantes del blog dejen en los </w:t>
-      </w:r>
-      <w:proofErr w:type="spellStart"/>
-      <w:r>
-        <w:rPr>
-          <w:rFonts w:ascii="Times New Roman" w:eastAsia="Times New Roman" w:hAnsi="Times New Roman" w:cs="Times New Roman"/>
-          <w:sz w:val="24"/>
-          <w:szCs w:val="24"/>
-          <w:highlight w:val="lightGray"/>
-          <w:lang w:eastAsia="es-ES"/>
-        </w:rPr>
-        <w:t>posts</w:t>
-      </w:r>
-      <w:proofErr w:type="spellEnd"/>
-      <w:r>
-        <w:rPr>
-          <w:rFonts w:ascii="Times New Roman" w:eastAsia="Times New Roman" w:hAnsi="Times New Roman" w:cs="Times New Roman"/>
-          <w:sz w:val="24"/>
-          <w:szCs w:val="24"/>
-          <w:highlight w:val="lightGray"/>
-          <w:lang w:eastAsia="es-ES"/>
-        </w:rPr>
-        <w:t>.</w:t>
+        <w:t>Esta tabla almacenará todos los comentarios que los visitantes del blog dejen en los posts.</w:t>
       </w:r>
     </w:p>
     <w:p>
@@ -2382,29 +2169,7 @@
           <w:highlight w:val="lightGray"/>
           <w:lang w:eastAsia="es-ES"/>
         </w:rPr>
-        <w:t xml:space="preserve"> Almacenar los comentarios de los </w:t>
-      </w:r>
-      <w:proofErr w:type="spellStart"/>
-      <w:r>
-        <w:rPr>
-          <w:rFonts w:ascii="Times New Roman" w:eastAsia="Times New Roman" w:hAnsi="Times New Roman" w:cs="Times New Roman"/>
-          <w:sz w:val="24"/>
-          <w:szCs w:val="24"/>
-          <w:highlight w:val="lightGray"/>
-          <w:lang w:eastAsia="es-ES"/>
-        </w:rPr>
-        <w:t>posts</w:t>
-      </w:r>
-      <w:proofErr w:type="spellEnd"/>
-      <w:r>
-        <w:rPr>
-          <w:rFonts w:ascii="Times New Roman" w:eastAsia="Times New Roman" w:hAnsi="Times New Roman" w:cs="Times New Roman"/>
-          <w:sz w:val="24"/>
-          <w:szCs w:val="24"/>
-          <w:highlight w:val="lightGray"/>
-          <w:lang w:eastAsia="es-ES"/>
-        </w:rPr>
-        <w:t>.</w:t>
+        <w:t xml:space="preserve"> Almacenar los comentarios de los posts.</w:t>
       </w:r>
     </w:p>
     <w:p>
@@ -2594,7 +2359,6 @@
         </w:rPr>
         <w:t xml:space="preserve"> de la tabla </w:t>
       </w:r>
-      <w:proofErr w:type="spellStart"/>
       <w:r>
         <w:rPr>
           <w:rFonts w:ascii="Courier New" w:eastAsia="Times New Roman" w:hAnsi="Courier New" w:cs="Courier New"/>
@@ -2605,7 +2369,6 @@
         </w:rPr>
         <w:t>posts</w:t>
       </w:r>
-      <w:proofErr w:type="spellEnd"/>
       <w:r>
         <w:rPr>
           <w:rFonts w:ascii="Times New Roman" w:eastAsia="Times New Roman" w:hAnsi="Times New Roman" w:cs="Times New Roman"/>
@@ -3147,7 +2910,6 @@
         </w:rPr>
         <w:t xml:space="preserve"> y </w:t>
       </w:r>
-      <w:proofErr w:type="spellStart"/>
       <w:r>
         <w:rPr>
           <w:rFonts w:ascii="Courier New" w:eastAsia="Times New Roman" w:hAnsi="Courier New" w:cs="Courier New"/>
@@ -3160,7 +2922,6 @@
         </w:rPr>
         <w:t>posts</w:t>
       </w:r>
-      <w:proofErr w:type="spellEnd"/>
       <w:r>
         <w:rPr>
           <w:rFonts w:ascii="Times New Roman" w:eastAsia="Times New Roman" w:hAnsi="Times New Roman" w:cs="Times New Roman"/>
@@ -3219,29 +2980,7 @@
           <w:highlight w:val="lightGray"/>
           <w:lang w:eastAsia="es-ES"/>
         </w:rPr>
-        <w:t xml:space="preserve"> </w:t>
-      </w:r>
-      <w:proofErr w:type="spellStart"/>
-      <w:r>
-        <w:rPr>
-          <w:rFonts w:ascii="Times New Roman" w:eastAsia="Times New Roman" w:hAnsi="Times New Roman" w:cs="Times New Roman"/>
-          <w:sz w:val="24"/>
-          <w:szCs w:val="24"/>
-          <w:highlight w:val="lightGray"/>
-          <w:lang w:eastAsia="es-ES"/>
-        </w:rPr>
-        <w:t>posts</w:t>
-      </w:r>
-      <w:proofErr w:type="spellEnd"/>
-      <w:r>
-        <w:rPr>
-          <w:rFonts w:ascii="Times New Roman" w:eastAsia="Times New Roman" w:hAnsi="Times New Roman" w:cs="Times New Roman"/>
-          <w:sz w:val="24"/>
-          <w:szCs w:val="24"/>
-          <w:highlight w:val="lightGray"/>
-          <w:lang w:eastAsia="es-ES"/>
-        </w:rPr>
-        <w:t xml:space="preserve"> (relación uno a muchos).</w:t>
+        <w:t xml:space="preserve"> posts (relación uno a muchos).</w:t>
       </w:r>
     </w:p>
     <w:p>
@@ -3339,7 +3078,6 @@
         </w:rPr>
         <w:t xml:space="preserve"> en la tabla </w:t>
       </w:r>
-      <w:proofErr w:type="spellStart"/>
       <w:r>
         <w:rPr>
           <w:rFonts w:ascii="Courier New" w:eastAsia="Times New Roman" w:hAnsi="Courier New" w:cs="Courier New"/>
@@ -3350,7 +3088,6 @@
         </w:rPr>
         <w:t>posts</w:t>
       </w:r>
-      <w:proofErr w:type="spellEnd"/>
       <w:r>
         <w:rPr>
           <w:rFonts w:ascii="Times New Roman" w:eastAsia="Times New Roman" w:hAnsi="Times New Roman" w:cs="Times New Roman"/>
@@ -3389,7 +3126,6 @@
         </w:rPr>
         <w:t xml:space="preserve">Relación entre </w:t>
       </w:r>
-      <w:proofErr w:type="spellStart"/>
       <w:r>
         <w:rPr>
           <w:rFonts w:ascii="Courier New" w:eastAsia="Times New Roman" w:hAnsi="Courier New" w:cs="Courier New"/>
@@ -3402,7 +3138,6 @@
         </w:rPr>
         <w:t>posts</w:t>
       </w:r>
-      <w:proofErr w:type="spellEnd"/>
       <w:r>
         <w:rPr>
           <w:rFonts w:ascii="Times New Roman" w:eastAsia="Times New Roman" w:hAnsi="Times New Roman" w:cs="Times New Roman"/>
@@ -3872,29 +3607,7 @@
           <w:highlight w:val="lightGray"/>
           <w:lang w:eastAsia="es-ES"/>
         </w:rPr>
-        <w:t xml:space="preserve">Ahora que tienes el diseño completo y claro, el siguiente paso es traducir este esquema a las migraciones de </w:t>
-      </w:r>
-      <w:proofErr w:type="spellStart"/>
-      <w:r>
-        <w:rPr>
-          <w:rFonts w:ascii="Times New Roman" w:eastAsia="Times New Roman" w:hAnsi="Times New Roman" w:cs="Times New Roman"/>
-          <w:sz w:val="24"/>
-          <w:szCs w:val="24"/>
-          <w:highlight w:val="lightGray"/>
-          <w:lang w:eastAsia="es-ES"/>
-        </w:rPr>
-        <w:t>Laravel</w:t>
-      </w:r>
-      <w:proofErr w:type="spellEnd"/>
-      <w:r>
-        <w:rPr>
-          <w:rFonts w:ascii="Times New Roman" w:eastAsia="Times New Roman" w:hAnsi="Times New Roman" w:cs="Times New Roman"/>
-          <w:sz w:val="24"/>
-          <w:szCs w:val="24"/>
-          <w:highlight w:val="lightGray"/>
-          <w:lang w:eastAsia="es-ES"/>
-        </w:rPr>
-        <w:t>. Esto es lo que garantiza que tu base de datos se construya correctamente siguiendo estas reglas.</w:t>
+        <w:t>Ahora que tienes el diseño completo y claro, el siguiente paso es traducir este esquema a las migraciones de Laravel. Esto es lo que garantiza que tu base de datos se construya correctamente siguiendo estas reglas.</w:t>
       </w:r>
     </w:p>
     <w:p>
@@ -4019,29 +3732,7 @@
           <w:highlight w:val="lightGray"/>
           <w:lang w:eastAsia="es-ES"/>
         </w:rPr>
-        <w:t xml:space="preserve"> </w:t>
-      </w:r>
-      <w:proofErr w:type="spellStart"/>
-      <w:r>
-        <w:rPr>
-          <w:rFonts w:ascii="Montserrat" w:eastAsia="Times New Roman" w:hAnsi="Montserrat" w:cs="Times New Roman"/>
-          <w:sz w:val="24"/>
-          <w:szCs w:val="24"/>
-          <w:highlight w:val="lightGray"/>
-          <w:lang w:eastAsia="es-ES"/>
-        </w:rPr>
-        <w:t>Laravel</w:t>
-      </w:r>
-      <w:proofErr w:type="spellEnd"/>
-      <w:r>
-        <w:rPr>
-          <w:rFonts w:ascii="Montserrat" w:eastAsia="Times New Roman" w:hAnsi="Montserrat" w:cs="Times New Roman"/>
-          <w:sz w:val="24"/>
-          <w:szCs w:val="24"/>
-          <w:highlight w:val="lightGray"/>
-          <w:lang w:eastAsia="es-ES"/>
-        </w:rPr>
-        <w:t xml:space="preserve"> ya incluye esta migración. Solo necesitarás añadir campos adicionales si lo requieres, como el nombre completo, un avatar, etc.</w:t>
+        <w:t xml:space="preserve"> Laravel ya incluye esta migración. Solo necesitarás añadir campos adicionales si lo requieres, como el nombre completo, un avatar, etc.</w:t>
       </w:r>
     </w:p>
     <w:p>
@@ -4059,33 +3750,18 @@
           <w:lang w:eastAsia="es-ES"/>
         </w:rPr>
       </w:pPr>
-      <w:proofErr w:type="spellStart"/>
-      <w:r>
-        <w:rPr>
-          <w:rFonts w:ascii="Montserrat" w:eastAsia="Times New Roman" w:hAnsi="Montserrat" w:cs="Times New Roman"/>
-          <w:b/>
-          <w:bCs/>
-          <w:sz w:val="24"/>
-          <w:szCs w:val="24"/>
-          <w:highlight w:val="lightGray"/>
-          <w:lang w:eastAsia="es-ES"/>
-        </w:rPr>
-        <w:t>Posts</w:t>
-      </w:r>
-      <w:proofErr w:type="spellEnd"/>
-      <w:r>
-        <w:rPr>
-          <w:rFonts w:ascii="Montserrat" w:eastAsia="Times New Roman" w:hAnsi="Montserrat" w:cs="Times New Roman"/>
-          <w:b/>
-          <w:bCs/>
-          <w:sz w:val="24"/>
-          <w:szCs w:val="24"/>
-          <w:highlight w:val="lightGray"/>
-          <w:lang w:eastAsia="es-ES"/>
-        </w:rPr>
-        <w:t xml:space="preserve"> (</w:t>
-      </w:r>
-      <w:proofErr w:type="spellStart"/>
+      <w:r>
+        <w:rPr>
+          <w:rFonts w:ascii="Montserrat" w:eastAsia="Times New Roman" w:hAnsi="Montserrat" w:cs="Times New Roman"/>
+          <w:b/>
+          <w:bCs/>
+          <w:sz w:val="24"/>
+          <w:szCs w:val="24"/>
+          <w:highlight w:val="lightGray"/>
+          <w:lang w:eastAsia="es-ES"/>
+        </w:rPr>
+        <w:t>Posts (</w:t>
+      </w:r>
       <w:r>
         <w:rPr>
           <w:rFonts w:ascii="Montserrat" w:eastAsia="Times New Roman" w:hAnsi="Montserrat" w:cs="Courier New"/>
@@ -4098,7 +3774,6 @@
         </w:rPr>
         <w:t>posts</w:t>
       </w:r>
-      <w:proofErr w:type="spellEnd"/>
       <w:r>
         <w:rPr>
           <w:rFonts w:ascii="Montserrat" w:eastAsia="Times New Roman" w:hAnsi="Montserrat" w:cs="Times New Roman"/>
@@ -4201,7 +3876,6 @@
           <w:lang w:eastAsia="es-ES"/>
         </w:rPr>
       </w:pPr>
-      <w:proofErr w:type="spellStart"/>
       <w:r>
         <w:rPr>
           <w:rFonts w:ascii="Montserrat" w:eastAsia="Times New Roman" w:hAnsi="Montserrat" w:cs="Courier New"/>
@@ -4212,7 +3886,6 @@
         </w:rPr>
         <w:t>slug</w:t>
       </w:r>
-      <w:proofErr w:type="spellEnd"/>
       <w:r>
         <w:rPr>
           <w:rFonts w:ascii="Montserrat" w:eastAsia="Times New Roman" w:hAnsi="Montserrat" w:cs="Times New Roman"/>
@@ -5408,27 +5081,7 @@
           <w:szCs w:val="24"/>
           <w:lang w:eastAsia="es-ES"/>
         </w:rPr>
-        <w:t xml:space="preserve">): Para mostrar la lista de </w:t>
-      </w:r>
-      <w:proofErr w:type="spellStart"/>
-      <w:r>
-        <w:rPr>
-          <w:rFonts w:ascii="Montserrat" w:eastAsia="Times New Roman" w:hAnsi="Montserrat" w:cs="Times New Roman"/>
-          <w:sz w:val="24"/>
-          <w:szCs w:val="24"/>
-          <w:lang w:eastAsia="es-ES"/>
-        </w:rPr>
-        <w:t>posts</w:t>
-      </w:r>
-      <w:proofErr w:type="spellEnd"/>
-      <w:r>
-        <w:rPr>
-          <w:rFonts w:ascii="Montserrat" w:eastAsia="Times New Roman" w:hAnsi="Montserrat" w:cs="Times New Roman"/>
-          <w:sz w:val="24"/>
-          <w:szCs w:val="24"/>
-          <w:lang w:eastAsia="es-ES"/>
-        </w:rPr>
-        <w:t xml:space="preserve"> del blog.</w:t>
+        <w:t>): Para mostrar la lista de posts del blog.</w:t>
       </w:r>
     </w:p>
     <w:p>
@@ -5461,27 +5114,7 @@
           <w:szCs w:val="24"/>
           <w:lang w:eastAsia="es-ES"/>
         </w:rPr>
-        <w:t>/post/{</w:t>
-      </w:r>
-      <w:proofErr w:type="spellStart"/>
-      <w:r>
-        <w:rPr>
-          <w:rFonts w:ascii="Montserrat" w:eastAsia="Times New Roman" w:hAnsi="Montserrat" w:cs="Courier New"/>
-          <w:sz w:val="24"/>
-          <w:szCs w:val="24"/>
-          <w:lang w:eastAsia="es-ES"/>
-        </w:rPr>
-        <w:t>slug</w:t>
-      </w:r>
-      <w:proofErr w:type="spellEnd"/>
-      <w:r>
-        <w:rPr>
-          <w:rFonts w:ascii="Montserrat" w:eastAsia="Times New Roman" w:hAnsi="Montserrat" w:cs="Courier New"/>
-          <w:sz w:val="24"/>
-          <w:szCs w:val="24"/>
-          <w:lang w:eastAsia="es-ES"/>
-        </w:rPr>
-        <w:t>}</w:t>
+        <w:t>/post/{slug}</w:t>
       </w:r>
       <w:r>
         <w:rPr>
@@ -5543,27 +5176,7 @@
           <w:szCs w:val="24"/>
           <w:lang w:eastAsia="es-ES"/>
         </w:rPr>
-        <w:t>POST /post/{</w:t>
-      </w:r>
-      <w:proofErr w:type="spellStart"/>
-      <w:r>
-        <w:rPr>
-          <w:rFonts w:ascii="Montserrat" w:eastAsia="Times New Roman" w:hAnsi="Montserrat" w:cs="Courier New"/>
-          <w:sz w:val="24"/>
-          <w:szCs w:val="24"/>
-          <w:lang w:eastAsia="es-ES"/>
-        </w:rPr>
-        <w:t>slug</w:t>
-      </w:r>
-      <w:proofErr w:type="spellEnd"/>
-      <w:r>
-        <w:rPr>
-          <w:rFonts w:ascii="Montserrat" w:eastAsia="Times New Roman" w:hAnsi="Montserrat" w:cs="Courier New"/>
-          <w:sz w:val="24"/>
-          <w:szCs w:val="24"/>
-          <w:lang w:eastAsia="es-ES"/>
-        </w:rPr>
-        <w:t>}/</w:t>
+        <w:t>POST /post/{slug}/</w:t>
       </w:r>
       <w:proofErr w:type="spellStart"/>
       <w:r>
@@ -5627,27 +5240,7 @@
           <w:szCs w:val="24"/>
           <w:lang w:eastAsia="es-ES"/>
         </w:rPr>
-        <w:t xml:space="preserve">, registro). </w:t>
-      </w:r>
-      <w:proofErr w:type="spellStart"/>
-      <w:r>
-        <w:rPr>
-          <w:rFonts w:ascii="Montserrat" w:eastAsia="Times New Roman" w:hAnsi="Montserrat" w:cs="Times New Roman"/>
-          <w:sz w:val="24"/>
-          <w:szCs w:val="24"/>
-          <w:lang w:eastAsia="es-ES"/>
-        </w:rPr>
-        <w:t>Laravel</w:t>
-      </w:r>
-      <w:proofErr w:type="spellEnd"/>
-      <w:r>
-        <w:rPr>
-          <w:rFonts w:ascii="Montserrat" w:eastAsia="Times New Roman" w:hAnsi="Montserrat" w:cs="Times New Roman"/>
-          <w:sz w:val="24"/>
-          <w:szCs w:val="24"/>
-          <w:lang w:eastAsia="es-ES"/>
-        </w:rPr>
-        <w:t xml:space="preserve"> incluye un sistema de andamiaje que genera estas rutas automáticamente.</w:t>
+        <w:t>, registro). Laravel incluye un sistema de andamiaje que genera estas rutas automáticamente.</w:t>
       </w:r>
     </w:p>
     <w:p>
@@ -5749,14 +5342,25 @@
           <w:lang w:eastAsia="es-ES"/>
         </w:rPr>
       </w:pPr>
-      <w:r>
-        <w:rPr>
-          <w:rFonts w:ascii="Montserrat" w:eastAsia="Times New Roman" w:hAnsi="Montserrat" w:cs="Courier New"/>
-          <w:sz w:val="24"/>
-          <w:szCs w:val="24"/>
-          <w:lang w:eastAsia="es-ES"/>
-        </w:rPr>
-        <w:t>GET /</w:t>
+      <w:proofErr w:type="spellStart"/>
+      <w:r>
+        <w:rPr>
+          <w:rFonts w:ascii="Montserrat" w:eastAsia="Times New Roman" w:hAnsi="Montserrat" w:cs="Courier New"/>
+          <w:sz w:val="24"/>
+          <w:szCs w:val="24"/>
+          <w:lang w:eastAsia="es-ES"/>
+        </w:rPr>
+        <w:t>GET</w:t>
+      </w:r>
+      <w:proofErr w:type="spellEnd"/>
+      <w:r>
+        <w:rPr>
+          <w:rFonts w:ascii="Montserrat" w:eastAsia="Times New Roman" w:hAnsi="Montserrat" w:cs="Courier New"/>
+          <w:sz w:val="24"/>
+          <w:szCs w:val="24"/>
+          <w:lang w:eastAsia="es-ES"/>
+        </w:rPr>
+        <w:t xml:space="preserve"> /</w:t>
       </w:r>
       <w:proofErr w:type="spellStart"/>
       <w:r>
@@ -5776,47 +5380,16 @@
           <w:szCs w:val="24"/>
           <w:lang w:eastAsia="es-ES"/>
         </w:rPr>
-        <w:t>/</w:t>
-      </w:r>
-      <w:proofErr w:type="spellStart"/>
-      <w:r>
-        <w:rPr>
-          <w:rFonts w:ascii="Montserrat" w:eastAsia="Times New Roman" w:hAnsi="Montserrat" w:cs="Courier New"/>
-          <w:sz w:val="24"/>
-          <w:szCs w:val="24"/>
-          <w:lang w:eastAsia="es-ES"/>
-        </w:rPr>
-        <w:t>posts</w:t>
-      </w:r>
-      <w:proofErr w:type="spellEnd"/>
-      <w:r>
-        <w:rPr>
-          <w:rFonts w:ascii="Montserrat" w:eastAsia="Times New Roman" w:hAnsi="Montserrat" w:cs="Times New Roman"/>
-          <w:sz w:val="24"/>
-          <w:szCs w:val="24"/>
-          <w:lang w:eastAsia="es-ES"/>
-        </w:rPr>
-        <w:t xml:space="preserve">: Ver lista de </w:t>
-      </w:r>
-      <w:proofErr w:type="spellStart"/>
-      <w:r>
-        <w:rPr>
-          <w:rFonts w:ascii="Montserrat" w:eastAsia="Times New Roman" w:hAnsi="Montserrat" w:cs="Times New Roman"/>
-          <w:sz w:val="24"/>
-          <w:szCs w:val="24"/>
-          <w:lang w:eastAsia="es-ES"/>
-        </w:rPr>
-        <w:t>posts</w:t>
-      </w:r>
-      <w:proofErr w:type="spellEnd"/>
-      <w:r>
-        <w:rPr>
-          <w:rFonts w:ascii="Montserrat" w:eastAsia="Times New Roman" w:hAnsi="Montserrat" w:cs="Times New Roman"/>
-          <w:sz w:val="24"/>
-          <w:szCs w:val="24"/>
-          <w:lang w:eastAsia="es-ES"/>
-        </w:rPr>
-        <w:t xml:space="preserve"> del usuario.</w:t>
+        <w:t>/posts</w:t>
+      </w:r>
+      <w:r>
+        <w:rPr>
+          <w:rFonts w:ascii="Montserrat" w:eastAsia="Times New Roman" w:hAnsi="Montserrat" w:cs="Times New Roman"/>
+          <w:sz w:val="24"/>
+          <w:szCs w:val="24"/>
+          <w:lang w:eastAsia="es-ES"/>
+        </w:rPr>
+        <w:t>: Ver lista de posts del usuario.</w:t>
       </w:r>
     </w:p>
     <w:p>
@@ -5833,14 +5406,25 @@
           <w:lang w:eastAsia="es-ES"/>
         </w:rPr>
       </w:pPr>
-      <w:r>
-        <w:rPr>
-          <w:rFonts w:ascii="Montserrat" w:eastAsia="Times New Roman" w:hAnsi="Montserrat" w:cs="Courier New"/>
-          <w:sz w:val="24"/>
-          <w:szCs w:val="24"/>
-          <w:lang w:eastAsia="es-ES"/>
-        </w:rPr>
-        <w:t>GET /</w:t>
+      <w:proofErr w:type="spellStart"/>
+      <w:r>
+        <w:rPr>
+          <w:rFonts w:ascii="Montserrat" w:eastAsia="Times New Roman" w:hAnsi="Montserrat" w:cs="Courier New"/>
+          <w:sz w:val="24"/>
+          <w:szCs w:val="24"/>
+          <w:lang w:eastAsia="es-ES"/>
+        </w:rPr>
+        <w:t>GET</w:t>
+      </w:r>
+      <w:proofErr w:type="spellEnd"/>
+      <w:r>
+        <w:rPr>
+          <w:rFonts w:ascii="Montserrat" w:eastAsia="Times New Roman" w:hAnsi="Montserrat" w:cs="Courier New"/>
+          <w:sz w:val="24"/>
+          <w:szCs w:val="24"/>
+          <w:lang w:eastAsia="es-ES"/>
+        </w:rPr>
+        <w:t xml:space="preserve"> /</w:t>
       </w:r>
       <w:proofErr w:type="spellStart"/>
       <w:r>
@@ -5860,27 +5444,7 @@
           <w:szCs w:val="24"/>
           <w:lang w:eastAsia="es-ES"/>
         </w:rPr>
-        <w:t>/</w:t>
-      </w:r>
-      <w:proofErr w:type="spellStart"/>
-      <w:r>
-        <w:rPr>
-          <w:rFonts w:ascii="Montserrat" w:eastAsia="Times New Roman" w:hAnsi="Montserrat" w:cs="Courier New"/>
-          <w:sz w:val="24"/>
-          <w:szCs w:val="24"/>
-          <w:lang w:eastAsia="es-ES"/>
-        </w:rPr>
-        <w:t>posts</w:t>
-      </w:r>
-      <w:proofErr w:type="spellEnd"/>
-      <w:r>
-        <w:rPr>
-          <w:rFonts w:ascii="Montserrat" w:eastAsia="Times New Roman" w:hAnsi="Montserrat" w:cs="Courier New"/>
-          <w:sz w:val="24"/>
-          <w:szCs w:val="24"/>
-          <w:lang w:eastAsia="es-ES"/>
-        </w:rPr>
-        <w:t>/</w:t>
+        <w:t>/posts/</w:t>
       </w:r>
       <w:proofErr w:type="spellStart"/>
       <w:r>
@@ -5944,19 +5508,8 @@
           <w:szCs w:val="24"/>
           <w:lang w:eastAsia="es-ES"/>
         </w:rPr>
-        <w:t>/</w:t>
-      </w:r>
-      <w:proofErr w:type="spellStart"/>
-      <w:r>
-        <w:rPr>
-          <w:rFonts w:ascii="Montserrat" w:eastAsia="Times New Roman" w:hAnsi="Montserrat" w:cs="Courier New"/>
-          <w:sz w:val="24"/>
-          <w:szCs w:val="24"/>
-          <w:lang w:eastAsia="es-ES"/>
-        </w:rPr>
-        <w:t>posts</w:t>
-      </w:r>
-      <w:proofErr w:type="spellEnd"/>
+        <w:t>/posts</w:t>
+      </w:r>
       <w:r>
         <w:rPr>
           <w:rFonts w:ascii="Montserrat" w:eastAsia="Times New Roman" w:hAnsi="Montserrat" w:cs="Times New Roman"/>
@@ -5981,14 +5534,25 @@
           <w:lang w:eastAsia="es-ES"/>
         </w:rPr>
       </w:pPr>
-      <w:r>
-        <w:rPr>
-          <w:rFonts w:ascii="Montserrat" w:eastAsia="Times New Roman" w:hAnsi="Montserrat" w:cs="Courier New"/>
-          <w:sz w:val="24"/>
-          <w:szCs w:val="24"/>
-          <w:lang w:eastAsia="es-ES"/>
-        </w:rPr>
-        <w:t>GET /</w:t>
+      <w:proofErr w:type="spellStart"/>
+      <w:r>
+        <w:rPr>
+          <w:rFonts w:ascii="Montserrat" w:eastAsia="Times New Roman" w:hAnsi="Montserrat" w:cs="Courier New"/>
+          <w:sz w:val="24"/>
+          <w:szCs w:val="24"/>
+          <w:lang w:eastAsia="es-ES"/>
+        </w:rPr>
+        <w:t>GET</w:t>
+      </w:r>
+      <w:proofErr w:type="spellEnd"/>
+      <w:r>
+        <w:rPr>
+          <w:rFonts w:ascii="Montserrat" w:eastAsia="Times New Roman" w:hAnsi="Montserrat" w:cs="Courier New"/>
+          <w:sz w:val="24"/>
+          <w:szCs w:val="24"/>
+          <w:lang w:eastAsia="es-ES"/>
+        </w:rPr>
+        <w:t xml:space="preserve"> /</w:t>
       </w:r>
       <w:proofErr w:type="spellStart"/>
       <w:r>
@@ -6008,27 +5572,7 @@
           <w:szCs w:val="24"/>
           <w:lang w:eastAsia="es-ES"/>
         </w:rPr>
-        <w:t>/</w:t>
-      </w:r>
-      <w:proofErr w:type="spellStart"/>
-      <w:r>
-        <w:rPr>
-          <w:rFonts w:ascii="Montserrat" w:eastAsia="Times New Roman" w:hAnsi="Montserrat" w:cs="Courier New"/>
-          <w:sz w:val="24"/>
-          <w:szCs w:val="24"/>
-          <w:lang w:eastAsia="es-ES"/>
-        </w:rPr>
-        <w:t>posts</w:t>
-      </w:r>
-      <w:proofErr w:type="spellEnd"/>
-      <w:r>
-        <w:rPr>
-          <w:rFonts w:ascii="Montserrat" w:eastAsia="Times New Roman" w:hAnsi="Montserrat" w:cs="Courier New"/>
-          <w:sz w:val="24"/>
-          <w:szCs w:val="24"/>
-          <w:lang w:eastAsia="es-ES"/>
-        </w:rPr>
-        <w:t>/{id}/</w:t>
+        <w:t>/posts/{id}/</w:t>
       </w:r>
       <w:proofErr w:type="spellStart"/>
       <w:r>
@@ -6101,7 +5645,27 @@
           <w:szCs w:val="24"/>
           <w:lang w:val="en-US" w:eastAsia="es-ES"/>
         </w:rPr>
-        <w:t xml:space="preserve"> el post.</w:t>
+        <w:t xml:space="preserve"> </w:t>
+      </w:r>
+      <w:proofErr w:type="spellStart"/>
+      <w:r>
+        <w:rPr>
+          <w:rFonts w:ascii="Montserrat" w:eastAsia="Times New Roman" w:hAnsi="Montserrat" w:cs="Times New Roman"/>
+          <w:sz w:val="24"/>
+          <w:szCs w:val="24"/>
+          <w:lang w:val="en-US" w:eastAsia="es-ES"/>
+        </w:rPr>
+        <w:t>el</w:t>
+      </w:r>
+      <w:proofErr w:type="spellEnd"/>
+      <w:r>
+        <w:rPr>
+          <w:rFonts w:ascii="Montserrat" w:eastAsia="Times New Roman" w:hAnsi="Montserrat" w:cs="Times New Roman"/>
+          <w:sz w:val="24"/>
+          <w:szCs w:val="24"/>
+          <w:lang w:val="en-US" w:eastAsia="es-ES"/>
+        </w:rPr>
+        <w:t xml:space="preserve"> post.</w:t>
       </w:r>
     </w:p>
     <w:p>
@@ -6118,14 +5682,25 @@
           <w:lang w:eastAsia="es-ES"/>
         </w:rPr>
       </w:pPr>
-      <w:r>
-        <w:rPr>
-          <w:rFonts w:ascii="Montserrat" w:eastAsia="Times New Roman" w:hAnsi="Montserrat" w:cs="Courier New"/>
-          <w:sz w:val="24"/>
-          <w:szCs w:val="24"/>
-          <w:lang w:eastAsia="es-ES"/>
-        </w:rPr>
-        <w:t>DELETE /</w:t>
+      <w:proofErr w:type="spellStart"/>
+      <w:r>
+        <w:rPr>
+          <w:rFonts w:ascii="Montserrat" w:eastAsia="Times New Roman" w:hAnsi="Montserrat" w:cs="Courier New"/>
+          <w:sz w:val="24"/>
+          <w:szCs w:val="24"/>
+          <w:lang w:eastAsia="es-ES"/>
+        </w:rPr>
+        <w:t>DELETE</w:t>
+      </w:r>
+      <w:proofErr w:type="spellEnd"/>
+      <w:r>
+        <w:rPr>
+          <w:rFonts w:ascii="Montserrat" w:eastAsia="Times New Roman" w:hAnsi="Montserrat" w:cs="Courier New"/>
+          <w:sz w:val="24"/>
+          <w:szCs w:val="24"/>
+          <w:lang w:eastAsia="es-ES"/>
+        </w:rPr>
+        <w:t xml:space="preserve"> /</w:t>
       </w:r>
       <w:proofErr w:type="spellStart"/>
       <w:r>
@@ -6145,27 +5720,7 @@
           <w:szCs w:val="24"/>
           <w:lang w:eastAsia="es-ES"/>
         </w:rPr>
-        <w:t>/</w:t>
-      </w:r>
-      <w:proofErr w:type="spellStart"/>
-      <w:r>
-        <w:rPr>
-          <w:rFonts w:ascii="Montserrat" w:eastAsia="Times New Roman" w:hAnsi="Montserrat" w:cs="Courier New"/>
-          <w:sz w:val="24"/>
-          <w:szCs w:val="24"/>
-          <w:lang w:eastAsia="es-ES"/>
-        </w:rPr>
-        <w:t>posts</w:t>
-      </w:r>
-      <w:proofErr w:type="spellEnd"/>
-      <w:r>
-        <w:rPr>
-          <w:rFonts w:ascii="Montserrat" w:eastAsia="Times New Roman" w:hAnsi="Montserrat" w:cs="Courier New"/>
-          <w:sz w:val="24"/>
-          <w:szCs w:val="24"/>
-          <w:lang w:eastAsia="es-ES"/>
-        </w:rPr>
-        <w:t>/{id}</w:t>
+        <w:t>/posts/{id}</w:t>
       </w:r>
       <w:r>
         <w:rPr>
@@ -6191,14 +5746,25 @@
           <w:lang w:eastAsia="es-ES"/>
         </w:rPr>
       </w:pPr>
-      <w:r>
-        <w:rPr>
-          <w:rFonts w:ascii="Montserrat" w:eastAsia="Times New Roman" w:hAnsi="Montserrat" w:cs="Courier New"/>
-          <w:sz w:val="24"/>
-          <w:szCs w:val="24"/>
-          <w:lang w:eastAsia="es-ES"/>
-        </w:rPr>
-        <w:t>GET /</w:t>
+      <w:proofErr w:type="spellStart"/>
+      <w:r>
+        <w:rPr>
+          <w:rFonts w:ascii="Montserrat" w:eastAsia="Times New Roman" w:hAnsi="Montserrat" w:cs="Courier New"/>
+          <w:sz w:val="24"/>
+          <w:szCs w:val="24"/>
+          <w:lang w:eastAsia="es-ES"/>
+        </w:rPr>
+        <w:t>GET</w:t>
+      </w:r>
+      <w:proofErr w:type="spellEnd"/>
+      <w:r>
+        <w:rPr>
+          <w:rFonts w:ascii="Montserrat" w:eastAsia="Times New Roman" w:hAnsi="Montserrat" w:cs="Courier New"/>
+          <w:sz w:val="24"/>
+          <w:szCs w:val="24"/>
+          <w:lang w:eastAsia="es-ES"/>
+        </w:rPr>
+        <w:t xml:space="preserve"> /</w:t>
       </w:r>
       <w:proofErr w:type="spellStart"/>
       <w:r>
@@ -6255,14 +5821,25 @@
           <w:lang w:eastAsia="es-ES"/>
         </w:rPr>
       </w:pPr>
-      <w:r>
-        <w:rPr>
-          <w:rFonts w:ascii="Montserrat" w:eastAsia="Times New Roman" w:hAnsi="Montserrat" w:cs="Courier New"/>
-          <w:sz w:val="24"/>
-          <w:szCs w:val="24"/>
-          <w:lang w:eastAsia="es-ES"/>
-        </w:rPr>
-        <w:t>GET /</w:t>
+      <w:proofErr w:type="spellStart"/>
+      <w:r>
+        <w:rPr>
+          <w:rFonts w:ascii="Montserrat" w:eastAsia="Times New Roman" w:hAnsi="Montserrat" w:cs="Courier New"/>
+          <w:sz w:val="24"/>
+          <w:szCs w:val="24"/>
+          <w:lang w:eastAsia="es-ES"/>
+        </w:rPr>
+        <w:t>GET</w:t>
+      </w:r>
+      <w:proofErr w:type="spellEnd"/>
+      <w:r>
+        <w:rPr>
+          <w:rFonts w:ascii="Montserrat" w:eastAsia="Times New Roman" w:hAnsi="Montserrat" w:cs="Courier New"/>
+          <w:sz w:val="24"/>
+          <w:szCs w:val="24"/>
+          <w:lang w:eastAsia="es-ES"/>
+        </w:rPr>
+        <w:t xml:space="preserve"> /</w:t>
       </w:r>
       <w:proofErr w:type="spellStart"/>
       <w:r>
@@ -6413,7 +5990,6 @@
         <w:t xml:space="preserve">Método </w:t>
       </w:r>
       <w:proofErr w:type="spellStart"/>
-      <w:proofErr w:type="gramStart"/>
       <w:r>
         <w:rPr>
           <w:rFonts w:ascii="Montserrat" w:eastAsia="Times New Roman" w:hAnsi="Montserrat" w:cs="Courier New"/>
@@ -6431,46 +6007,16 @@
           <w:szCs w:val="24"/>
           <w:lang w:eastAsia="es-ES"/>
         </w:rPr>
-        <w:t>(</w:t>
-      </w:r>
-      <w:proofErr w:type="gramEnd"/>
-      <w:r>
-        <w:rPr>
-          <w:rFonts w:ascii="Montserrat" w:eastAsia="Times New Roman" w:hAnsi="Montserrat" w:cs="Courier New"/>
-          <w:sz w:val="24"/>
-          <w:szCs w:val="24"/>
-          <w:lang w:eastAsia="es-ES"/>
-        </w:rPr>
-        <w:t>)</w:t>
-      </w:r>
-      <w:r>
-        <w:rPr>
-          <w:rFonts w:ascii="Montserrat" w:eastAsia="Times New Roman" w:hAnsi="Montserrat" w:cs="Times New Roman"/>
-          <w:sz w:val="24"/>
-          <w:szCs w:val="24"/>
-          <w:lang w:eastAsia="es-ES"/>
-        </w:rPr>
-        <w:t xml:space="preserve">: Obtiene todos los </w:t>
-      </w:r>
-      <w:proofErr w:type="spellStart"/>
-      <w:r>
-        <w:rPr>
-          <w:rFonts w:ascii="Montserrat" w:eastAsia="Times New Roman" w:hAnsi="Montserrat" w:cs="Times New Roman"/>
-          <w:sz w:val="24"/>
-          <w:szCs w:val="24"/>
-          <w:lang w:eastAsia="es-ES"/>
-        </w:rPr>
-        <w:t>posts</w:t>
-      </w:r>
-      <w:proofErr w:type="spellEnd"/>
-      <w:r>
-        <w:rPr>
-          <w:rFonts w:ascii="Montserrat" w:eastAsia="Times New Roman" w:hAnsi="Montserrat" w:cs="Times New Roman"/>
-          <w:sz w:val="24"/>
-          <w:szCs w:val="24"/>
-          <w:lang w:eastAsia="es-ES"/>
-        </w:rPr>
-        <w:t xml:space="preserve"> publicados y los pasa a la vista del blog.</w:t>
+        <w:t>()</w:t>
+      </w:r>
+      <w:r>
+        <w:rPr>
+          <w:rFonts w:ascii="Montserrat" w:eastAsia="Times New Roman" w:hAnsi="Montserrat" w:cs="Times New Roman"/>
+          <w:sz w:val="24"/>
+          <w:szCs w:val="24"/>
+          <w:lang w:eastAsia="es-ES"/>
+        </w:rPr>
+        <w:t>: Obtiene todos los posts publicados y los pasa a la vista del blog.</w:t>
       </w:r>
     </w:p>
     <w:p>
@@ -6496,25 +6042,14 @@
         </w:rPr>
         <w:t xml:space="preserve">Método </w:t>
       </w:r>
-      <w:proofErr w:type="gramStart"/>
-      <w:r>
-        <w:rPr>
-          <w:rFonts w:ascii="Montserrat" w:eastAsia="Times New Roman" w:hAnsi="Montserrat" w:cs="Courier New"/>
-          <w:sz w:val="24"/>
-          <w:szCs w:val="24"/>
-          <w:lang w:eastAsia="es-ES"/>
-        </w:rPr>
-        <w:t>show(</w:t>
-      </w:r>
-      <w:proofErr w:type="gramEnd"/>
-      <w:r>
-        <w:rPr>
-          <w:rFonts w:ascii="Montserrat" w:eastAsia="Times New Roman" w:hAnsi="Montserrat" w:cs="Courier New"/>
-          <w:sz w:val="24"/>
-          <w:szCs w:val="24"/>
-          <w:lang w:eastAsia="es-ES"/>
-        </w:rPr>
-        <w:t>)</w:t>
+      <w:r>
+        <w:rPr>
+          <w:rFonts w:ascii="Montserrat" w:eastAsia="Times New Roman" w:hAnsi="Montserrat" w:cs="Courier New"/>
+          <w:sz w:val="24"/>
+          <w:szCs w:val="24"/>
+          <w:lang w:eastAsia="es-ES"/>
+        </w:rPr>
+        <w:t>show()</w:t>
       </w:r>
       <w:r>
         <w:rPr>
@@ -6525,7 +6060,6 @@
         </w:rPr>
         <w:t xml:space="preserve">: Obtiene un post específico por su </w:t>
       </w:r>
-      <w:proofErr w:type="spellStart"/>
       <w:r>
         <w:rPr>
           <w:rFonts w:ascii="Montserrat" w:eastAsia="Times New Roman" w:hAnsi="Montserrat" w:cs="Courier New"/>
@@ -6535,7 +6069,6 @@
         </w:rPr>
         <w:t>slug</w:t>
       </w:r>
-      <w:proofErr w:type="spellEnd"/>
       <w:r>
         <w:rPr>
           <w:rFonts w:ascii="Montserrat" w:eastAsia="Times New Roman" w:hAnsi="Montserrat" w:cs="Times New Roman"/>
@@ -6608,25 +6141,14 @@
         </w:rPr>
         <w:t xml:space="preserve">Método </w:t>
       </w:r>
-      <w:proofErr w:type="gramStart"/>
-      <w:r>
-        <w:rPr>
-          <w:rFonts w:ascii="Montserrat" w:eastAsia="Times New Roman" w:hAnsi="Montserrat" w:cs="Courier New"/>
-          <w:sz w:val="24"/>
-          <w:szCs w:val="24"/>
-          <w:lang w:eastAsia="es-ES"/>
-        </w:rPr>
-        <w:t>store(</w:t>
-      </w:r>
-      <w:proofErr w:type="gramEnd"/>
-      <w:r>
-        <w:rPr>
-          <w:rFonts w:ascii="Montserrat" w:eastAsia="Times New Roman" w:hAnsi="Montserrat" w:cs="Courier New"/>
-          <w:sz w:val="24"/>
-          <w:szCs w:val="24"/>
-          <w:lang w:eastAsia="es-ES"/>
-        </w:rPr>
-        <w:t>)</w:t>
+      <w:r>
+        <w:rPr>
+          <w:rFonts w:ascii="Montserrat" w:eastAsia="Times New Roman" w:hAnsi="Montserrat" w:cs="Courier New"/>
+          <w:sz w:val="24"/>
+          <w:szCs w:val="24"/>
+          <w:lang w:eastAsia="es-ES"/>
+        </w:rPr>
+        <w:t>store()</w:t>
       </w:r>
       <w:r>
         <w:rPr>
@@ -6692,7 +6214,6 @@
         </w:rPr>
       </w:pPr>
       <w:proofErr w:type="spellStart"/>
-      <w:proofErr w:type="gramStart"/>
       <w:r>
         <w:rPr>
           <w:rFonts w:ascii="Montserrat" w:eastAsia="Times New Roman" w:hAnsi="Montserrat" w:cs="Courier New"/>
@@ -6710,46 +6231,16 @@
           <w:szCs w:val="24"/>
           <w:lang w:eastAsia="es-ES"/>
         </w:rPr>
-        <w:t>(</w:t>
-      </w:r>
-      <w:proofErr w:type="gramEnd"/>
-      <w:r>
-        <w:rPr>
-          <w:rFonts w:ascii="Montserrat" w:eastAsia="Times New Roman" w:hAnsi="Montserrat" w:cs="Courier New"/>
-          <w:sz w:val="24"/>
-          <w:szCs w:val="24"/>
-          <w:lang w:eastAsia="es-ES"/>
-        </w:rPr>
-        <w:t>)</w:t>
-      </w:r>
-      <w:r>
-        <w:rPr>
-          <w:rFonts w:ascii="Montserrat" w:eastAsia="Times New Roman" w:hAnsi="Montserrat" w:cs="Times New Roman"/>
-          <w:sz w:val="24"/>
-          <w:szCs w:val="24"/>
-          <w:lang w:eastAsia="es-ES"/>
-        </w:rPr>
-        <w:t xml:space="preserve">: Para mostrar el panel principal (o la lista de </w:t>
-      </w:r>
-      <w:proofErr w:type="spellStart"/>
-      <w:r>
-        <w:rPr>
-          <w:rFonts w:ascii="Montserrat" w:eastAsia="Times New Roman" w:hAnsi="Montserrat" w:cs="Times New Roman"/>
-          <w:sz w:val="24"/>
-          <w:szCs w:val="24"/>
-          <w:lang w:eastAsia="es-ES"/>
-        </w:rPr>
-        <w:t>posts</w:t>
-      </w:r>
-      <w:proofErr w:type="spellEnd"/>
-      <w:r>
-        <w:rPr>
-          <w:rFonts w:ascii="Montserrat" w:eastAsia="Times New Roman" w:hAnsi="Montserrat" w:cs="Times New Roman"/>
-          <w:sz w:val="24"/>
-          <w:szCs w:val="24"/>
-          <w:lang w:eastAsia="es-ES"/>
-        </w:rPr>
-        <w:t>).</w:t>
+        <w:t>()</w:t>
+      </w:r>
+      <w:r>
+        <w:rPr>
+          <w:rFonts w:ascii="Montserrat" w:eastAsia="Times New Roman" w:hAnsi="Montserrat" w:cs="Times New Roman"/>
+          <w:sz w:val="24"/>
+          <w:szCs w:val="24"/>
+          <w:lang w:eastAsia="es-ES"/>
+        </w:rPr>
+        <w:t>: Para mostrar el panel principal (o la lista de posts).</w:t>
       </w:r>
     </w:p>
     <w:p>
@@ -6767,7 +6258,6 @@
         </w:rPr>
       </w:pPr>
       <w:proofErr w:type="spellStart"/>
-      <w:proofErr w:type="gramStart"/>
       <w:r>
         <w:rPr>
           <w:rFonts w:ascii="Montserrat" w:eastAsia="Times New Roman" w:hAnsi="Montserrat" w:cs="Courier New"/>
@@ -6785,17 +6275,7 @@
           <w:szCs w:val="24"/>
           <w:lang w:eastAsia="es-ES"/>
         </w:rPr>
-        <w:t>(</w:t>
-      </w:r>
-      <w:proofErr w:type="gramEnd"/>
-      <w:r>
-        <w:rPr>
-          <w:rFonts w:ascii="Montserrat" w:eastAsia="Times New Roman" w:hAnsi="Montserrat" w:cs="Courier New"/>
-          <w:sz w:val="24"/>
-          <w:szCs w:val="24"/>
-          <w:lang w:eastAsia="es-ES"/>
-        </w:rPr>
-        <w:t>)</w:t>
+        <w:t>()</w:t>
       </w:r>
       <w:r>
         <w:rPr>
@@ -6909,27 +6389,7 @@
           <w:szCs w:val="24"/>
           <w:lang w:eastAsia="es-ES"/>
         </w:rPr>
-        <w:t xml:space="preserve">: Para la gestión de los </w:t>
-      </w:r>
-      <w:proofErr w:type="spellStart"/>
-      <w:r>
-        <w:rPr>
-          <w:rFonts w:ascii="Montserrat" w:eastAsia="Times New Roman" w:hAnsi="Montserrat" w:cs="Times New Roman"/>
-          <w:sz w:val="24"/>
-          <w:szCs w:val="24"/>
-          <w:lang w:eastAsia="es-ES"/>
-        </w:rPr>
-        <w:t>posts</w:t>
-      </w:r>
-      <w:proofErr w:type="spellEnd"/>
-      <w:r>
-        <w:rPr>
-          <w:rFonts w:ascii="Montserrat" w:eastAsia="Times New Roman" w:hAnsi="Montserrat" w:cs="Times New Roman"/>
-          <w:sz w:val="24"/>
-          <w:szCs w:val="24"/>
-          <w:lang w:eastAsia="es-ES"/>
-        </w:rPr>
-        <w:t xml:space="preserve"> del usuario.</w:t>
+        <w:t>: Para la gestión de los posts del usuario.</w:t>
       </w:r>
     </w:p>
     <w:p>
@@ -6947,7 +6407,6 @@
         </w:rPr>
       </w:pPr>
       <w:proofErr w:type="spellStart"/>
-      <w:proofErr w:type="gramStart"/>
       <w:r>
         <w:rPr>
           <w:rFonts w:ascii="Montserrat" w:eastAsia="Times New Roman" w:hAnsi="Montserrat" w:cs="Courier New"/>
@@ -6965,17 +6424,7 @@
           <w:szCs w:val="24"/>
           <w:lang w:eastAsia="es-ES"/>
         </w:rPr>
-        <w:t>(</w:t>
-      </w:r>
-      <w:proofErr w:type="gramEnd"/>
-      <w:r>
-        <w:rPr>
-          <w:rFonts w:ascii="Montserrat" w:eastAsia="Times New Roman" w:hAnsi="Montserrat" w:cs="Courier New"/>
-          <w:sz w:val="24"/>
-          <w:szCs w:val="24"/>
-          <w:lang w:eastAsia="es-ES"/>
-        </w:rPr>
-        <w:t>)</w:t>
+        <w:t>()</w:t>
       </w:r>
       <w:r>
         <w:rPr>
@@ -7002,7 +6451,6 @@
         </w:rPr>
       </w:pPr>
       <w:proofErr w:type="spellStart"/>
-      <w:proofErr w:type="gramStart"/>
       <w:r>
         <w:rPr>
           <w:rFonts w:ascii="Montserrat" w:eastAsia="Times New Roman" w:hAnsi="Montserrat" w:cs="Courier New"/>
@@ -7020,17 +6468,7 @@
           <w:szCs w:val="24"/>
           <w:lang w:eastAsia="es-ES"/>
         </w:rPr>
-        <w:t>(</w:t>
-      </w:r>
-      <w:proofErr w:type="gramEnd"/>
-      <w:r>
-        <w:rPr>
-          <w:rFonts w:ascii="Montserrat" w:eastAsia="Times New Roman" w:hAnsi="Montserrat" w:cs="Courier New"/>
-          <w:sz w:val="24"/>
-          <w:szCs w:val="24"/>
-          <w:lang w:eastAsia="es-ES"/>
-        </w:rPr>
-        <w:t>)</w:t>
+        <w:t>()</w:t>
       </w:r>
       <w:r>
         <w:rPr>
@@ -7132,91 +6570,27 @@
           <w:szCs w:val="24"/>
           <w:lang w:eastAsia="es-ES"/>
         </w:rPr>
-        <w:t>8. Creación de Vistas (</w:t>
-      </w:r>
-      <w:proofErr w:type="spellStart"/>
-      <w:r>
-        <w:rPr>
-          <w:rFonts w:ascii="Montserrat" w:eastAsia="Times New Roman" w:hAnsi="Montserrat" w:cs="Times New Roman"/>
-          <w:b/>
-          <w:bCs/>
-          <w:sz w:val="24"/>
-          <w:szCs w:val="24"/>
-          <w:lang w:eastAsia="es-ES"/>
-        </w:rPr>
-        <w:t>Blade</w:t>
-      </w:r>
-      <w:proofErr w:type="spellEnd"/>
-      <w:r>
-        <w:rPr>
-          <w:rFonts w:ascii="Montserrat" w:eastAsia="Times New Roman" w:hAnsi="Montserrat" w:cs="Times New Roman"/>
-          <w:b/>
-          <w:bCs/>
-          <w:sz w:val="24"/>
-          <w:szCs w:val="24"/>
-          <w:lang w:eastAsia="es-ES"/>
-        </w:rPr>
-        <w:t>)</w:t>
-      </w:r>
-    </w:p>
-    <w:p>
-      <w:pPr>
-        <w:spacing w:before="100" w:beforeAutospacing="1" w:after="100" w:afterAutospacing="1" w:line="240" w:lineRule="auto"/>
-        <w:rPr>
-          <w:rFonts w:ascii="Montserrat" w:eastAsia="Times New Roman" w:hAnsi="Montserrat" w:cs="Times New Roman"/>
-          <w:sz w:val="24"/>
-          <w:szCs w:val="24"/>
-          <w:lang w:eastAsia="es-ES"/>
-        </w:rPr>
-      </w:pPr>
-      <w:r>
-        <w:rPr>
-          <w:rFonts w:ascii="Montserrat" w:eastAsia="Times New Roman" w:hAnsi="Montserrat" w:cs="Times New Roman"/>
-          <w:sz w:val="24"/>
-          <w:szCs w:val="24"/>
-          <w:lang w:eastAsia="es-ES"/>
-        </w:rPr>
-        <w:t xml:space="preserve">Las vistas definen la interfaz de usuario. Usa el motor de plantillas </w:t>
-      </w:r>
-      <w:proofErr w:type="spellStart"/>
-      <w:r>
-        <w:rPr>
-          <w:rFonts w:ascii="Montserrat" w:eastAsia="Times New Roman" w:hAnsi="Montserrat" w:cs="Times New Roman"/>
-          <w:sz w:val="24"/>
-          <w:szCs w:val="24"/>
-          <w:lang w:eastAsia="es-ES"/>
-        </w:rPr>
-        <w:t>Blade</w:t>
-      </w:r>
-      <w:proofErr w:type="spellEnd"/>
-      <w:r>
-        <w:rPr>
-          <w:rFonts w:ascii="Montserrat" w:eastAsia="Times New Roman" w:hAnsi="Montserrat" w:cs="Times New Roman"/>
-          <w:sz w:val="24"/>
-          <w:szCs w:val="24"/>
-          <w:lang w:eastAsia="es-ES"/>
-        </w:rPr>
-        <w:t xml:space="preserve"> de </w:t>
-      </w:r>
-      <w:proofErr w:type="spellStart"/>
-      <w:r>
-        <w:rPr>
-          <w:rFonts w:ascii="Montserrat" w:eastAsia="Times New Roman" w:hAnsi="Montserrat" w:cs="Times New Roman"/>
-          <w:sz w:val="24"/>
-          <w:szCs w:val="24"/>
-          <w:lang w:eastAsia="es-ES"/>
-        </w:rPr>
-        <w:t>Laravel</w:t>
-      </w:r>
-      <w:proofErr w:type="spellEnd"/>
-      <w:r>
-        <w:rPr>
-          <w:rFonts w:ascii="Montserrat" w:eastAsia="Times New Roman" w:hAnsi="Montserrat" w:cs="Times New Roman"/>
-          <w:sz w:val="24"/>
-          <w:szCs w:val="24"/>
-          <w:lang w:eastAsia="es-ES"/>
-        </w:rPr>
-        <w:t>.</w:t>
+        <w:t>8. Creación de Vistas (Blade)</w:t>
+      </w:r>
+    </w:p>
+    <w:p>
+      <w:pPr>
+        <w:spacing w:before="100" w:beforeAutospacing="1" w:after="100" w:afterAutospacing="1" w:line="240" w:lineRule="auto"/>
+        <w:rPr>
+          <w:rFonts w:ascii="Montserrat" w:eastAsia="Times New Roman" w:hAnsi="Montserrat" w:cs="Times New Roman"/>
+          <w:sz w:val="24"/>
+          <w:szCs w:val="24"/>
+          <w:lang w:eastAsia="es-ES"/>
+        </w:rPr>
+      </w:pPr>
+      <w:r>
+        <w:rPr>
+          <w:rFonts w:ascii="Montserrat" w:eastAsia="Times New Roman" w:hAnsi="Montserrat" w:cs="Times New Roman"/>
+          <w:sz w:val="24"/>
+          <w:szCs w:val="24"/>
+          <w:lang w:eastAsia="es-ES"/>
+        </w:rPr>
+        <w:t>Las vistas definen la interfaz de usuario. Usa el motor de plantillas Blade de Laravel.</w:t>
       </w:r>
     </w:p>
     <w:p>
@@ -7445,27 +6819,7 @@
           <w:szCs w:val="24"/>
           <w:lang w:eastAsia="es-ES"/>
         </w:rPr>
-        <w:t xml:space="preserve">: Muestra un listado de </w:t>
-      </w:r>
-      <w:proofErr w:type="spellStart"/>
-      <w:r>
-        <w:rPr>
-          <w:rFonts w:ascii="Montserrat" w:eastAsia="Times New Roman" w:hAnsi="Montserrat" w:cs="Times New Roman"/>
-          <w:sz w:val="24"/>
-          <w:szCs w:val="24"/>
-          <w:lang w:eastAsia="es-ES"/>
-        </w:rPr>
-        <w:t>posts</w:t>
-      </w:r>
-      <w:proofErr w:type="spellEnd"/>
-      <w:r>
-        <w:rPr>
-          <w:rFonts w:ascii="Montserrat" w:eastAsia="Times New Roman" w:hAnsi="Montserrat" w:cs="Times New Roman"/>
-          <w:sz w:val="24"/>
-          <w:szCs w:val="24"/>
-          <w:lang w:eastAsia="es-ES"/>
-        </w:rPr>
-        <w:t>.</w:t>
+        <w:t>: Muestra un listado de posts.</w:t>
       </w:r>
     </w:p>
     <w:p>
@@ -7605,27 +6959,7 @@
           <w:szCs w:val="24"/>
           <w:lang w:eastAsia="es-ES"/>
         </w:rPr>
-        <w:t>/</w:t>
-      </w:r>
-      <w:proofErr w:type="spellStart"/>
-      <w:r>
-        <w:rPr>
-          <w:rFonts w:ascii="Montserrat" w:eastAsia="Times New Roman" w:hAnsi="Montserrat" w:cs="Courier New"/>
-          <w:sz w:val="24"/>
-          <w:szCs w:val="24"/>
-          <w:lang w:eastAsia="es-ES"/>
-        </w:rPr>
-        <w:t>posts</w:t>
-      </w:r>
-      <w:proofErr w:type="spellEnd"/>
-      <w:r>
-        <w:rPr>
-          <w:rFonts w:ascii="Montserrat" w:eastAsia="Times New Roman" w:hAnsi="Montserrat" w:cs="Courier New"/>
-          <w:sz w:val="24"/>
-          <w:szCs w:val="24"/>
-          <w:lang w:eastAsia="es-ES"/>
-        </w:rPr>
-        <w:t>/</w:t>
+        <w:t>/posts/</w:t>
       </w:r>
       <w:proofErr w:type="spellStart"/>
       <w:r>
@@ -7645,27 +6979,7 @@
           <w:szCs w:val="24"/>
           <w:lang w:eastAsia="es-ES"/>
         </w:rPr>
-        <w:t xml:space="preserve">: Lista de </w:t>
-      </w:r>
-      <w:proofErr w:type="spellStart"/>
-      <w:r>
-        <w:rPr>
-          <w:rFonts w:ascii="Montserrat" w:eastAsia="Times New Roman" w:hAnsi="Montserrat" w:cs="Times New Roman"/>
-          <w:sz w:val="24"/>
-          <w:szCs w:val="24"/>
-          <w:lang w:eastAsia="es-ES"/>
-        </w:rPr>
-        <w:t>posts</w:t>
-      </w:r>
-      <w:proofErr w:type="spellEnd"/>
-      <w:r>
-        <w:rPr>
-          <w:rFonts w:ascii="Montserrat" w:eastAsia="Times New Roman" w:hAnsi="Montserrat" w:cs="Times New Roman"/>
-          <w:sz w:val="24"/>
-          <w:szCs w:val="24"/>
-          <w:lang w:eastAsia="es-ES"/>
-        </w:rPr>
-        <w:t xml:space="preserve"> del usuario con botones de editar/eliminar.</w:t>
+        <w:t>: Lista de posts del usuario con botones de editar/eliminar.</w:t>
       </w:r>
     </w:p>
     <w:p>
@@ -7700,27 +7014,7 @@
           <w:szCs w:val="24"/>
           <w:lang w:eastAsia="es-ES"/>
         </w:rPr>
-        <w:t>/</w:t>
-      </w:r>
-      <w:proofErr w:type="spellStart"/>
-      <w:r>
-        <w:rPr>
-          <w:rFonts w:ascii="Montserrat" w:eastAsia="Times New Roman" w:hAnsi="Montserrat" w:cs="Courier New"/>
-          <w:sz w:val="24"/>
-          <w:szCs w:val="24"/>
-          <w:lang w:eastAsia="es-ES"/>
-        </w:rPr>
-        <w:t>posts</w:t>
-      </w:r>
-      <w:proofErr w:type="spellEnd"/>
-      <w:r>
-        <w:rPr>
-          <w:rFonts w:ascii="Montserrat" w:eastAsia="Times New Roman" w:hAnsi="Montserrat" w:cs="Courier New"/>
-          <w:sz w:val="24"/>
-          <w:szCs w:val="24"/>
-          <w:lang w:eastAsia="es-ES"/>
-        </w:rPr>
-        <w:t>/</w:t>
+        <w:t>/posts/</w:t>
       </w:r>
       <w:proofErr w:type="spellStart"/>
       <w:r>
@@ -7740,27 +7034,7 @@
           <w:szCs w:val="24"/>
           <w:lang w:eastAsia="es-ES"/>
         </w:rPr>
-        <w:t xml:space="preserve">: Formulario de creación de </w:t>
-      </w:r>
-      <w:proofErr w:type="spellStart"/>
-      <w:r>
-        <w:rPr>
-          <w:rFonts w:ascii="Montserrat" w:eastAsia="Times New Roman" w:hAnsi="Montserrat" w:cs="Times New Roman"/>
-          <w:sz w:val="24"/>
-          <w:szCs w:val="24"/>
-          <w:lang w:eastAsia="es-ES"/>
-        </w:rPr>
-        <w:t>posts</w:t>
-      </w:r>
-      <w:proofErr w:type="spellEnd"/>
-      <w:r>
-        <w:rPr>
-          <w:rFonts w:ascii="Montserrat" w:eastAsia="Times New Roman" w:hAnsi="Montserrat" w:cs="Times New Roman"/>
-          <w:sz w:val="24"/>
-          <w:szCs w:val="24"/>
-          <w:lang w:eastAsia="es-ES"/>
-        </w:rPr>
-        <w:t>.</w:t>
+        <w:t>: Formulario de creación de posts.</w:t>
       </w:r>
     </w:p>
     <w:p>
@@ -7795,27 +7069,7 @@
           <w:szCs w:val="24"/>
           <w:lang w:eastAsia="es-ES"/>
         </w:rPr>
-        <w:t>/</w:t>
-      </w:r>
-      <w:proofErr w:type="spellStart"/>
-      <w:r>
-        <w:rPr>
-          <w:rFonts w:ascii="Montserrat" w:eastAsia="Times New Roman" w:hAnsi="Montserrat" w:cs="Courier New"/>
-          <w:sz w:val="24"/>
-          <w:szCs w:val="24"/>
-          <w:lang w:eastAsia="es-ES"/>
-        </w:rPr>
-        <w:t>posts</w:t>
-      </w:r>
-      <w:proofErr w:type="spellEnd"/>
-      <w:r>
-        <w:rPr>
-          <w:rFonts w:ascii="Montserrat" w:eastAsia="Times New Roman" w:hAnsi="Montserrat" w:cs="Courier New"/>
-          <w:sz w:val="24"/>
-          <w:szCs w:val="24"/>
-          <w:lang w:eastAsia="es-ES"/>
-        </w:rPr>
-        <w:t>/</w:t>
+        <w:t>/posts/</w:t>
       </w:r>
       <w:proofErr w:type="spellStart"/>
       <w:r>
@@ -7947,27 +7201,7 @@
           <w:szCs w:val="24"/>
           <w:lang w:eastAsia="es-ES"/>
         </w:rPr>
-        <w:t xml:space="preserve"> puedan acceder al panel de control y de que solo puedan modificar sus propios </w:t>
-      </w:r>
-      <w:proofErr w:type="spellStart"/>
-      <w:r>
-        <w:rPr>
-          <w:rFonts w:ascii="Montserrat" w:eastAsia="Times New Roman" w:hAnsi="Montserrat" w:cs="Times New Roman"/>
-          <w:sz w:val="24"/>
-          <w:szCs w:val="24"/>
-          <w:lang w:eastAsia="es-ES"/>
-        </w:rPr>
-        <w:t>posts</w:t>
-      </w:r>
-      <w:proofErr w:type="spellEnd"/>
-      <w:r>
-        <w:rPr>
-          <w:rFonts w:ascii="Montserrat" w:eastAsia="Times New Roman" w:hAnsi="Montserrat" w:cs="Times New Roman"/>
-          <w:sz w:val="24"/>
-          <w:szCs w:val="24"/>
-          <w:lang w:eastAsia="es-ES"/>
-        </w:rPr>
-        <w:t>.</w:t>
+        <w:t xml:space="preserve"> puedan acceder al panel de control y de que solo puedan modificar sus propios posts.</w:t>
       </w:r>
     </w:p>
     <w:p>
@@ -8002,27 +7236,7 @@
           <w:szCs w:val="24"/>
           <w:lang w:eastAsia="es-ES"/>
         </w:rPr>
-        <w:t xml:space="preserve"> Usa los "middlewares" de </w:t>
-      </w:r>
-      <w:proofErr w:type="spellStart"/>
-      <w:r>
-        <w:rPr>
-          <w:rFonts w:ascii="Montserrat" w:eastAsia="Times New Roman" w:hAnsi="Montserrat" w:cs="Times New Roman"/>
-          <w:sz w:val="24"/>
-          <w:szCs w:val="24"/>
-          <w:lang w:eastAsia="es-ES"/>
-        </w:rPr>
-        <w:t>Laravel</w:t>
-      </w:r>
-      <w:proofErr w:type="spellEnd"/>
-      <w:r>
-        <w:rPr>
-          <w:rFonts w:ascii="Montserrat" w:eastAsia="Times New Roman" w:hAnsi="Montserrat" w:cs="Times New Roman"/>
-          <w:sz w:val="24"/>
-          <w:szCs w:val="24"/>
-          <w:lang w:eastAsia="es-ES"/>
-        </w:rPr>
-        <w:t xml:space="preserve">, como </w:t>
+        <w:t xml:space="preserve"> Usa los "middlewares" de Laravel, como </w:t>
       </w:r>
       <w:proofErr w:type="spellStart"/>
       <w:r>
@@ -8140,7 +7354,6 @@
         <w:t xml:space="preserve"> con un método </w:t>
       </w:r>
       <w:proofErr w:type="spellStart"/>
-      <w:proofErr w:type="gramStart"/>
       <w:r>
         <w:rPr>
           <w:rFonts w:ascii="Montserrat" w:eastAsia="Times New Roman" w:hAnsi="Montserrat" w:cs="Courier New"/>
@@ -8161,7 +7374,6 @@
         <w:t>(</w:t>
       </w:r>
       <w:proofErr w:type="spellStart"/>
-      <w:proofErr w:type="gramEnd"/>
       <w:r>
         <w:rPr>
           <w:rFonts w:ascii="Montserrat" w:eastAsia="Times New Roman" w:hAnsi="Montserrat" w:cs="Courier New"/>
@@ -8298,37 +7510,17 @@
           <w:szCs w:val="24"/>
           <w:lang w:eastAsia="es-ES"/>
         </w:rPr>
-        <w:t>str_word_</w:t>
-      </w:r>
-      <w:proofErr w:type="gramStart"/>
-      <w:r>
-        <w:rPr>
-          <w:rFonts w:ascii="Montserrat" w:eastAsia="Times New Roman" w:hAnsi="Montserrat" w:cs="Courier New"/>
-          <w:sz w:val="24"/>
-          <w:szCs w:val="24"/>
-          <w:lang w:eastAsia="es-ES"/>
-        </w:rPr>
-        <w:t>count</w:t>
-      </w:r>
-      <w:proofErr w:type="spellEnd"/>
-      <w:r>
-        <w:rPr>
-          <w:rFonts w:ascii="Montserrat" w:eastAsia="Times New Roman" w:hAnsi="Montserrat" w:cs="Courier New"/>
-          <w:sz w:val="24"/>
-          <w:szCs w:val="24"/>
-          <w:lang w:eastAsia="es-ES"/>
-        </w:rPr>
-        <w:t>(</w:t>
-      </w:r>
-      <w:proofErr w:type="gramEnd"/>
-      <w:r>
-        <w:rPr>
-          <w:rFonts w:ascii="Montserrat" w:eastAsia="Times New Roman" w:hAnsi="Montserrat" w:cs="Courier New"/>
-          <w:sz w:val="24"/>
-          <w:szCs w:val="24"/>
-          <w:lang w:eastAsia="es-ES"/>
-        </w:rPr>
-        <w:t>)</w:t>
+        <w:t>str_word_count</w:t>
+      </w:r>
+      <w:proofErr w:type="spellEnd"/>
+      <w:r>
+        <w:rPr>
+          <w:rFonts w:ascii="Montserrat" w:eastAsia="Times New Roman" w:hAnsi="Montserrat" w:cs="Courier New"/>
+          <w:sz w:val="24"/>
+          <w:szCs w:val="24"/>
+          <w:lang w:eastAsia="es-ES"/>
+        </w:rPr>
+        <w:t>()</w:t>
       </w:r>
       <w:r>
         <w:rPr>
@@ -8422,7 +7614,6 @@
         <w:lastRenderedPageBreak/>
         <w:t xml:space="preserve">en una nueva columna de la tabla </w:t>
       </w:r>
-      <w:proofErr w:type="spellStart"/>
       <w:r>
         <w:rPr>
           <w:rFonts w:ascii="Montserrat" w:eastAsia="Times New Roman" w:hAnsi="Montserrat" w:cs="Courier New"/>
@@ -8432,7 +7623,6 @@
         </w:rPr>
         <w:t>posts</w:t>
       </w:r>
-      <w:proofErr w:type="spellEnd"/>
       <w:r>
         <w:rPr>
           <w:rFonts w:ascii="Montserrat" w:eastAsia="Times New Roman" w:hAnsi="Montserrat" w:cs="Times New Roman"/>
@@ -8573,34 +7763,59 @@
           <w:sz w:val="24"/>
           <w:szCs w:val="24"/>
         </w:rPr>
-        <w:t xml:space="preserve">Instalo </w:t>
-      </w:r>
-      <w:proofErr w:type="spellStart"/>
-      <w:r>
+        <w:t>Instalo Laravel 12 con Pest para pruebas.</w:t>
+      </w:r>
+    </w:p>
+    <w:p>
+      <w:pPr>
         <w:rPr>
           <w:rFonts w:ascii="Montserrat" w:hAnsi="Montserrat"/>
           <w:sz w:val="24"/>
           <w:szCs w:val="24"/>
         </w:rPr>
-        <w:t>Laravel</w:t>
-      </w:r>
-      <w:proofErr w:type="spellEnd"/>
+      </w:pPr>
+      <w:r>
+        <w:rPr>
+          <w:rFonts w:ascii="Montserrat" w:hAnsi="Montserrat" w:hint="eastAsia"/>
+          <w:sz w:val="24"/>
+          <w:szCs w:val="24"/>
+        </w:rPr>
+        <w:t>―</w:t>
+      </w:r>
+      <w:r>
+        <w:rPr>
+          <w:rFonts w:ascii="Montserrat" w:hAnsi="Montserrat" w:hint="eastAsia"/>
+          <w:sz w:val="24"/>
+          <w:szCs w:val="24"/>
+        </w:rPr>
+        <w:t xml:space="preserve"> </w:t>
+      </w:r>
+      <w:proofErr w:type="spellStart"/>
       <w:r>
         <w:rPr>
           <w:rFonts w:ascii="Montserrat" w:hAnsi="Montserrat"/>
           <w:sz w:val="24"/>
           <w:szCs w:val="24"/>
         </w:rPr>
-        <w:t xml:space="preserve"> 12 con Pest para pruebas.</w:t>
-      </w:r>
-    </w:p>
-    <w:p>
-      <w:pPr>
+        <w:t>mysql</w:t>
+      </w:r>
+      <w:proofErr w:type="spellEnd"/>
+      <w:r>
         <w:rPr>
           <w:rFonts w:ascii="Montserrat" w:hAnsi="Montserrat"/>
           <w:sz w:val="24"/>
           <w:szCs w:val="24"/>
         </w:rPr>
+        <w:t xml:space="preserve"> para base de datos.</w:t>
+      </w:r>
+    </w:p>
+    <w:p>
+      <w:pPr>
+        <w:rPr>
+          <w:rFonts w:ascii="Montserrat" w:hAnsi="Montserrat"/>
+          <w:sz w:val="24"/>
+          <w:szCs w:val="24"/>
+        </w:rPr>
       </w:pPr>
       <w:r>
         <w:rPr>
@@ -8616,26 +7831,200 @@
           <w:sz w:val="24"/>
           <w:szCs w:val="24"/>
         </w:rPr>
+        <w:t>c</w:t>
+      </w:r>
+      <w:r>
+        <w:rPr>
+          <w:rFonts w:ascii="Montserrat" w:hAnsi="Montserrat"/>
+          <w:sz w:val="24"/>
+          <w:szCs w:val="24"/>
+        </w:rPr>
+        <w:t>readas migraciones, controladores y modelos con las relaciones entre tablas</w:t>
+      </w:r>
+    </w:p>
+    <w:p>
+      <w:pPr>
+        <w:rPr>
+          <w:rFonts w:ascii="Montserrat" w:hAnsi="Montserrat"/>
+          <w:sz w:val="24"/>
+          <w:szCs w:val="24"/>
+        </w:rPr>
+      </w:pPr>
+      <w:r>
+        <w:rPr>
+          <w:rFonts w:ascii="Montserrat" w:hAnsi="Montserrat"/>
+          <w:sz w:val="24"/>
+          <w:szCs w:val="24"/>
+        </w:rPr>
+        <w:t xml:space="preserve">—instalación de </w:t>
+      </w:r>
+      <w:proofErr w:type="spellStart"/>
+      <w:r>
+        <w:rPr>
+          <w:rFonts w:ascii="Montserrat" w:hAnsi="Montserrat"/>
+          <w:sz w:val="24"/>
+          <w:szCs w:val="24"/>
+        </w:rPr>
+        <w:t>breeze</w:t>
+      </w:r>
+      <w:proofErr w:type="spellEnd"/>
+      <w:r>
+        <w:rPr>
+          <w:rFonts w:ascii="Montserrat" w:hAnsi="Montserrat"/>
+          <w:sz w:val="24"/>
+          <w:szCs w:val="24"/>
+        </w:rPr>
+        <w:t xml:space="preserve"> para autenticación</w:t>
+      </w:r>
+    </w:p>
+    <w:p>
+      <w:pPr>
+        <w:rPr>
+          <w:rFonts w:ascii="Montserrat" w:hAnsi="Montserrat"/>
+          <w:sz w:val="24"/>
+          <w:szCs w:val="24"/>
+        </w:rPr>
+      </w:pPr>
+      <w:r>
+        <w:rPr>
+          <w:rFonts w:ascii="Montserrat" w:hAnsi="Montserrat" w:hint="eastAsia"/>
+          <w:sz w:val="24"/>
+          <w:szCs w:val="24"/>
+        </w:rPr>
+        <w:t>―</w:t>
+      </w:r>
+      <w:proofErr w:type="spellStart"/>
+      <w:r>
+        <w:rPr>
+          <w:rFonts w:ascii="Montserrat" w:hAnsi="Montserrat" w:hint="eastAsia"/>
+          <w:sz w:val="24"/>
+          <w:szCs w:val="24"/>
+        </w:rPr>
+        <w:t>c</w:t>
+      </w:r>
+      <w:r>
+        <w:rPr>
+          <w:rFonts w:ascii="Montserrat" w:hAnsi="Montserrat"/>
+          <w:sz w:val="24"/>
+          <w:szCs w:val="24"/>
+        </w:rPr>
+        <w:t>reacion</w:t>
+      </w:r>
+      <w:proofErr w:type="spellEnd"/>
+      <w:r>
+        <w:rPr>
+          <w:rFonts w:ascii="Montserrat" w:hAnsi="Montserrat"/>
+          <w:sz w:val="24"/>
+          <w:szCs w:val="24"/>
+        </w:rPr>
+        <w:t xml:space="preserve"> de roles administrador y usuario en </w:t>
+      </w:r>
+      <w:proofErr w:type="spellStart"/>
+      <w:r>
+        <w:rPr>
+          <w:rFonts w:ascii="Montserrat" w:hAnsi="Montserrat"/>
+          <w:sz w:val="24"/>
+          <w:szCs w:val="24"/>
+        </w:rPr>
+        <w:t>User</w:t>
+      </w:r>
+      <w:proofErr w:type="spellEnd"/>
+    </w:p>
+    <w:p>
+      <w:pPr>
+        <w:rPr>
+          <w:rFonts w:ascii="Montserrat" w:hAnsi="Montserrat"/>
+          <w:sz w:val="24"/>
+          <w:szCs w:val="24"/>
+        </w:rPr>
+      </w:pPr>
+      <w:r>
+        <w:rPr>
+          <w:rFonts w:ascii="Montserrat" w:hAnsi="Montserrat" w:hint="eastAsia"/>
+          <w:sz w:val="24"/>
+          <w:szCs w:val="24"/>
+        </w:rPr>
+        <w:t>―</w:t>
+      </w:r>
+      <w:proofErr w:type="spellStart"/>
+      <w:r>
+        <w:rPr>
+          <w:rFonts w:ascii="Montserrat" w:hAnsi="Montserrat" w:hint="eastAsia"/>
+          <w:sz w:val="24"/>
+          <w:szCs w:val="24"/>
+        </w:rPr>
+        <w:t>s</w:t>
+      </w:r>
+      <w:r>
+        <w:rPr>
+          <w:rFonts w:ascii="Montserrat" w:hAnsi="Montserrat"/>
+          <w:sz w:val="24"/>
+          <w:szCs w:val="24"/>
+        </w:rPr>
+        <w:t>eeder</w:t>
+      </w:r>
+      <w:proofErr w:type="spellEnd"/>
+      <w:r>
+        <w:rPr>
+          <w:rFonts w:ascii="Montserrat" w:hAnsi="Montserrat"/>
+          <w:sz w:val="24"/>
+          <w:szCs w:val="24"/>
+        </w:rPr>
+        <w:t xml:space="preserve"> con usuario </w:t>
+      </w:r>
+      <w:proofErr w:type="spellStart"/>
+      <w:r>
+        <w:rPr>
+          <w:rFonts w:ascii="Montserrat" w:hAnsi="Montserrat"/>
+          <w:sz w:val="24"/>
+          <w:szCs w:val="24"/>
+        </w:rPr>
+        <w:t>admin</w:t>
+      </w:r>
+      <w:proofErr w:type="spellEnd"/>
+    </w:p>
+    <w:p>
+      <w:pPr>
+        <w:rPr>
+          <w:rFonts w:ascii="Montserrat" w:hAnsi="Montserrat"/>
+          <w:sz w:val="24"/>
+          <w:szCs w:val="24"/>
+        </w:rPr>
+      </w:pPr>
+      <w:r>
+        <w:rPr>
+          <w:rFonts w:ascii="Montserrat" w:hAnsi="Montserrat" w:hint="eastAsia"/>
+          <w:sz w:val="24"/>
+          <w:szCs w:val="24"/>
+        </w:rPr>
+        <w:t>―</w:t>
+      </w:r>
+      <w:r>
+        <w:rPr>
+          <w:rFonts w:ascii="Montserrat" w:hAnsi="Montserrat" w:hint="eastAsia"/>
+          <w:sz w:val="24"/>
+          <w:szCs w:val="24"/>
+        </w:rPr>
         <w:t xml:space="preserve"> </w:t>
       </w:r>
-      <w:proofErr w:type="spellStart"/>
       <w:r>
         <w:rPr>
           <w:rFonts w:ascii="Montserrat" w:hAnsi="Montserrat"/>
           <w:sz w:val="24"/>
           <w:szCs w:val="24"/>
         </w:rPr>
-        <w:t>mysql</w:t>
-      </w:r>
-      <w:proofErr w:type="spellEnd"/>
+        <w:t xml:space="preserve">se definen gates en </w:t>
+      </w:r>
+      <w:proofErr w:type="spellStart"/>
       <w:r>
         <w:rPr>
           <w:rFonts w:ascii="Montserrat" w:hAnsi="Montserrat"/>
           <w:sz w:val="24"/>
           <w:szCs w:val="24"/>
         </w:rPr>
-        <w:t xml:space="preserve"> para base de datos.</w:t>
-      </w:r>
+        <w:t>authserviceprovider</w:t>
+      </w:r>
+      <w:proofErr w:type="spellEnd"/>
     </w:p>
     <w:p>
       <w:pPr>
@@ -8645,30 +8034,15 @@
           <w:szCs w:val="24"/>
         </w:rPr>
       </w:pPr>
-      <w:r>
-        <w:rPr>
-          <w:rFonts w:ascii="Montserrat" w:hAnsi="Montserrat" w:hint="eastAsia"/>
-          <w:sz w:val="24"/>
-          <w:szCs w:val="24"/>
-        </w:rPr>
-        <w:t>―</w:t>
-      </w:r>
-      <w:r>
-        <w:rPr>
-          <w:rFonts w:ascii="Montserrat" w:hAnsi="Montserrat" w:hint="eastAsia"/>
-          <w:sz w:val="24"/>
-          <w:szCs w:val="24"/>
-        </w:rPr>
-        <w:t>c</w:t>
-      </w:r>
-      <w:r>
+    </w:p>
+    <w:p>
+      <w:pPr>
         <w:rPr>
           <w:rFonts w:ascii="Montserrat" w:hAnsi="Montserrat"/>
           <w:sz w:val="24"/>
           <w:szCs w:val="24"/>
         </w:rPr>
-        <w:t>readas migraciones, controladores y modelos con las relaciones entre tablas</w:t>
-      </w:r>
+      </w:pPr>
     </w:p>
     <w:p>
       <w:pPr>
@@ -8683,248 +8057,27 @@
           <w:rFonts w:ascii="Montserrat" w:hAnsi="Montserrat"/>
           <w:sz w:val="24"/>
           <w:szCs w:val="24"/>
-        </w:rPr>
-        <w:t xml:space="preserve">—instalación de </w:t>
-      </w:r>
-      <w:proofErr w:type="spellStart"/>
-      <w:r>
+          <w:highlight w:val="lightGray"/>
+        </w:rPr>
+        <w:t>Hacer métodos de controladores.</w:t>
+      </w:r>
+    </w:p>
+    <w:p>
+      <w:pPr>
         <w:rPr>
           <w:rFonts w:ascii="Montserrat" w:hAnsi="Montserrat"/>
           <w:sz w:val="24"/>
           <w:szCs w:val="24"/>
         </w:rPr>
-        <w:t>breeze</w:t>
-      </w:r>
-      <w:proofErr w:type="spellEnd"/>
+      </w:pPr>
       <w:r>
         <w:rPr>
           <w:rFonts w:ascii="Montserrat" w:hAnsi="Montserrat"/>
           <w:sz w:val="24"/>
           <w:szCs w:val="24"/>
         </w:rPr>
-        <w:t xml:space="preserve"> para autenticación</w:t>
-      </w:r>
-    </w:p>
-    <w:p>
-      <w:pPr>
-        <w:rPr>
-          <w:rFonts w:ascii="Montserrat" w:hAnsi="Montserrat"/>
-          <w:sz w:val="24"/>
-          <w:szCs w:val="24"/>
-        </w:rPr>
-      </w:pPr>
-      <w:r>
-        <w:rPr>
-          <w:rFonts w:ascii="Montserrat" w:hAnsi="Montserrat" w:hint="eastAsia"/>
-          <w:sz w:val="24"/>
-          <w:szCs w:val="24"/>
-        </w:rPr>
-        <w:t>―</w:t>
-      </w:r>
-      <w:proofErr w:type="spellStart"/>
-      <w:r>
-        <w:rPr>
-          <w:rFonts w:ascii="Montserrat" w:hAnsi="Montserrat" w:hint="eastAsia"/>
-          <w:sz w:val="24"/>
-          <w:szCs w:val="24"/>
-        </w:rPr>
-        <w:t>c</w:t>
-      </w:r>
-      <w:r>
-        <w:rPr>
-          <w:rFonts w:ascii="Montserrat" w:hAnsi="Montserrat"/>
-          <w:sz w:val="24"/>
-          <w:szCs w:val="24"/>
-        </w:rPr>
-        <w:t>reacion</w:t>
-      </w:r>
-      <w:proofErr w:type="spellEnd"/>
-      <w:r>
-        <w:rPr>
-          <w:rFonts w:ascii="Montserrat" w:hAnsi="Montserrat"/>
-          <w:sz w:val="24"/>
-          <w:szCs w:val="24"/>
-        </w:rPr>
-        <w:t xml:space="preserve"> de roles administrador y usuario en </w:t>
-      </w:r>
-      <w:proofErr w:type="spellStart"/>
-      <w:r>
-        <w:rPr>
-          <w:rFonts w:ascii="Montserrat" w:hAnsi="Montserrat"/>
-          <w:sz w:val="24"/>
-          <w:szCs w:val="24"/>
-        </w:rPr>
-        <w:t>User</w:t>
-      </w:r>
-      <w:proofErr w:type="spellEnd"/>
-    </w:p>
-    <w:p>
-      <w:pPr>
-        <w:rPr>
-          <w:rFonts w:ascii="Montserrat" w:hAnsi="Montserrat"/>
-          <w:sz w:val="24"/>
-          <w:szCs w:val="24"/>
-        </w:rPr>
-      </w:pPr>
-      <w:r>
-        <w:rPr>
-          <w:rFonts w:ascii="Montserrat" w:hAnsi="Montserrat" w:hint="eastAsia"/>
-          <w:sz w:val="24"/>
-          <w:szCs w:val="24"/>
-        </w:rPr>
-        <w:t>―</w:t>
-      </w:r>
-      <w:proofErr w:type="spellStart"/>
-      <w:r>
-        <w:rPr>
-          <w:rFonts w:ascii="Montserrat" w:hAnsi="Montserrat" w:hint="eastAsia"/>
-          <w:sz w:val="24"/>
-          <w:szCs w:val="24"/>
-        </w:rPr>
-        <w:t>s</w:t>
-      </w:r>
-      <w:r>
-        <w:rPr>
-          <w:rFonts w:ascii="Montserrat" w:hAnsi="Montserrat"/>
-          <w:sz w:val="24"/>
-          <w:szCs w:val="24"/>
-        </w:rPr>
-        <w:t>eeder</w:t>
-      </w:r>
-      <w:proofErr w:type="spellEnd"/>
-      <w:r>
-        <w:rPr>
-          <w:rFonts w:ascii="Montserrat" w:hAnsi="Montserrat"/>
-          <w:sz w:val="24"/>
-          <w:szCs w:val="24"/>
-        </w:rPr>
-        <w:t xml:space="preserve"> con usuario </w:t>
-      </w:r>
-      <w:proofErr w:type="spellStart"/>
-      <w:r>
-        <w:rPr>
-          <w:rFonts w:ascii="Montserrat" w:hAnsi="Montserrat"/>
-          <w:sz w:val="24"/>
-          <w:szCs w:val="24"/>
-        </w:rPr>
-        <w:t>admin</w:t>
-      </w:r>
-      <w:proofErr w:type="spellEnd"/>
-    </w:p>
-    <w:p>
-      <w:pPr>
-        <w:rPr>
-          <w:rFonts w:ascii="Montserrat" w:hAnsi="Montserrat"/>
-          <w:sz w:val="24"/>
-          <w:szCs w:val="24"/>
-        </w:rPr>
-      </w:pPr>
-      <w:r>
-        <w:rPr>
-          <w:rFonts w:ascii="Montserrat" w:hAnsi="Montserrat" w:hint="eastAsia"/>
-          <w:sz w:val="24"/>
-          <w:szCs w:val="24"/>
-        </w:rPr>
-        <w:t>―</w:t>
-      </w:r>
-      <w:r>
-        <w:rPr>
-          <w:rFonts w:ascii="Montserrat" w:hAnsi="Montserrat" w:hint="eastAsia"/>
-          <w:sz w:val="24"/>
-          <w:szCs w:val="24"/>
-        </w:rPr>
-        <w:t xml:space="preserve"> </w:t>
-      </w:r>
-      <w:r>
-        <w:rPr>
-          <w:rFonts w:ascii="Montserrat" w:hAnsi="Montserrat"/>
-          <w:sz w:val="24"/>
-          <w:szCs w:val="24"/>
-        </w:rPr>
-        <w:t xml:space="preserve">se definen </w:t>
-      </w:r>
-      <w:proofErr w:type="spellStart"/>
-      <w:r>
-        <w:rPr>
-          <w:rFonts w:ascii="Montserrat" w:hAnsi="Montserrat"/>
-          <w:sz w:val="24"/>
-          <w:szCs w:val="24"/>
-        </w:rPr>
-        <w:t>gates</w:t>
-      </w:r>
-      <w:proofErr w:type="spellEnd"/>
-      <w:r>
-        <w:rPr>
-          <w:rFonts w:ascii="Montserrat" w:hAnsi="Montserrat"/>
-          <w:sz w:val="24"/>
-          <w:szCs w:val="24"/>
-        </w:rPr>
-        <w:t xml:space="preserve"> en </w:t>
-      </w:r>
-      <w:proofErr w:type="spellStart"/>
-      <w:r>
-        <w:rPr>
-          <w:rFonts w:ascii="Montserrat" w:hAnsi="Montserrat"/>
-          <w:sz w:val="24"/>
-          <w:szCs w:val="24"/>
-        </w:rPr>
-        <w:t>authserviceprovider</w:t>
-      </w:r>
-      <w:proofErr w:type="spellEnd"/>
-    </w:p>
-    <w:p>
-      <w:pPr>
-        <w:rPr>
-          <w:rFonts w:ascii="Montserrat" w:hAnsi="Montserrat"/>
-          <w:sz w:val="24"/>
-          <w:szCs w:val="24"/>
-        </w:rPr>
-      </w:pPr>
-    </w:p>
-    <w:p>
-      <w:pPr>
-        <w:rPr>
-          <w:rFonts w:ascii="Montserrat" w:hAnsi="Montserrat"/>
-          <w:sz w:val="24"/>
-          <w:szCs w:val="24"/>
-        </w:rPr>
-      </w:pPr>
-    </w:p>
-    <w:p>
-      <w:pPr>
-        <w:rPr>
-          <w:rFonts w:ascii="Montserrat" w:hAnsi="Montserrat"/>
-          <w:sz w:val="24"/>
-          <w:szCs w:val="24"/>
-        </w:rPr>
-      </w:pPr>
-      <w:r>
-        <w:rPr>
-          <w:rFonts w:ascii="Montserrat" w:hAnsi="Montserrat"/>
-          <w:sz w:val="24"/>
-          <w:szCs w:val="24"/>
-        </w:rPr>
-        <w:t>Hacer métodos de controladores.</w:t>
-      </w:r>
-    </w:p>
-    <w:p>
-      <w:pPr>
-        <w:rPr>
-          <w:rFonts w:ascii="Montserrat" w:hAnsi="Montserrat"/>
-          <w:sz w:val="24"/>
-          <w:szCs w:val="24"/>
-        </w:rPr>
-      </w:pPr>
-      <w:r>
-        <w:rPr>
-          <w:rFonts w:ascii="Montserrat" w:hAnsi="Montserrat"/>
-          <w:sz w:val="24"/>
-          <w:szCs w:val="24"/>
-        </w:rPr>
         <w:t>Hacer vistas.</w:t>
       </w:r>
-      <w:bookmarkStart w:id="0" w:name="_GoBack"/>
-      <w:bookmarkEnd w:id="0"/>
     </w:p>
     <w:p>
       <w:pPr>
@@ -8954,7 +8107,7 @@
 </file>
 
 <file path=word/numbering.xml><?xml version="1.0" encoding="utf-8"?>
-<w:numbering xmlns:wpc="http://schemas.microsoft.com/office/word/2010/wordprocessingCanvas" xmlns:cx="http://schemas.microsoft.com/office/drawing/2014/chartex" xmlns:mc="http://schemas.openxmlformats.org/markup-compatibility/2006" xmlns:o="urn:schemas-microsoft-com:office:office" xmlns:r="http://schemas.openxmlformats.org/officeDocument/2006/relationships" xmlns:m="http://schemas.openxmlformats.org/officeDocument/2006/math" xmlns:v="urn:schemas-microsoft-com:vml" xmlns:wp14="http://schemas.microsoft.com/office/word/2010/wordprocessingDrawing" xmlns:wp="http://schemas.openxmlformats.org/drawingml/2006/wordprocessingDrawing" xmlns:w10="urn:schemas-microsoft-com:office:word" xmlns:w="http://schemas.openxmlformats.org/wordprocessingml/2006/main" xmlns:w14="http://schemas.microsoft.com/office/word/2010/wordml" xmlns:w15="http://schemas.microsoft.com/office/word/2012/wordml" xmlns:w16se="http://schemas.microsoft.com/office/word/2015/wordml/symex" xmlns:wpg="http://schemas.microsoft.com/office/word/2010/wordprocessingGroup" xmlns:wpi="http://schemas.microsoft.com/office/word/2010/wordprocessingInk" xmlns:wne="http://schemas.microsoft.com/office/word/2006/wordml" xmlns:wps="http://schemas.microsoft.com/office/word/2010/wordprocessingShape" mc:Ignorable="w14 w15 w16se wp14">
+<w:numbering xmlns:wpc="http://schemas.microsoft.com/office/word/2010/wordprocessingCanvas" xmlns:cx="http://schemas.microsoft.com/office/drawing/2014/chartex" xmlns:cx1="http://schemas.microsoft.com/office/drawing/2015/9/8/chartex" xmlns:cx2="http://schemas.microsoft.com/office/drawing/2015/10/21/chartex" xmlns:cx3="http://schemas.microsoft.com/office/drawing/2016/5/9/chartex" xmlns:cx4="http://schemas.microsoft.com/office/drawing/2016/5/10/chartex" xmlns:cx5="http://schemas.microsoft.com/office/drawing/2016/5/11/chartex" xmlns:cx6="http://schemas.microsoft.com/office/drawing/2016/5/12/chartex" xmlns:cx7="http://schemas.microsoft.com/office/drawing/2016/5/13/chartex" xmlns:cx8="http://schemas.microsoft.com/office/drawing/2016/5/14/chartex" xmlns:mc="http://schemas.openxmlformats.org/markup-compatibility/2006" xmlns:aink="http://schemas.microsoft.com/office/drawing/2016/ink" xmlns:am3d="http://schemas.microsoft.com/office/drawing/2017/model3d" xmlns:o="urn:schemas-microsoft-com:office:office" xmlns:oel="http://schemas.microsoft.com/office/2019/extlst" xmlns:r="http://schemas.openxmlformats.org/officeDocument/2006/relationships" xmlns:m="http://schemas.openxmlformats.org/officeDocument/2006/math" xmlns:v="urn:schemas-microsoft-com:vml" xmlns:wp14="http://schemas.microsoft.com/office/word/2010/wordprocessingDrawing" xmlns:wp="http://schemas.openxmlformats.org/drawingml/2006/wordprocessingDrawing" xmlns:w10="urn:schemas-microsoft-com:office:word" xmlns:w="http://schemas.openxmlformats.org/wordprocessingml/2006/main" xmlns:w14="http://schemas.microsoft.com/office/word/2010/wordml" xmlns:w15="http://schemas.microsoft.com/office/word/2012/wordml" xmlns:w16cex="http://schemas.microsoft.com/office/word/2018/wordml/cex" xmlns:w16cid="http://schemas.microsoft.com/office/word/2016/wordml/cid" xmlns:w16="http://schemas.microsoft.com/office/word/2018/wordml" xmlns:w16sdtdh="http://schemas.microsoft.com/office/word/2020/wordml/sdtdatahash" xmlns:w16se="http://schemas.microsoft.com/office/word/2015/wordml/symex" xmlns:wpg="http://schemas.microsoft.com/office/word/2010/wordprocessingGroup" xmlns:wpi="http://schemas.microsoft.com/office/word/2010/wordprocessingInk" xmlns:wne="http://schemas.microsoft.com/office/word/2006/wordml" xmlns:wps="http://schemas.microsoft.com/office/word/2010/wordprocessingShape" mc:Ignorable="w14 w15 w16se w16cid w16 w16cex w16sdtdh wp14">
   <w:abstractNum w:abstractNumId="0" w15:restartNumberingAfterBreak="0">
     <w:nsid w:val="04E901D9"/>
     <w:multiLevelType w:val="multilevel"/>
@@ -10892,50 +10045,50 @@
       </w:rPr>
     </w:lvl>
   </w:abstractNum>
-  <w:num w:numId="1">
+  <w:num w:numId="1" w16cid:durableId="2054455020">
     <w:abstractNumId w:val="9"/>
   </w:num>
-  <w:num w:numId="2">
+  <w:num w:numId="2" w16cid:durableId="145710847">
     <w:abstractNumId w:val="11"/>
   </w:num>
-  <w:num w:numId="3">
+  <w:num w:numId="3" w16cid:durableId="513688455">
     <w:abstractNumId w:val="8"/>
   </w:num>
-  <w:num w:numId="4">
+  <w:num w:numId="4" w16cid:durableId="1823961378">
     <w:abstractNumId w:val="5"/>
   </w:num>
-  <w:num w:numId="5">
+  <w:num w:numId="5" w16cid:durableId="1136727410">
     <w:abstractNumId w:val="6"/>
   </w:num>
-  <w:num w:numId="6">
+  <w:num w:numId="6" w16cid:durableId="1889535490">
     <w:abstractNumId w:val="2"/>
   </w:num>
-  <w:num w:numId="7">
+  <w:num w:numId="7" w16cid:durableId="722560462">
     <w:abstractNumId w:val="7"/>
   </w:num>
-  <w:num w:numId="8">
+  <w:num w:numId="8" w16cid:durableId="326440758">
     <w:abstractNumId w:val="3"/>
   </w:num>
-  <w:num w:numId="9">
+  <w:num w:numId="9" w16cid:durableId="1483960294">
     <w:abstractNumId w:val="4"/>
   </w:num>
-  <w:num w:numId="10">
+  <w:num w:numId="10" w16cid:durableId="1727222852">
     <w:abstractNumId w:val="10"/>
   </w:num>
-  <w:num w:numId="11">
+  <w:num w:numId="11" w16cid:durableId="320962221">
     <w:abstractNumId w:val="1"/>
   </w:num>
-  <w:num w:numId="12">
+  <w:num w:numId="12" w16cid:durableId="2122217646">
     <w:abstractNumId w:val="0"/>
   </w:num>
-  <w:num w:numId="13">
+  <w:num w:numId="13" w16cid:durableId="1893417101">
     <w:abstractNumId w:val="12"/>
   </w:num>
 </w:numbering>
 </file>
 
 <file path=word/styles.xml><?xml version="1.0" encoding="utf-8"?>
-<w:styles xmlns:mc="http://schemas.openxmlformats.org/markup-compatibility/2006" xmlns:r="http://schemas.openxmlformats.org/officeDocument/2006/relationships" xmlns:w="http://schemas.openxmlformats.org/wordprocessingml/2006/main" xmlns:w14="http://schemas.microsoft.com/office/word/2010/wordml" xmlns:w15="http://schemas.microsoft.com/office/word/2012/wordml" xmlns:w16se="http://schemas.microsoft.com/office/word/2015/wordml/symex" mc:Ignorable="w14 w15 w16se">
+<w:styles xmlns:mc="http://schemas.openxmlformats.org/markup-compatibility/2006" xmlns:r="http://schemas.openxmlformats.org/officeDocument/2006/relationships" xmlns:w="http://schemas.openxmlformats.org/wordprocessingml/2006/main" xmlns:w14="http://schemas.microsoft.com/office/word/2010/wordml" xmlns:w15="http://schemas.microsoft.com/office/word/2012/wordml" xmlns:w16cex="http://schemas.microsoft.com/office/word/2018/wordml/cex" xmlns:w16cid="http://schemas.microsoft.com/office/word/2016/wordml/cid" xmlns:w16="http://schemas.microsoft.com/office/word/2018/wordml" xmlns:w16sdtdh="http://schemas.microsoft.com/office/word/2020/wordml/sdtdatahash" xmlns:w16se="http://schemas.microsoft.com/office/word/2015/wordml/symex" mc:Ignorable="w14 w15 w16se w16cid w16 w16cex w16sdtdh">
   <w:docDefaults>
     <w:rPrDefault>
       <w:rPr>
@@ -10951,7 +10104,7 @@
       </w:pPr>
     </w:pPrDefault>
   </w:docDefaults>
-  <w:latentStyles w:defLockedState="0" w:defUIPriority="99" w:defSemiHidden="0" w:defUnhideWhenUsed="0" w:defQFormat="0" w:count="371">
+  <w:latentStyles w:defLockedState="0" w:defUIPriority="99" w:defSemiHidden="0" w:defUnhideWhenUsed="0" w:defQFormat="0" w:count="376">
     <w:lsdException w:name="Normal" w:uiPriority="0" w:qFormat="1"/>
     <w:lsdException w:name="heading 1" w:uiPriority="9" w:qFormat="1"/>
     <w:lsdException w:name="heading 2" w:semiHidden="1" w:uiPriority="9" w:unhideWhenUsed="1" w:qFormat="1"/>
@@ -11323,6 +10476,11 @@
     <w:lsdException w:name="List Table 5 Dark Accent 6" w:uiPriority="50"/>
     <w:lsdException w:name="List Table 6 Colorful Accent 6" w:uiPriority="51"/>
     <w:lsdException w:name="List Table 7 Colorful Accent 6" w:uiPriority="52"/>
+    <w:lsdException w:name="Mention" w:semiHidden="1" w:unhideWhenUsed="1"/>
+    <w:lsdException w:name="Smart Hyperlink" w:semiHidden="1" w:unhideWhenUsed="1"/>
+    <w:lsdException w:name="Hashtag" w:semiHidden="1" w:unhideWhenUsed="1"/>
+    <w:lsdException w:name="Unresolved Mention" w:semiHidden="1" w:unhideWhenUsed="1"/>
+    <w:lsdException w:name="Smart Link" w:semiHidden="1" w:unhideWhenUsed="1"/>
   </w:latentStyles>
   <w:style w:type="paragraph" w:default="1" w:styleId="Normal">
     <w:name w:val="Normal"/>

</xml_diff>

<commit_message>
creo followers y favorite_post. actu users y post models
</commit_message>
<xml_diff>
--- a/Projecto Bloggest Laravel.docx
+++ b/Projecto Bloggest Laravel.docx
@@ -1,6 +1,6 @@
 
 <file path=word/document.xml><?xml version="1.0" encoding="utf-8"?>
-<w:document xmlns:wpc="http://schemas.microsoft.com/office/word/2010/wordprocessingCanvas" xmlns:cx="http://schemas.microsoft.com/office/drawing/2014/chartex" xmlns:cx1="http://schemas.microsoft.com/office/drawing/2015/9/8/chartex" xmlns:cx2="http://schemas.microsoft.com/office/drawing/2015/10/21/chartex" xmlns:cx3="http://schemas.microsoft.com/office/drawing/2016/5/9/chartex" xmlns:cx4="http://schemas.microsoft.com/office/drawing/2016/5/10/chartex" xmlns:cx5="http://schemas.microsoft.com/office/drawing/2016/5/11/chartex" xmlns:cx6="http://schemas.microsoft.com/office/drawing/2016/5/12/chartex" xmlns:cx7="http://schemas.microsoft.com/office/drawing/2016/5/13/chartex" xmlns:cx8="http://schemas.microsoft.com/office/drawing/2016/5/14/chartex" xmlns:mc="http://schemas.openxmlformats.org/markup-compatibility/2006" xmlns:aink="http://schemas.microsoft.com/office/drawing/2016/ink" xmlns:am3d="http://schemas.microsoft.com/office/drawing/2017/model3d" xmlns:o="urn:schemas-microsoft-com:office:office" xmlns:oel="http://schemas.microsoft.com/office/2019/extlst" xmlns:r="http://schemas.openxmlformats.org/officeDocument/2006/relationships" xmlns:m="http://schemas.openxmlformats.org/officeDocument/2006/math" xmlns:v="urn:schemas-microsoft-com:vml" xmlns:wp14="http://schemas.microsoft.com/office/word/2010/wordprocessingDrawing" xmlns:wp="http://schemas.openxmlformats.org/drawingml/2006/wordprocessingDrawing" xmlns:w10="urn:schemas-microsoft-com:office:word" xmlns:w="http://schemas.openxmlformats.org/wordprocessingml/2006/main" xmlns:w14="http://schemas.microsoft.com/office/word/2010/wordml" xmlns:w15="http://schemas.microsoft.com/office/word/2012/wordml" xmlns:w16cex="http://schemas.microsoft.com/office/word/2018/wordml/cex" xmlns:w16cid="http://schemas.microsoft.com/office/word/2016/wordml/cid" xmlns:w16="http://schemas.microsoft.com/office/word/2018/wordml" xmlns:w16sdtdh="http://schemas.microsoft.com/office/word/2020/wordml/sdtdatahash" xmlns:w16se="http://schemas.microsoft.com/office/word/2015/wordml/symex" xmlns:wpg="http://schemas.microsoft.com/office/word/2010/wordprocessingGroup" xmlns:wpi="http://schemas.microsoft.com/office/word/2010/wordprocessingInk" xmlns:wne="http://schemas.microsoft.com/office/word/2006/wordml" xmlns:wps="http://schemas.microsoft.com/office/word/2010/wordprocessingShape" mc:Ignorable="w14 w15 w16se w16cid w16 w16cex w16sdtdh wp14">
+<w:document xmlns:wpc="http://schemas.microsoft.com/office/word/2010/wordprocessingCanvas" xmlns:cx="http://schemas.microsoft.com/office/drawing/2014/chartex" xmlns:mc="http://schemas.openxmlformats.org/markup-compatibility/2006" xmlns:o="urn:schemas-microsoft-com:office:office" xmlns:r="http://schemas.openxmlformats.org/officeDocument/2006/relationships" xmlns:m="http://schemas.openxmlformats.org/officeDocument/2006/math" xmlns:v="urn:schemas-microsoft-com:vml" xmlns:wp14="http://schemas.microsoft.com/office/word/2010/wordprocessingDrawing" xmlns:wp="http://schemas.openxmlformats.org/drawingml/2006/wordprocessingDrawing" xmlns:w10="urn:schemas-microsoft-com:office:word" xmlns:w="http://schemas.openxmlformats.org/wordprocessingml/2006/main" xmlns:w14="http://schemas.microsoft.com/office/word/2010/wordml" xmlns:w15="http://schemas.microsoft.com/office/word/2012/wordml" xmlns:w16se="http://schemas.microsoft.com/office/word/2015/wordml/symex" xmlns:wpg="http://schemas.microsoft.com/office/word/2010/wordprocessingGroup" xmlns:wpi="http://schemas.microsoft.com/office/word/2010/wordprocessingInk" xmlns:wne="http://schemas.microsoft.com/office/word/2006/wordml" xmlns:wps="http://schemas.microsoft.com/office/word/2010/wordprocessingShape" mc:Ignorable="w14 w15 w16se wp14">
   <w:body>
     <w:p>
       <w:pPr>
@@ -38,8 +38,19 @@
           <w:sz w:val="24"/>
           <w:szCs w:val="24"/>
         </w:rPr>
-        <w:t xml:space="preserve"> Laravel</w:t>
-      </w:r>
+        <w:t xml:space="preserve"> </w:t>
+      </w:r>
+      <w:proofErr w:type="spellStart"/>
+      <w:r>
+        <w:rPr>
+          <w:rFonts w:ascii="Montserrat" w:hAnsi="Montserrat"/>
+          <w:b/>
+          <w:sz w:val="24"/>
+          <w:szCs w:val="24"/>
+        </w:rPr>
+        <w:t>Laravel</w:t>
+      </w:r>
+      <w:proofErr w:type="spellEnd"/>
     </w:p>
     <w:p>
       <w:pPr>
@@ -1615,6 +1626,7 @@
           <w:lang w:eastAsia="es-ES"/>
         </w:rPr>
       </w:pPr>
+      <w:proofErr w:type="spellStart"/>
       <w:r>
         <w:rPr>
           <w:rFonts w:ascii="Courier New" w:eastAsia="Times New Roman" w:hAnsi="Courier New" w:cs="Courier New"/>
@@ -1625,6 +1637,7 @@
         </w:rPr>
         <w:t>slug</w:t>
       </w:r>
+      <w:proofErr w:type="spellEnd"/>
       <w:r>
         <w:rPr>
           <w:rFonts w:ascii="Times New Roman" w:eastAsia="Times New Roman" w:hAnsi="Times New Roman" w:cs="Times New Roman"/>
@@ -2910,6 +2923,7 @@
         </w:rPr>
         <w:t xml:space="preserve"> y </w:t>
       </w:r>
+      <w:proofErr w:type="spellStart"/>
       <w:r>
         <w:rPr>
           <w:rFonts w:ascii="Courier New" w:eastAsia="Times New Roman" w:hAnsi="Courier New" w:cs="Courier New"/>
@@ -2922,6 +2936,7 @@
         </w:rPr>
         <w:t>posts</w:t>
       </w:r>
+      <w:proofErr w:type="spellEnd"/>
       <w:r>
         <w:rPr>
           <w:rFonts w:ascii="Times New Roman" w:eastAsia="Times New Roman" w:hAnsi="Times New Roman" w:cs="Times New Roman"/>
@@ -3126,6 +3141,7 @@
         </w:rPr>
         <w:t xml:space="preserve">Relación entre </w:t>
       </w:r>
+      <w:proofErr w:type="spellStart"/>
       <w:r>
         <w:rPr>
           <w:rFonts w:ascii="Courier New" w:eastAsia="Times New Roman" w:hAnsi="Courier New" w:cs="Courier New"/>
@@ -3138,6 +3154,7 @@
         </w:rPr>
         <w:t>posts</w:t>
       </w:r>
+      <w:proofErr w:type="spellEnd"/>
       <w:r>
         <w:rPr>
           <w:rFonts w:ascii="Times New Roman" w:eastAsia="Times New Roman" w:hAnsi="Times New Roman" w:cs="Times New Roman"/>
@@ -3732,7 +3749,29 @@
           <w:highlight w:val="lightGray"/>
           <w:lang w:eastAsia="es-ES"/>
         </w:rPr>
-        <w:t xml:space="preserve"> Laravel ya incluye esta migración. Solo necesitarás añadir campos adicionales si lo requieres, como el nombre completo, un avatar, etc.</w:t>
+        <w:t xml:space="preserve"> </w:t>
+      </w:r>
+      <w:proofErr w:type="spellStart"/>
+      <w:r>
+        <w:rPr>
+          <w:rFonts w:ascii="Montserrat" w:eastAsia="Times New Roman" w:hAnsi="Montserrat" w:cs="Times New Roman"/>
+          <w:sz w:val="24"/>
+          <w:szCs w:val="24"/>
+          <w:highlight w:val="lightGray"/>
+          <w:lang w:eastAsia="es-ES"/>
+        </w:rPr>
+        <w:t>Laravel</w:t>
+      </w:r>
+      <w:proofErr w:type="spellEnd"/>
+      <w:r>
+        <w:rPr>
+          <w:rFonts w:ascii="Montserrat" w:eastAsia="Times New Roman" w:hAnsi="Montserrat" w:cs="Times New Roman"/>
+          <w:sz w:val="24"/>
+          <w:szCs w:val="24"/>
+          <w:highlight w:val="lightGray"/>
+          <w:lang w:eastAsia="es-ES"/>
+        </w:rPr>
+        <w:t xml:space="preserve"> ya incluye esta migración. Solo necesitarás añadir campos adicionales si lo requieres, como el nombre completo, un avatar, etc.</w:t>
       </w:r>
     </w:p>
     <w:p>
@@ -4901,16 +4940,18 @@
           <w:bCs/>
           <w:sz w:val="24"/>
           <w:szCs w:val="24"/>
-          <w:lang w:eastAsia="es-ES"/>
-        </w:rPr>
-      </w:pPr>
-      <w:r>
-        <w:rPr>
-          <w:rFonts w:ascii="Montserrat" w:eastAsia="Times New Roman" w:hAnsi="Montserrat" w:cs="Times New Roman"/>
-          <w:b/>
-          <w:bCs/>
-          <w:sz w:val="24"/>
-          <w:szCs w:val="24"/>
+          <w:highlight w:val="lightGray"/>
+          <w:lang w:eastAsia="es-ES"/>
+        </w:rPr>
+      </w:pPr>
+      <w:r>
+        <w:rPr>
+          <w:rFonts w:ascii="Montserrat" w:eastAsia="Times New Roman" w:hAnsi="Montserrat" w:cs="Times New Roman"/>
+          <w:b/>
+          <w:bCs/>
+          <w:sz w:val="24"/>
+          <w:szCs w:val="24"/>
+          <w:highlight w:val="lightGray"/>
           <w:lang w:eastAsia="es-ES"/>
         </w:rPr>
         <w:t>6. Configuración de Rutas</w:t>
@@ -4923,14 +4964,16 @@
           <w:rFonts w:ascii="Montserrat" w:eastAsia="Times New Roman" w:hAnsi="Montserrat" w:cs="Times New Roman"/>
           <w:sz w:val="24"/>
           <w:szCs w:val="24"/>
-          <w:lang w:eastAsia="es-ES"/>
-        </w:rPr>
-      </w:pPr>
-      <w:r>
-        <w:rPr>
-          <w:rFonts w:ascii="Montserrat" w:eastAsia="Times New Roman" w:hAnsi="Montserrat" w:cs="Times New Roman"/>
-          <w:sz w:val="24"/>
-          <w:szCs w:val="24"/>
+          <w:highlight w:val="lightGray"/>
+          <w:lang w:eastAsia="es-ES"/>
+        </w:rPr>
+      </w:pPr>
+      <w:r>
+        <w:rPr>
+          <w:rFonts w:ascii="Montserrat" w:eastAsia="Times New Roman" w:hAnsi="Montserrat" w:cs="Times New Roman"/>
+          <w:sz w:val="24"/>
+          <w:szCs w:val="24"/>
+          <w:highlight w:val="lightGray"/>
           <w:lang w:eastAsia="es-ES"/>
         </w:rPr>
         <w:lastRenderedPageBreak/>
@@ -4942,6 +4985,7 @@
           <w:rFonts w:ascii="Montserrat" w:eastAsia="Times New Roman" w:hAnsi="Montserrat" w:cs="Times New Roman"/>
           <w:sz w:val="24"/>
           <w:szCs w:val="24"/>
+          <w:highlight w:val="lightGray"/>
           <w:lang w:eastAsia="es-ES"/>
         </w:rPr>
         <w:t>URLs</w:t>
@@ -4952,6 +4996,7 @@
           <w:rFonts w:ascii="Montserrat" w:eastAsia="Times New Roman" w:hAnsi="Montserrat" w:cs="Times New Roman"/>
           <w:sz w:val="24"/>
           <w:szCs w:val="24"/>
+          <w:highlight w:val="lightGray"/>
           <w:lang w:eastAsia="es-ES"/>
         </w:rPr>
         <w:t xml:space="preserve"> necesitarás.</w:t>
@@ -4968,6 +5013,7 @@
           <w:rFonts w:ascii="Montserrat" w:eastAsia="Times New Roman" w:hAnsi="Montserrat" w:cs="Times New Roman"/>
           <w:sz w:val="24"/>
           <w:szCs w:val="24"/>
+          <w:highlight w:val="lightGray"/>
           <w:lang w:val="en-US" w:eastAsia="es-ES"/>
         </w:rPr>
       </w:pPr>
@@ -4978,6 +5024,7 @@
           <w:bCs/>
           <w:sz w:val="24"/>
           <w:szCs w:val="24"/>
+          <w:highlight w:val="lightGray"/>
           <w:lang w:val="en-US" w:eastAsia="es-ES"/>
         </w:rPr>
         <w:t xml:space="preserve">Web </w:t>
@@ -4990,6 +5037,7 @@
           <w:bCs/>
           <w:sz w:val="24"/>
           <w:szCs w:val="24"/>
+          <w:highlight w:val="lightGray"/>
           <w:lang w:val="en-US" w:eastAsia="es-ES"/>
         </w:rPr>
         <w:t>pública</w:t>
@@ -5002,6 +5050,7 @@
           <w:bCs/>
           <w:sz w:val="24"/>
           <w:szCs w:val="24"/>
+          <w:highlight w:val="lightGray"/>
           <w:lang w:val="en-US" w:eastAsia="es-ES"/>
         </w:rPr>
         <w:t xml:space="preserve"> (</w:t>
@@ -5013,6 +5062,7 @@
           <w:bCs/>
           <w:sz w:val="24"/>
           <w:szCs w:val="24"/>
+          <w:highlight w:val="lightGray"/>
           <w:lang w:val="en-US" w:eastAsia="es-ES"/>
         </w:rPr>
         <w:t>routes/</w:t>
@@ -5025,6 +5075,7 @@
           <w:bCs/>
           <w:sz w:val="24"/>
           <w:szCs w:val="24"/>
+          <w:highlight w:val="lightGray"/>
           <w:lang w:val="en-US" w:eastAsia="es-ES"/>
         </w:rPr>
         <w:t>web.php</w:t>
@@ -5037,6 +5088,7 @@
           <w:bCs/>
           <w:sz w:val="24"/>
           <w:szCs w:val="24"/>
+          <w:highlight w:val="lightGray"/>
           <w:lang w:val="en-US" w:eastAsia="es-ES"/>
         </w:rPr>
         <w:t>):</w:t>
@@ -5053,14 +5105,16 @@
           <w:rFonts w:ascii="Montserrat" w:eastAsia="Times New Roman" w:hAnsi="Montserrat" w:cs="Times New Roman"/>
           <w:sz w:val="24"/>
           <w:szCs w:val="24"/>
-          <w:lang w:eastAsia="es-ES"/>
-        </w:rPr>
-      </w:pPr>
-      <w:r>
-        <w:rPr>
-          <w:rFonts w:ascii="Montserrat" w:eastAsia="Times New Roman" w:hAnsi="Montserrat" w:cs="Times New Roman"/>
-          <w:sz w:val="24"/>
-          <w:szCs w:val="24"/>
+          <w:highlight w:val="lightGray"/>
+          <w:lang w:eastAsia="es-ES"/>
+        </w:rPr>
+      </w:pPr>
+      <w:r>
+        <w:rPr>
+          <w:rFonts w:ascii="Montserrat" w:eastAsia="Times New Roman" w:hAnsi="Montserrat" w:cs="Times New Roman"/>
+          <w:sz w:val="24"/>
+          <w:szCs w:val="24"/>
+          <w:highlight w:val="lightGray"/>
           <w:lang w:eastAsia="es-ES"/>
         </w:rPr>
         <w:t>Ruta raíz (</w:t>
@@ -5070,6 +5124,7 @@
           <w:rFonts w:ascii="Montserrat" w:eastAsia="Times New Roman" w:hAnsi="Montserrat" w:cs="Courier New"/>
           <w:sz w:val="24"/>
           <w:szCs w:val="24"/>
+          <w:highlight w:val="lightGray"/>
           <w:lang w:eastAsia="es-ES"/>
         </w:rPr>
         <w:t>/</w:t>
@@ -5079,6 +5134,7 @@
           <w:rFonts w:ascii="Montserrat" w:eastAsia="Times New Roman" w:hAnsi="Montserrat" w:cs="Times New Roman"/>
           <w:sz w:val="24"/>
           <w:szCs w:val="24"/>
+          <w:highlight w:val="lightGray"/>
           <w:lang w:eastAsia="es-ES"/>
         </w:rPr>
         <w:t>): Para mostrar la lista de posts del blog.</w:t>
@@ -5095,14 +5151,16 @@
           <w:rFonts w:ascii="Montserrat" w:eastAsia="Times New Roman" w:hAnsi="Montserrat" w:cs="Times New Roman"/>
           <w:sz w:val="24"/>
           <w:szCs w:val="24"/>
-          <w:lang w:eastAsia="es-ES"/>
-        </w:rPr>
-      </w:pPr>
-      <w:r>
-        <w:rPr>
-          <w:rFonts w:ascii="Montserrat" w:eastAsia="Times New Roman" w:hAnsi="Montserrat" w:cs="Times New Roman"/>
-          <w:sz w:val="24"/>
-          <w:szCs w:val="24"/>
+          <w:highlight w:val="lightGray"/>
+          <w:lang w:eastAsia="es-ES"/>
+        </w:rPr>
+      </w:pPr>
+      <w:r>
+        <w:rPr>
+          <w:rFonts w:ascii="Montserrat" w:eastAsia="Times New Roman" w:hAnsi="Montserrat" w:cs="Times New Roman"/>
+          <w:sz w:val="24"/>
+          <w:szCs w:val="24"/>
+          <w:highlight w:val="lightGray"/>
           <w:lang w:eastAsia="es-ES"/>
         </w:rPr>
         <w:t>Ruta para ver un post específico (</w:t>
@@ -5112,6 +5170,7 @@
           <w:rFonts w:ascii="Montserrat" w:eastAsia="Times New Roman" w:hAnsi="Montserrat" w:cs="Courier New"/>
           <w:sz w:val="24"/>
           <w:szCs w:val="24"/>
+          <w:highlight w:val="lightGray"/>
           <w:lang w:eastAsia="es-ES"/>
         </w:rPr>
         <w:t>/post/{slug}</w:t>
@@ -5121,6 +5180,7 @@
           <w:rFonts w:ascii="Montserrat" w:eastAsia="Times New Roman" w:hAnsi="Montserrat" w:cs="Times New Roman"/>
           <w:sz w:val="24"/>
           <w:szCs w:val="24"/>
+          <w:highlight w:val="lightGray"/>
           <w:lang w:eastAsia="es-ES"/>
         </w:rPr>
         <w:t>).</w:t>
@@ -5137,14 +5197,16 @@
           <w:rFonts w:ascii="Montserrat" w:eastAsia="Times New Roman" w:hAnsi="Montserrat" w:cs="Times New Roman"/>
           <w:sz w:val="24"/>
           <w:szCs w:val="24"/>
-          <w:lang w:eastAsia="es-ES"/>
-        </w:rPr>
-      </w:pPr>
-      <w:r>
-        <w:rPr>
-          <w:rFonts w:ascii="Montserrat" w:eastAsia="Times New Roman" w:hAnsi="Montserrat" w:cs="Times New Roman"/>
-          <w:sz w:val="24"/>
-          <w:szCs w:val="24"/>
+          <w:highlight w:val="lightGray"/>
+          <w:lang w:eastAsia="es-ES"/>
+        </w:rPr>
+      </w:pPr>
+      <w:r>
+        <w:rPr>
+          <w:rFonts w:ascii="Montserrat" w:eastAsia="Times New Roman" w:hAnsi="Montserrat" w:cs="Times New Roman"/>
+          <w:sz w:val="24"/>
+          <w:szCs w:val="24"/>
+          <w:highlight w:val="lightGray"/>
           <w:lang w:eastAsia="es-ES"/>
         </w:rPr>
         <w:t>Rutas para la gestión de comentarios (</w:t>
@@ -5155,6 +5217,7 @@
           <w:rFonts w:ascii="Montserrat" w:eastAsia="Times New Roman" w:hAnsi="Montserrat" w:cs="Times New Roman"/>
           <w:sz w:val="24"/>
           <w:szCs w:val="24"/>
+          <w:highlight w:val="lightGray"/>
           <w:lang w:eastAsia="es-ES"/>
         </w:rPr>
         <w:t>ej</w:t>
@@ -5165,6 +5228,7 @@
           <w:rFonts w:ascii="Montserrat" w:eastAsia="Times New Roman" w:hAnsi="Montserrat" w:cs="Times New Roman"/>
           <w:sz w:val="24"/>
           <w:szCs w:val="24"/>
+          <w:highlight w:val="lightGray"/>
           <w:lang w:eastAsia="es-ES"/>
         </w:rPr>
         <w:t xml:space="preserve">: </w:t>
@@ -5174,16 +5238,40 @@
           <w:rFonts w:ascii="Montserrat" w:eastAsia="Times New Roman" w:hAnsi="Montserrat" w:cs="Courier New"/>
           <w:sz w:val="24"/>
           <w:szCs w:val="24"/>
-          <w:lang w:eastAsia="es-ES"/>
-        </w:rPr>
-        <w:t>POST /post/{slug}/</w:t>
-      </w:r>
-      <w:proofErr w:type="spellStart"/>
-      <w:r>
-        <w:rPr>
-          <w:rFonts w:ascii="Montserrat" w:eastAsia="Times New Roman" w:hAnsi="Montserrat" w:cs="Courier New"/>
-          <w:sz w:val="24"/>
-          <w:szCs w:val="24"/>
+          <w:highlight w:val="lightGray"/>
+          <w:lang w:eastAsia="es-ES"/>
+        </w:rPr>
+        <w:t>POST /post/{</w:t>
+      </w:r>
+      <w:proofErr w:type="spellStart"/>
+      <w:r>
+        <w:rPr>
+          <w:rFonts w:ascii="Montserrat" w:eastAsia="Times New Roman" w:hAnsi="Montserrat" w:cs="Courier New"/>
+          <w:sz w:val="24"/>
+          <w:szCs w:val="24"/>
+          <w:highlight w:val="lightGray"/>
+          <w:lang w:eastAsia="es-ES"/>
+        </w:rPr>
+        <w:t>slug</w:t>
+      </w:r>
+      <w:proofErr w:type="spellEnd"/>
+      <w:r>
+        <w:rPr>
+          <w:rFonts w:ascii="Montserrat" w:eastAsia="Times New Roman" w:hAnsi="Montserrat" w:cs="Courier New"/>
+          <w:sz w:val="24"/>
+          <w:szCs w:val="24"/>
+          <w:highlight w:val="lightGray"/>
+          <w:lang w:eastAsia="es-ES"/>
+        </w:rPr>
+        <w:t>}/</w:t>
+      </w:r>
+      <w:proofErr w:type="spellStart"/>
+      <w:r>
+        <w:rPr>
+          <w:rFonts w:ascii="Montserrat" w:eastAsia="Times New Roman" w:hAnsi="Montserrat" w:cs="Courier New"/>
+          <w:sz w:val="24"/>
+          <w:szCs w:val="24"/>
+          <w:highlight w:val="lightGray"/>
           <w:lang w:eastAsia="es-ES"/>
         </w:rPr>
         <w:t>comments</w:t>
@@ -5194,6 +5282,7 @@
           <w:rFonts w:ascii="Montserrat" w:eastAsia="Times New Roman" w:hAnsi="Montserrat" w:cs="Times New Roman"/>
           <w:sz w:val="24"/>
           <w:szCs w:val="24"/>
+          <w:highlight w:val="lightGray"/>
           <w:lang w:eastAsia="es-ES"/>
         </w:rPr>
         <w:t>).</w:t>
@@ -5210,14 +5299,16 @@
           <w:rFonts w:ascii="Montserrat" w:eastAsia="Times New Roman" w:hAnsi="Montserrat" w:cs="Times New Roman"/>
           <w:sz w:val="24"/>
           <w:szCs w:val="24"/>
-          <w:lang w:eastAsia="es-ES"/>
-        </w:rPr>
-      </w:pPr>
-      <w:r>
-        <w:rPr>
-          <w:rFonts w:ascii="Montserrat" w:eastAsia="Times New Roman" w:hAnsi="Montserrat" w:cs="Times New Roman"/>
-          <w:sz w:val="24"/>
-          <w:szCs w:val="24"/>
+          <w:highlight w:val="lightGray"/>
+          <w:lang w:eastAsia="es-ES"/>
+        </w:rPr>
+      </w:pPr>
+      <w:r>
+        <w:rPr>
+          <w:rFonts w:ascii="Montserrat" w:eastAsia="Times New Roman" w:hAnsi="Montserrat" w:cs="Times New Roman"/>
+          <w:sz w:val="24"/>
+          <w:szCs w:val="24"/>
+          <w:highlight w:val="lightGray"/>
           <w:lang w:eastAsia="es-ES"/>
         </w:rPr>
         <w:t>Rutas para autenticación (</w:t>
@@ -5228,6 +5319,7 @@
           <w:rFonts w:ascii="Montserrat" w:eastAsia="Times New Roman" w:hAnsi="Montserrat" w:cs="Times New Roman"/>
           <w:sz w:val="24"/>
           <w:szCs w:val="24"/>
+          <w:highlight w:val="lightGray"/>
           <w:lang w:eastAsia="es-ES"/>
         </w:rPr>
         <w:t>login</w:t>
@@ -5238,6 +5330,7 @@
           <w:rFonts w:ascii="Montserrat" w:eastAsia="Times New Roman" w:hAnsi="Montserrat" w:cs="Times New Roman"/>
           <w:sz w:val="24"/>
           <w:szCs w:val="24"/>
+          <w:highlight w:val="lightGray"/>
           <w:lang w:eastAsia="es-ES"/>
         </w:rPr>
         <w:t>, registro). Laravel incluye un sistema de andamiaje que genera estas rutas automáticamente.</w:t>
@@ -5254,16 +5347,18 @@
           <w:rFonts w:ascii="Montserrat" w:eastAsia="Times New Roman" w:hAnsi="Montserrat" w:cs="Times New Roman"/>
           <w:sz w:val="24"/>
           <w:szCs w:val="24"/>
-          <w:lang w:eastAsia="es-ES"/>
-        </w:rPr>
-      </w:pPr>
-      <w:r>
-        <w:rPr>
-          <w:rFonts w:ascii="Montserrat" w:eastAsia="Times New Roman" w:hAnsi="Montserrat" w:cs="Times New Roman"/>
-          <w:b/>
-          <w:bCs/>
-          <w:sz w:val="24"/>
-          <w:szCs w:val="24"/>
+          <w:highlight w:val="lightGray"/>
+          <w:lang w:eastAsia="es-ES"/>
+        </w:rPr>
+      </w:pPr>
+      <w:r>
+        <w:rPr>
+          <w:rFonts w:ascii="Montserrat" w:eastAsia="Times New Roman" w:hAnsi="Montserrat" w:cs="Times New Roman"/>
+          <w:b/>
+          <w:bCs/>
+          <w:sz w:val="24"/>
+          <w:szCs w:val="24"/>
+          <w:highlight w:val="lightGray"/>
           <w:lang w:eastAsia="es-ES"/>
         </w:rPr>
         <w:t xml:space="preserve">Panel de control (prefijo </w:t>
@@ -5275,6 +5370,7 @@
           <w:bCs/>
           <w:sz w:val="24"/>
           <w:szCs w:val="24"/>
+          <w:highlight w:val="lightGray"/>
           <w:lang w:eastAsia="es-ES"/>
         </w:rPr>
         <w:t>/</w:t>
@@ -5287,6 +5383,7 @@
           <w:bCs/>
           <w:sz w:val="24"/>
           <w:szCs w:val="24"/>
+          <w:highlight w:val="lightGray"/>
           <w:lang w:eastAsia="es-ES"/>
         </w:rPr>
         <w:t>dashboard</w:t>
@@ -5299,6 +5396,7 @@
           <w:bCs/>
           <w:sz w:val="24"/>
           <w:szCs w:val="24"/>
+          <w:highlight w:val="lightGray"/>
           <w:lang w:eastAsia="es-ES"/>
         </w:rPr>
         <w:t>):</w:t>
@@ -5315,14 +5413,16 @@
           <w:rFonts w:ascii="Montserrat" w:eastAsia="Times New Roman" w:hAnsi="Montserrat" w:cs="Times New Roman"/>
           <w:sz w:val="24"/>
           <w:szCs w:val="24"/>
-          <w:lang w:eastAsia="es-ES"/>
-        </w:rPr>
-      </w:pPr>
-      <w:r>
-        <w:rPr>
-          <w:rFonts w:ascii="Montserrat" w:eastAsia="Times New Roman" w:hAnsi="Montserrat" w:cs="Times New Roman"/>
-          <w:sz w:val="24"/>
-          <w:szCs w:val="24"/>
+          <w:highlight w:val="lightGray"/>
+          <w:lang w:eastAsia="es-ES"/>
+        </w:rPr>
+      </w:pPr>
+      <w:r>
+        <w:rPr>
+          <w:rFonts w:ascii="Montserrat" w:eastAsia="Times New Roman" w:hAnsi="Montserrat" w:cs="Times New Roman"/>
+          <w:sz w:val="24"/>
+          <w:szCs w:val="24"/>
+          <w:highlight w:val="lightGray"/>
           <w:lang w:eastAsia="es-ES"/>
         </w:rPr>
         <w:t>Rutas protegidas por autenticación para el usuario.</w:t>
@@ -5339,35 +5439,27 @@
           <w:rFonts w:ascii="Montserrat" w:eastAsia="Times New Roman" w:hAnsi="Montserrat" w:cs="Times New Roman"/>
           <w:sz w:val="24"/>
           <w:szCs w:val="24"/>
-          <w:lang w:eastAsia="es-ES"/>
-        </w:rPr>
-      </w:pPr>
-      <w:proofErr w:type="spellStart"/>
-      <w:r>
-        <w:rPr>
-          <w:rFonts w:ascii="Montserrat" w:eastAsia="Times New Roman" w:hAnsi="Montserrat" w:cs="Courier New"/>
-          <w:sz w:val="24"/>
-          <w:szCs w:val="24"/>
-          <w:lang w:eastAsia="es-ES"/>
-        </w:rPr>
-        <w:t>GET</w:t>
-      </w:r>
-      <w:proofErr w:type="spellEnd"/>
-      <w:r>
-        <w:rPr>
-          <w:rFonts w:ascii="Montserrat" w:eastAsia="Times New Roman" w:hAnsi="Montserrat" w:cs="Courier New"/>
-          <w:sz w:val="24"/>
-          <w:szCs w:val="24"/>
-          <w:lang w:eastAsia="es-ES"/>
-        </w:rPr>
-        <w:t xml:space="preserve"> /</w:t>
-      </w:r>
-      <w:proofErr w:type="spellStart"/>
-      <w:r>
-        <w:rPr>
-          <w:rFonts w:ascii="Montserrat" w:eastAsia="Times New Roman" w:hAnsi="Montserrat" w:cs="Courier New"/>
-          <w:sz w:val="24"/>
-          <w:szCs w:val="24"/>
+          <w:highlight w:val="lightGray"/>
+          <w:lang w:eastAsia="es-ES"/>
+        </w:rPr>
+      </w:pPr>
+      <w:r>
+        <w:rPr>
+          <w:rFonts w:ascii="Montserrat" w:eastAsia="Times New Roman" w:hAnsi="Montserrat" w:cs="Courier New"/>
+          <w:sz w:val="24"/>
+          <w:szCs w:val="24"/>
+          <w:highlight w:val="lightGray"/>
+          <w:lang w:eastAsia="es-ES"/>
+        </w:rPr>
+        <w:t>GET /</w:t>
+      </w:r>
+      <w:proofErr w:type="spellStart"/>
+      <w:r>
+        <w:rPr>
+          <w:rFonts w:ascii="Montserrat" w:eastAsia="Times New Roman" w:hAnsi="Montserrat" w:cs="Courier New"/>
+          <w:sz w:val="24"/>
+          <w:szCs w:val="24"/>
+          <w:highlight w:val="lightGray"/>
           <w:lang w:eastAsia="es-ES"/>
         </w:rPr>
         <w:t>dashboard</w:t>
@@ -5378,15 +5470,29 @@
           <w:rFonts w:ascii="Montserrat" w:eastAsia="Times New Roman" w:hAnsi="Montserrat" w:cs="Courier New"/>
           <w:sz w:val="24"/>
           <w:szCs w:val="24"/>
-          <w:lang w:eastAsia="es-ES"/>
-        </w:rPr>
-        <w:t>/posts</w:t>
-      </w:r>
-      <w:r>
-        <w:rPr>
-          <w:rFonts w:ascii="Montserrat" w:eastAsia="Times New Roman" w:hAnsi="Montserrat" w:cs="Times New Roman"/>
-          <w:sz w:val="24"/>
-          <w:szCs w:val="24"/>
+          <w:highlight w:val="lightGray"/>
+          <w:lang w:eastAsia="es-ES"/>
+        </w:rPr>
+        <w:t>/</w:t>
+      </w:r>
+      <w:proofErr w:type="spellStart"/>
+      <w:r>
+        <w:rPr>
+          <w:rFonts w:ascii="Montserrat" w:eastAsia="Times New Roman" w:hAnsi="Montserrat" w:cs="Courier New"/>
+          <w:sz w:val="24"/>
+          <w:szCs w:val="24"/>
+          <w:highlight w:val="lightGray"/>
+          <w:lang w:eastAsia="es-ES"/>
+        </w:rPr>
+        <w:t>posts</w:t>
+      </w:r>
+      <w:proofErr w:type="spellEnd"/>
+      <w:r>
+        <w:rPr>
+          <w:rFonts w:ascii="Montserrat" w:eastAsia="Times New Roman" w:hAnsi="Montserrat" w:cs="Times New Roman"/>
+          <w:sz w:val="24"/>
+          <w:szCs w:val="24"/>
+          <w:highlight w:val="lightGray"/>
           <w:lang w:eastAsia="es-ES"/>
         </w:rPr>
         <w:t>: Ver lista de posts del usuario.</w:t>
@@ -5403,35 +5509,27 @@
           <w:rFonts w:ascii="Montserrat" w:eastAsia="Times New Roman" w:hAnsi="Montserrat" w:cs="Times New Roman"/>
           <w:sz w:val="24"/>
           <w:szCs w:val="24"/>
-          <w:lang w:eastAsia="es-ES"/>
-        </w:rPr>
-      </w:pPr>
-      <w:proofErr w:type="spellStart"/>
-      <w:r>
-        <w:rPr>
-          <w:rFonts w:ascii="Montserrat" w:eastAsia="Times New Roman" w:hAnsi="Montserrat" w:cs="Courier New"/>
-          <w:sz w:val="24"/>
-          <w:szCs w:val="24"/>
-          <w:lang w:eastAsia="es-ES"/>
-        </w:rPr>
-        <w:t>GET</w:t>
-      </w:r>
-      <w:proofErr w:type="spellEnd"/>
-      <w:r>
-        <w:rPr>
-          <w:rFonts w:ascii="Montserrat" w:eastAsia="Times New Roman" w:hAnsi="Montserrat" w:cs="Courier New"/>
-          <w:sz w:val="24"/>
-          <w:szCs w:val="24"/>
-          <w:lang w:eastAsia="es-ES"/>
-        </w:rPr>
-        <w:t xml:space="preserve"> /</w:t>
-      </w:r>
-      <w:proofErr w:type="spellStart"/>
-      <w:r>
-        <w:rPr>
-          <w:rFonts w:ascii="Montserrat" w:eastAsia="Times New Roman" w:hAnsi="Montserrat" w:cs="Courier New"/>
-          <w:sz w:val="24"/>
-          <w:szCs w:val="24"/>
+          <w:highlight w:val="lightGray"/>
+          <w:lang w:eastAsia="es-ES"/>
+        </w:rPr>
+      </w:pPr>
+      <w:r>
+        <w:rPr>
+          <w:rFonts w:ascii="Montserrat" w:eastAsia="Times New Roman" w:hAnsi="Montserrat" w:cs="Courier New"/>
+          <w:sz w:val="24"/>
+          <w:szCs w:val="24"/>
+          <w:highlight w:val="lightGray"/>
+          <w:lang w:eastAsia="es-ES"/>
+        </w:rPr>
+        <w:t>GET /</w:t>
+      </w:r>
+      <w:proofErr w:type="spellStart"/>
+      <w:r>
+        <w:rPr>
+          <w:rFonts w:ascii="Montserrat" w:eastAsia="Times New Roman" w:hAnsi="Montserrat" w:cs="Courier New"/>
+          <w:sz w:val="24"/>
+          <w:szCs w:val="24"/>
+          <w:highlight w:val="lightGray"/>
           <w:lang w:eastAsia="es-ES"/>
         </w:rPr>
         <w:t>dashboard</w:t>
@@ -5442,16 +5540,40 @@
           <w:rFonts w:ascii="Montserrat" w:eastAsia="Times New Roman" w:hAnsi="Montserrat" w:cs="Courier New"/>
           <w:sz w:val="24"/>
           <w:szCs w:val="24"/>
-          <w:lang w:eastAsia="es-ES"/>
-        </w:rPr>
-        <w:t>/posts/</w:t>
-      </w:r>
-      <w:proofErr w:type="spellStart"/>
-      <w:r>
-        <w:rPr>
-          <w:rFonts w:ascii="Montserrat" w:eastAsia="Times New Roman" w:hAnsi="Montserrat" w:cs="Courier New"/>
-          <w:sz w:val="24"/>
-          <w:szCs w:val="24"/>
+          <w:highlight w:val="lightGray"/>
+          <w:lang w:eastAsia="es-ES"/>
+        </w:rPr>
+        <w:t>/</w:t>
+      </w:r>
+      <w:proofErr w:type="spellStart"/>
+      <w:r>
+        <w:rPr>
+          <w:rFonts w:ascii="Montserrat" w:eastAsia="Times New Roman" w:hAnsi="Montserrat" w:cs="Courier New"/>
+          <w:sz w:val="24"/>
+          <w:szCs w:val="24"/>
+          <w:highlight w:val="lightGray"/>
+          <w:lang w:eastAsia="es-ES"/>
+        </w:rPr>
+        <w:t>posts</w:t>
+      </w:r>
+      <w:proofErr w:type="spellEnd"/>
+      <w:r>
+        <w:rPr>
+          <w:rFonts w:ascii="Montserrat" w:eastAsia="Times New Roman" w:hAnsi="Montserrat" w:cs="Courier New"/>
+          <w:sz w:val="24"/>
+          <w:szCs w:val="24"/>
+          <w:highlight w:val="lightGray"/>
+          <w:lang w:eastAsia="es-ES"/>
+        </w:rPr>
+        <w:t>/</w:t>
+      </w:r>
+      <w:proofErr w:type="spellStart"/>
+      <w:r>
+        <w:rPr>
+          <w:rFonts w:ascii="Montserrat" w:eastAsia="Times New Roman" w:hAnsi="Montserrat" w:cs="Courier New"/>
+          <w:sz w:val="24"/>
+          <w:szCs w:val="24"/>
+          <w:highlight w:val="lightGray"/>
           <w:lang w:eastAsia="es-ES"/>
         </w:rPr>
         <w:t>create</w:t>
@@ -5462,6 +5584,7 @@
           <w:rFonts w:ascii="Montserrat" w:eastAsia="Times New Roman" w:hAnsi="Montserrat" w:cs="Times New Roman"/>
           <w:sz w:val="24"/>
           <w:szCs w:val="24"/>
+          <w:highlight w:val="lightGray"/>
           <w:lang w:eastAsia="es-ES"/>
         </w:rPr>
         <w:t>: Formulario para crear un post.</w:t>
@@ -5478,14 +5601,16 @@
           <w:rFonts w:ascii="Montserrat" w:eastAsia="Times New Roman" w:hAnsi="Montserrat" w:cs="Times New Roman"/>
           <w:sz w:val="24"/>
           <w:szCs w:val="24"/>
-          <w:lang w:eastAsia="es-ES"/>
-        </w:rPr>
-      </w:pPr>
-      <w:r>
-        <w:rPr>
-          <w:rFonts w:ascii="Montserrat" w:eastAsia="Times New Roman" w:hAnsi="Montserrat" w:cs="Courier New"/>
-          <w:sz w:val="24"/>
-          <w:szCs w:val="24"/>
+          <w:highlight w:val="lightGray"/>
+          <w:lang w:eastAsia="es-ES"/>
+        </w:rPr>
+      </w:pPr>
+      <w:r>
+        <w:rPr>
+          <w:rFonts w:ascii="Montserrat" w:eastAsia="Times New Roman" w:hAnsi="Montserrat" w:cs="Courier New"/>
+          <w:sz w:val="24"/>
+          <w:szCs w:val="24"/>
+          <w:highlight w:val="lightGray"/>
           <w:lang w:eastAsia="es-ES"/>
         </w:rPr>
         <w:t>POST /</w:t>
@@ -5496,6 +5621,7 @@
           <w:rFonts w:ascii="Montserrat" w:eastAsia="Times New Roman" w:hAnsi="Montserrat" w:cs="Courier New"/>
           <w:sz w:val="24"/>
           <w:szCs w:val="24"/>
+          <w:highlight w:val="lightGray"/>
           <w:lang w:eastAsia="es-ES"/>
         </w:rPr>
         <w:t>dashboard</w:t>
@@ -5506,15 +5632,29 @@
           <w:rFonts w:ascii="Montserrat" w:eastAsia="Times New Roman" w:hAnsi="Montserrat" w:cs="Courier New"/>
           <w:sz w:val="24"/>
           <w:szCs w:val="24"/>
-          <w:lang w:eastAsia="es-ES"/>
-        </w:rPr>
-        <w:t>/posts</w:t>
-      </w:r>
-      <w:r>
-        <w:rPr>
-          <w:rFonts w:ascii="Montserrat" w:eastAsia="Times New Roman" w:hAnsi="Montserrat" w:cs="Times New Roman"/>
-          <w:sz w:val="24"/>
-          <w:szCs w:val="24"/>
+          <w:highlight w:val="lightGray"/>
+          <w:lang w:eastAsia="es-ES"/>
+        </w:rPr>
+        <w:t>/</w:t>
+      </w:r>
+      <w:proofErr w:type="spellStart"/>
+      <w:r>
+        <w:rPr>
+          <w:rFonts w:ascii="Montserrat" w:eastAsia="Times New Roman" w:hAnsi="Montserrat" w:cs="Courier New"/>
+          <w:sz w:val="24"/>
+          <w:szCs w:val="24"/>
+          <w:highlight w:val="lightGray"/>
+          <w:lang w:eastAsia="es-ES"/>
+        </w:rPr>
+        <w:t>posts</w:t>
+      </w:r>
+      <w:proofErr w:type="spellEnd"/>
+      <w:r>
+        <w:rPr>
+          <w:rFonts w:ascii="Montserrat" w:eastAsia="Times New Roman" w:hAnsi="Montserrat" w:cs="Times New Roman"/>
+          <w:sz w:val="24"/>
+          <w:szCs w:val="24"/>
+          <w:highlight w:val="lightGray"/>
           <w:lang w:eastAsia="es-ES"/>
         </w:rPr>
         <w:t>: Almacenar el nuevo post.</w:t>
@@ -5531,35 +5671,27 @@
           <w:rFonts w:ascii="Montserrat" w:eastAsia="Times New Roman" w:hAnsi="Montserrat" w:cs="Times New Roman"/>
           <w:sz w:val="24"/>
           <w:szCs w:val="24"/>
-          <w:lang w:eastAsia="es-ES"/>
-        </w:rPr>
-      </w:pPr>
-      <w:proofErr w:type="spellStart"/>
-      <w:r>
-        <w:rPr>
-          <w:rFonts w:ascii="Montserrat" w:eastAsia="Times New Roman" w:hAnsi="Montserrat" w:cs="Courier New"/>
-          <w:sz w:val="24"/>
-          <w:szCs w:val="24"/>
-          <w:lang w:eastAsia="es-ES"/>
-        </w:rPr>
-        <w:t>GET</w:t>
-      </w:r>
-      <w:proofErr w:type="spellEnd"/>
-      <w:r>
-        <w:rPr>
-          <w:rFonts w:ascii="Montserrat" w:eastAsia="Times New Roman" w:hAnsi="Montserrat" w:cs="Courier New"/>
-          <w:sz w:val="24"/>
-          <w:szCs w:val="24"/>
-          <w:lang w:eastAsia="es-ES"/>
-        </w:rPr>
-        <w:t xml:space="preserve"> /</w:t>
-      </w:r>
-      <w:proofErr w:type="spellStart"/>
-      <w:r>
-        <w:rPr>
-          <w:rFonts w:ascii="Montserrat" w:eastAsia="Times New Roman" w:hAnsi="Montserrat" w:cs="Courier New"/>
-          <w:sz w:val="24"/>
-          <w:szCs w:val="24"/>
+          <w:highlight w:val="lightGray"/>
+          <w:lang w:eastAsia="es-ES"/>
+        </w:rPr>
+      </w:pPr>
+      <w:r>
+        <w:rPr>
+          <w:rFonts w:ascii="Montserrat" w:eastAsia="Times New Roman" w:hAnsi="Montserrat" w:cs="Courier New"/>
+          <w:sz w:val="24"/>
+          <w:szCs w:val="24"/>
+          <w:highlight w:val="lightGray"/>
+          <w:lang w:eastAsia="es-ES"/>
+        </w:rPr>
+        <w:t>GET /</w:t>
+      </w:r>
+      <w:proofErr w:type="spellStart"/>
+      <w:r>
+        <w:rPr>
+          <w:rFonts w:ascii="Montserrat" w:eastAsia="Times New Roman" w:hAnsi="Montserrat" w:cs="Courier New"/>
+          <w:sz w:val="24"/>
+          <w:szCs w:val="24"/>
+          <w:highlight w:val="lightGray"/>
           <w:lang w:eastAsia="es-ES"/>
         </w:rPr>
         <w:t>dashboard</w:t>
@@ -5570,16 +5702,40 @@
           <w:rFonts w:ascii="Montserrat" w:eastAsia="Times New Roman" w:hAnsi="Montserrat" w:cs="Courier New"/>
           <w:sz w:val="24"/>
           <w:szCs w:val="24"/>
-          <w:lang w:eastAsia="es-ES"/>
-        </w:rPr>
-        <w:t>/posts/{id}/</w:t>
-      </w:r>
-      <w:proofErr w:type="spellStart"/>
-      <w:r>
-        <w:rPr>
-          <w:rFonts w:ascii="Montserrat" w:eastAsia="Times New Roman" w:hAnsi="Montserrat" w:cs="Courier New"/>
-          <w:sz w:val="24"/>
-          <w:szCs w:val="24"/>
+          <w:highlight w:val="lightGray"/>
+          <w:lang w:eastAsia="es-ES"/>
+        </w:rPr>
+        <w:t>/</w:t>
+      </w:r>
+      <w:proofErr w:type="spellStart"/>
+      <w:r>
+        <w:rPr>
+          <w:rFonts w:ascii="Montserrat" w:eastAsia="Times New Roman" w:hAnsi="Montserrat" w:cs="Courier New"/>
+          <w:sz w:val="24"/>
+          <w:szCs w:val="24"/>
+          <w:highlight w:val="lightGray"/>
+          <w:lang w:eastAsia="es-ES"/>
+        </w:rPr>
+        <w:t>posts</w:t>
+      </w:r>
+      <w:proofErr w:type="spellEnd"/>
+      <w:r>
+        <w:rPr>
+          <w:rFonts w:ascii="Montserrat" w:eastAsia="Times New Roman" w:hAnsi="Montserrat" w:cs="Courier New"/>
+          <w:sz w:val="24"/>
+          <w:szCs w:val="24"/>
+          <w:highlight w:val="lightGray"/>
+          <w:lang w:eastAsia="es-ES"/>
+        </w:rPr>
+        <w:t>/{id}/</w:t>
+      </w:r>
+      <w:proofErr w:type="spellStart"/>
+      <w:r>
+        <w:rPr>
+          <w:rFonts w:ascii="Montserrat" w:eastAsia="Times New Roman" w:hAnsi="Montserrat" w:cs="Courier New"/>
+          <w:sz w:val="24"/>
+          <w:szCs w:val="24"/>
+          <w:highlight w:val="lightGray"/>
           <w:lang w:eastAsia="es-ES"/>
         </w:rPr>
         <w:t>edit</w:t>
@@ -5590,6 +5746,7 @@
           <w:rFonts w:ascii="Montserrat" w:eastAsia="Times New Roman" w:hAnsi="Montserrat" w:cs="Times New Roman"/>
           <w:sz w:val="24"/>
           <w:szCs w:val="24"/>
+          <w:highlight w:val="lightGray"/>
           <w:lang w:eastAsia="es-ES"/>
         </w:rPr>
         <w:t>: Formulario para editar un post.</w:t>
@@ -5606,6 +5763,7 @@
           <w:rFonts w:ascii="Montserrat" w:eastAsia="Times New Roman" w:hAnsi="Montserrat" w:cs="Times New Roman"/>
           <w:sz w:val="24"/>
           <w:szCs w:val="24"/>
+          <w:highlight w:val="lightGray"/>
           <w:lang w:val="en-US" w:eastAsia="es-ES"/>
         </w:rPr>
       </w:pPr>
@@ -5614,6 +5772,7 @@
           <w:rFonts w:ascii="Montserrat" w:eastAsia="Times New Roman" w:hAnsi="Montserrat" w:cs="Courier New"/>
           <w:sz w:val="24"/>
           <w:szCs w:val="24"/>
+          <w:highlight w:val="lightGray"/>
           <w:lang w:val="en-US" w:eastAsia="es-ES"/>
         </w:rPr>
         <w:t>PUT /dashboard/posts/{id}</w:t>
@@ -5623,6 +5782,7 @@
           <w:rFonts w:ascii="Montserrat" w:eastAsia="Times New Roman" w:hAnsi="Montserrat" w:cs="Times New Roman"/>
           <w:sz w:val="24"/>
           <w:szCs w:val="24"/>
+          <w:highlight w:val="lightGray"/>
           <w:lang w:val="en-US" w:eastAsia="es-ES"/>
         </w:rPr>
         <w:t xml:space="preserve">: </w:t>
@@ -5633,6 +5793,7 @@
           <w:rFonts w:ascii="Montserrat" w:eastAsia="Times New Roman" w:hAnsi="Montserrat" w:cs="Times New Roman"/>
           <w:sz w:val="24"/>
           <w:szCs w:val="24"/>
+          <w:highlight w:val="lightGray"/>
           <w:lang w:val="en-US" w:eastAsia="es-ES"/>
         </w:rPr>
         <w:t>Actualizar</w:t>
@@ -5643,29 +5804,10 @@
           <w:rFonts w:ascii="Montserrat" w:eastAsia="Times New Roman" w:hAnsi="Montserrat" w:cs="Times New Roman"/>
           <w:sz w:val="24"/>
           <w:szCs w:val="24"/>
+          <w:highlight w:val="lightGray"/>
           <w:lang w:val="en-US" w:eastAsia="es-ES"/>
         </w:rPr>
-        <w:t xml:space="preserve"> </w:t>
-      </w:r>
-      <w:proofErr w:type="spellStart"/>
-      <w:r>
-        <w:rPr>
-          <w:rFonts w:ascii="Montserrat" w:eastAsia="Times New Roman" w:hAnsi="Montserrat" w:cs="Times New Roman"/>
-          <w:sz w:val="24"/>
-          <w:szCs w:val="24"/>
-          <w:lang w:val="en-US" w:eastAsia="es-ES"/>
-        </w:rPr>
-        <w:t>el</w:t>
-      </w:r>
-      <w:proofErr w:type="spellEnd"/>
-      <w:r>
-        <w:rPr>
-          <w:rFonts w:ascii="Montserrat" w:eastAsia="Times New Roman" w:hAnsi="Montserrat" w:cs="Times New Roman"/>
-          <w:sz w:val="24"/>
-          <w:szCs w:val="24"/>
-          <w:lang w:val="en-US" w:eastAsia="es-ES"/>
-        </w:rPr>
-        <w:t xml:space="preserve"> post.</w:t>
+        <w:t xml:space="preserve"> el post.</w:t>
       </w:r>
     </w:p>
     <w:p>
@@ -5679,35 +5821,27 @@
           <w:rFonts w:ascii="Montserrat" w:eastAsia="Times New Roman" w:hAnsi="Montserrat" w:cs="Times New Roman"/>
           <w:sz w:val="24"/>
           <w:szCs w:val="24"/>
-          <w:lang w:eastAsia="es-ES"/>
-        </w:rPr>
-      </w:pPr>
-      <w:proofErr w:type="spellStart"/>
-      <w:r>
-        <w:rPr>
-          <w:rFonts w:ascii="Montserrat" w:eastAsia="Times New Roman" w:hAnsi="Montserrat" w:cs="Courier New"/>
-          <w:sz w:val="24"/>
-          <w:szCs w:val="24"/>
-          <w:lang w:eastAsia="es-ES"/>
-        </w:rPr>
-        <w:t>DELETE</w:t>
-      </w:r>
-      <w:proofErr w:type="spellEnd"/>
-      <w:r>
-        <w:rPr>
-          <w:rFonts w:ascii="Montserrat" w:eastAsia="Times New Roman" w:hAnsi="Montserrat" w:cs="Courier New"/>
-          <w:sz w:val="24"/>
-          <w:szCs w:val="24"/>
-          <w:lang w:eastAsia="es-ES"/>
-        </w:rPr>
-        <w:t xml:space="preserve"> /</w:t>
-      </w:r>
-      <w:proofErr w:type="spellStart"/>
-      <w:r>
-        <w:rPr>
-          <w:rFonts w:ascii="Montserrat" w:eastAsia="Times New Roman" w:hAnsi="Montserrat" w:cs="Courier New"/>
-          <w:sz w:val="24"/>
-          <w:szCs w:val="24"/>
+          <w:highlight w:val="lightGray"/>
+          <w:lang w:eastAsia="es-ES"/>
+        </w:rPr>
+      </w:pPr>
+      <w:r>
+        <w:rPr>
+          <w:rFonts w:ascii="Montserrat" w:eastAsia="Times New Roman" w:hAnsi="Montserrat" w:cs="Courier New"/>
+          <w:sz w:val="24"/>
+          <w:szCs w:val="24"/>
+          <w:highlight w:val="lightGray"/>
+          <w:lang w:eastAsia="es-ES"/>
+        </w:rPr>
+        <w:t>DELETE /</w:t>
+      </w:r>
+      <w:proofErr w:type="spellStart"/>
+      <w:r>
+        <w:rPr>
+          <w:rFonts w:ascii="Montserrat" w:eastAsia="Times New Roman" w:hAnsi="Montserrat" w:cs="Courier New"/>
+          <w:sz w:val="24"/>
+          <w:szCs w:val="24"/>
+          <w:highlight w:val="lightGray"/>
           <w:lang w:eastAsia="es-ES"/>
         </w:rPr>
         <w:t>dashboard</w:t>
@@ -5718,15 +5852,39 @@
           <w:rFonts w:ascii="Montserrat" w:eastAsia="Times New Roman" w:hAnsi="Montserrat" w:cs="Courier New"/>
           <w:sz w:val="24"/>
           <w:szCs w:val="24"/>
-          <w:lang w:eastAsia="es-ES"/>
-        </w:rPr>
-        <w:t>/posts/{id}</w:t>
-      </w:r>
-      <w:r>
-        <w:rPr>
-          <w:rFonts w:ascii="Montserrat" w:eastAsia="Times New Roman" w:hAnsi="Montserrat" w:cs="Times New Roman"/>
-          <w:sz w:val="24"/>
-          <w:szCs w:val="24"/>
+          <w:highlight w:val="lightGray"/>
+          <w:lang w:eastAsia="es-ES"/>
+        </w:rPr>
+        <w:t>/</w:t>
+      </w:r>
+      <w:proofErr w:type="spellStart"/>
+      <w:r>
+        <w:rPr>
+          <w:rFonts w:ascii="Montserrat" w:eastAsia="Times New Roman" w:hAnsi="Montserrat" w:cs="Courier New"/>
+          <w:sz w:val="24"/>
+          <w:szCs w:val="24"/>
+          <w:highlight w:val="lightGray"/>
+          <w:lang w:eastAsia="es-ES"/>
+        </w:rPr>
+        <w:t>posts</w:t>
+      </w:r>
+      <w:proofErr w:type="spellEnd"/>
+      <w:r>
+        <w:rPr>
+          <w:rFonts w:ascii="Montserrat" w:eastAsia="Times New Roman" w:hAnsi="Montserrat" w:cs="Courier New"/>
+          <w:sz w:val="24"/>
+          <w:szCs w:val="24"/>
+          <w:highlight w:val="lightGray"/>
+          <w:lang w:eastAsia="es-ES"/>
+        </w:rPr>
+        <w:t>/{id}</w:t>
+      </w:r>
+      <w:r>
+        <w:rPr>
+          <w:rFonts w:ascii="Montserrat" w:eastAsia="Times New Roman" w:hAnsi="Montserrat" w:cs="Times New Roman"/>
+          <w:sz w:val="24"/>
+          <w:szCs w:val="24"/>
+          <w:highlight w:val="lightGray"/>
           <w:lang w:eastAsia="es-ES"/>
         </w:rPr>
         <w:t>: Eliminar el post.</w:t>
@@ -5743,35 +5901,27 @@
           <w:rFonts w:ascii="Montserrat" w:eastAsia="Times New Roman" w:hAnsi="Montserrat" w:cs="Times New Roman"/>
           <w:sz w:val="24"/>
           <w:szCs w:val="24"/>
-          <w:lang w:eastAsia="es-ES"/>
-        </w:rPr>
-      </w:pPr>
-      <w:proofErr w:type="spellStart"/>
-      <w:r>
-        <w:rPr>
-          <w:rFonts w:ascii="Montserrat" w:eastAsia="Times New Roman" w:hAnsi="Montserrat" w:cs="Courier New"/>
-          <w:sz w:val="24"/>
-          <w:szCs w:val="24"/>
-          <w:lang w:eastAsia="es-ES"/>
-        </w:rPr>
-        <w:t>GET</w:t>
-      </w:r>
-      <w:proofErr w:type="spellEnd"/>
-      <w:r>
-        <w:rPr>
-          <w:rFonts w:ascii="Montserrat" w:eastAsia="Times New Roman" w:hAnsi="Montserrat" w:cs="Courier New"/>
-          <w:sz w:val="24"/>
-          <w:szCs w:val="24"/>
-          <w:lang w:eastAsia="es-ES"/>
-        </w:rPr>
-        <w:t xml:space="preserve"> /</w:t>
-      </w:r>
-      <w:proofErr w:type="spellStart"/>
-      <w:r>
-        <w:rPr>
-          <w:rFonts w:ascii="Montserrat" w:eastAsia="Times New Roman" w:hAnsi="Montserrat" w:cs="Courier New"/>
-          <w:sz w:val="24"/>
-          <w:szCs w:val="24"/>
+          <w:highlight w:val="lightGray"/>
+          <w:lang w:eastAsia="es-ES"/>
+        </w:rPr>
+      </w:pPr>
+      <w:r>
+        <w:rPr>
+          <w:rFonts w:ascii="Montserrat" w:eastAsia="Times New Roman" w:hAnsi="Montserrat" w:cs="Courier New"/>
+          <w:sz w:val="24"/>
+          <w:szCs w:val="24"/>
+          <w:highlight w:val="lightGray"/>
+          <w:lang w:eastAsia="es-ES"/>
+        </w:rPr>
+        <w:t>GET /</w:t>
+      </w:r>
+      <w:proofErr w:type="spellStart"/>
+      <w:r>
+        <w:rPr>
+          <w:rFonts w:ascii="Montserrat" w:eastAsia="Times New Roman" w:hAnsi="Montserrat" w:cs="Courier New"/>
+          <w:sz w:val="24"/>
+          <w:szCs w:val="24"/>
+          <w:highlight w:val="lightGray"/>
           <w:lang w:eastAsia="es-ES"/>
         </w:rPr>
         <w:t>dashboard</w:t>
@@ -5782,6 +5932,7 @@
           <w:rFonts w:ascii="Montserrat" w:eastAsia="Times New Roman" w:hAnsi="Montserrat" w:cs="Courier New"/>
           <w:sz w:val="24"/>
           <w:szCs w:val="24"/>
+          <w:highlight w:val="lightGray"/>
           <w:lang w:eastAsia="es-ES"/>
         </w:rPr>
         <w:t>/</w:t>
@@ -5792,6 +5943,7 @@
           <w:rFonts w:ascii="Montserrat" w:eastAsia="Times New Roman" w:hAnsi="Montserrat" w:cs="Courier New"/>
           <w:sz w:val="24"/>
           <w:szCs w:val="24"/>
+          <w:highlight w:val="lightGray"/>
           <w:lang w:eastAsia="es-ES"/>
         </w:rPr>
         <w:t>comments</w:t>
@@ -5802,6 +5954,7 @@
           <w:rFonts w:ascii="Montserrat" w:eastAsia="Times New Roman" w:hAnsi="Montserrat" w:cs="Times New Roman"/>
           <w:sz w:val="24"/>
           <w:szCs w:val="24"/>
+          <w:highlight w:val="lightGray"/>
           <w:lang w:eastAsia="es-ES"/>
         </w:rPr>
         <w:t>: Gestión de comentarios.</w:t>
@@ -5818,35 +5971,27 @@
           <w:rFonts w:ascii="Montserrat" w:eastAsia="Times New Roman" w:hAnsi="Montserrat" w:cs="Times New Roman"/>
           <w:sz w:val="24"/>
           <w:szCs w:val="24"/>
-          <w:lang w:eastAsia="es-ES"/>
-        </w:rPr>
-      </w:pPr>
-      <w:proofErr w:type="spellStart"/>
-      <w:r>
-        <w:rPr>
-          <w:rFonts w:ascii="Montserrat" w:eastAsia="Times New Roman" w:hAnsi="Montserrat" w:cs="Courier New"/>
-          <w:sz w:val="24"/>
-          <w:szCs w:val="24"/>
-          <w:lang w:eastAsia="es-ES"/>
-        </w:rPr>
-        <w:t>GET</w:t>
-      </w:r>
-      <w:proofErr w:type="spellEnd"/>
-      <w:r>
-        <w:rPr>
-          <w:rFonts w:ascii="Montserrat" w:eastAsia="Times New Roman" w:hAnsi="Montserrat" w:cs="Courier New"/>
-          <w:sz w:val="24"/>
-          <w:szCs w:val="24"/>
-          <w:lang w:eastAsia="es-ES"/>
-        </w:rPr>
-        <w:t xml:space="preserve"> /</w:t>
-      </w:r>
-      <w:proofErr w:type="spellStart"/>
-      <w:r>
-        <w:rPr>
-          <w:rFonts w:ascii="Montserrat" w:eastAsia="Times New Roman" w:hAnsi="Montserrat" w:cs="Courier New"/>
-          <w:sz w:val="24"/>
-          <w:szCs w:val="24"/>
+          <w:highlight w:val="lightGray"/>
+          <w:lang w:eastAsia="es-ES"/>
+        </w:rPr>
+      </w:pPr>
+      <w:r>
+        <w:rPr>
+          <w:rFonts w:ascii="Montserrat" w:eastAsia="Times New Roman" w:hAnsi="Montserrat" w:cs="Courier New"/>
+          <w:sz w:val="24"/>
+          <w:szCs w:val="24"/>
+          <w:highlight w:val="lightGray"/>
+          <w:lang w:eastAsia="es-ES"/>
+        </w:rPr>
+        <w:t>GET /</w:t>
+      </w:r>
+      <w:proofErr w:type="spellStart"/>
+      <w:r>
+        <w:rPr>
+          <w:rFonts w:ascii="Montserrat" w:eastAsia="Times New Roman" w:hAnsi="Montserrat" w:cs="Courier New"/>
+          <w:sz w:val="24"/>
+          <w:szCs w:val="24"/>
+          <w:highlight w:val="lightGray"/>
           <w:lang w:eastAsia="es-ES"/>
         </w:rPr>
         <w:t>dashboard</w:t>
@@ -5857,6 +6002,7 @@
           <w:rFonts w:ascii="Montserrat" w:eastAsia="Times New Roman" w:hAnsi="Montserrat" w:cs="Courier New"/>
           <w:sz w:val="24"/>
           <w:szCs w:val="24"/>
+          <w:highlight w:val="lightGray"/>
           <w:lang w:eastAsia="es-ES"/>
         </w:rPr>
         <w:t>/</w:t>
@@ -5867,6 +6013,7 @@
           <w:rFonts w:ascii="Montserrat" w:eastAsia="Times New Roman" w:hAnsi="Montserrat" w:cs="Courier New"/>
           <w:sz w:val="24"/>
           <w:szCs w:val="24"/>
+          <w:highlight w:val="lightGray"/>
           <w:lang w:eastAsia="es-ES"/>
         </w:rPr>
         <w:t>stats</w:t>
@@ -5877,6 +6024,7 @@
           <w:rFonts w:ascii="Montserrat" w:eastAsia="Times New Roman" w:hAnsi="Montserrat" w:cs="Times New Roman"/>
           <w:sz w:val="24"/>
           <w:szCs w:val="24"/>
+          <w:highlight w:val="lightGray"/>
           <w:lang w:eastAsia="es-ES"/>
         </w:rPr>
         <w:t>: Estadísticas del blog.</w:t>
@@ -5892,16 +6040,18 @@
           <w:bCs/>
           <w:sz w:val="24"/>
           <w:szCs w:val="24"/>
-          <w:lang w:eastAsia="es-ES"/>
-        </w:rPr>
-      </w:pPr>
-      <w:r>
-        <w:rPr>
-          <w:rFonts w:ascii="Montserrat" w:eastAsia="Times New Roman" w:hAnsi="Montserrat" w:cs="Times New Roman"/>
-          <w:b/>
-          <w:bCs/>
-          <w:sz w:val="24"/>
-          <w:szCs w:val="24"/>
+          <w:highlight w:val="lightGray"/>
+          <w:lang w:eastAsia="es-ES"/>
+        </w:rPr>
+      </w:pPr>
+      <w:r>
+        <w:rPr>
+          <w:rFonts w:ascii="Montserrat" w:eastAsia="Times New Roman" w:hAnsi="Montserrat" w:cs="Times New Roman"/>
+          <w:b/>
+          <w:bCs/>
+          <w:sz w:val="24"/>
+          <w:szCs w:val="24"/>
+          <w:highlight w:val="lightGray"/>
           <w:lang w:eastAsia="es-ES"/>
         </w:rPr>
         <w:t>7. Creación de Controladores</w:t>
@@ -5914,14 +6064,16 @@
           <w:rFonts w:ascii="Montserrat" w:eastAsia="Times New Roman" w:hAnsi="Montserrat" w:cs="Times New Roman"/>
           <w:sz w:val="24"/>
           <w:szCs w:val="24"/>
-          <w:lang w:eastAsia="es-ES"/>
-        </w:rPr>
-      </w:pPr>
-      <w:r>
-        <w:rPr>
-          <w:rFonts w:ascii="Montserrat" w:eastAsia="Times New Roman" w:hAnsi="Montserrat" w:cs="Times New Roman"/>
-          <w:sz w:val="24"/>
-          <w:szCs w:val="24"/>
+          <w:highlight w:val="lightGray"/>
+          <w:lang w:eastAsia="es-ES"/>
+        </w:rPr>
+      </w:pPr>
+      <w:r>
+        <w:rPr>
+          <w:rFonts w:ascii="Montserrat" w:eastAsia="Times New Roman" w:hAnsi="Montserrat" w:cs="Times New Roman"/>
+          <w:sz w:val="24"/>
+          <w:szCs w:val="24"/>
+          <w:highlight w:val="lightGray"/>
           <w:lang w:eastAsia="es-ES"/>
         </w:rPr>
         <w:t>Los controladores manejan la lógica de las rutas y conectan los modelos con las vistas.</w:t>
@@ -5938,17 +6090,19 @@
           <w:rFonts w:ascii="Montserrat" w:eastAsia="Times New Roman" w:hAnsi="Montserrat" w:cs="Times New Roman"/>
           <w:sz w:val="24"/>
           <w:szCs w:val="24"/>
-          <w:lang w:eastAsia="es-ES"/>
-        </w:rPr>
-      </w:pPr>
-      <w:proofErr w:type="spellStart"/>
-      <w:r>
-        <w:rPr>
-          <w:rFonts w:ascii="Montserrat" w:eastAsia="Times New Roman" w:hAnsi="Montserrat" w:cs="Courier New"/>
-          <w:b/>
-          <w:bCs/>
-          <w:sz w:val="24"/>
-          <w:szCs w:val="24"/>
+          <w:highlight w:val="lightGray"/>
+          <w:lang w:eastAsia="es-ES"/>
+        </w:rPr>
+      </w:pPr>
+      <w:proofErr w:type="spellStart"/>
+      <w:r>
+        <w:rPr>
+          <w:rFonts w:ascii="Montserrat" w:eastAsia="Times New Roman" w:hAnsi="Montserrat" w:cs="Courier New"/>
+          <w:b/>
+          <w:bCs/>
+          <w:sz w:val="24"/>
+          <w:szCs w:val="24"/>
+          <w:highlight w:val="lightGray"/>
           <w:lang w:eastAsia="es-ES"/>
         </w:rPr>
         <w:t>PostController.php</w:t>
@@ -5961,6 +6115,7 @@
           <w:bCs/>
           <w:sz w:val="24"/>
           <w:szCs w:val="24"/>
+          <w:highlight w:val="lightGray"/>
           <w:lang w:eastAsia="es-ES"/>
         </w:rPr>
         <w:t xml:space="preserve"> (para el blog público):</w:t>
@@ -5977,14 +6132,16 @@
           <w:rFonts w:ascii="Montserrat" w:eastAsia="Times New Roman" w:hAnsi="Montserrat" w:cs="Times New Roman"/>
           <w:sz w:val="24"/>
           <w:szCs w:val="24"/>
-          <w:lang w:eastAsia="es-ES"/>
-        </w:rPr>
-      </w:pPr>
-      <w:r>
-        <w:rPr>
-          <w:rFonts w:ascii="Montserrat" w:eastAsia="Times New Roman" w:hAnsi="Montserrat" w:cs="Times New Roman"/>
-          <w:sz w:val="24"/>
-          <w:szCs w:val="24"/>
+          <w:highlight w:val="lightGray"/>
+          <w:lang w:eastAsia="es-ES"/>
+        </w:rPr>
+      </w:pPr>
+      <w:r>
+        <w:rPr>
+          <w:rFonts w:ascii="Montserrat" w:eastAsia="Times New Roman" w:hAnsi="Montserrat" w:cs="Times New Roman"/>
+          <w:sz w:val="24"/>
+          <w:szCs w:val="24"/>
+          <w:highlight w:val="lightGray"/>
           <w:lang w:eastAsia="es-ES"/>
         </w:rPr>
         <w:t xml:space="preserve">Método </w:t>
@@ -5995,6 +6152,7 @@
           <w:rFonts w:ascii="Montserrat" w:eastAsia="Times New Roman" w:hAnsi="Montserrat" w:cs="Courier New"/>
           <w:sz w:val="24"/>
           <w:szCs w:val="24"/>
+          <w:highlight w:val="lightGray"/>
           <w:lang w:eastAsia="es-ES"/>
         </w:rPr>
         <w:t>index</w:t>
@@ -6005,6 +6163,7 @@
           <w:rFonts w:ascii="Montserrat" w:eastAsia="Times New Roman" w:hAnsi="Montserrat" w:cs="Courier New"/>
           <w:sz w:val="24"/>
           <w:szCs w:val="24"/>
+          <w:highlight w:val="lightGray"/>
           <w:lang w:eastAsia="es-ES"/>
         </w:rPr>
         <w:t>()</w:t>
@@ -6014,6 +6173,7 @@
           <w:rFonts w:ascii="Montserrat" w:eastAsia="Times New Roman" w:hAnsi="Montserrat" w:cs="Times New Roman"/>
           <w:sz w:val="24"/>
           <w:szCs w:val="24"/>
+          <w:highlight w:val="lightGray"/>
           <w:lang w:eastAsia="es-ES"/>
         </w:rPr>
         <w:t>: Obtiene todos los posts publicados y los pasa a la vista del blog.</w:t>
@@ -6030,14 +6190,16 @@
           <w:rFonts w:ascii="Montserrat" w:eastAsia="Times New Roman" w:hAnsi="Montserrat" w:cs="Times New Roman"/>
           <w:sz w:val="24"/>
           <w:szCs w:val="24"/>
-          <w:lang w:eastAsia="es-ES"/>
-        </w:rPr>
-      </w:pPr>
-      <w:r>
-        <w:rPr>
-          <w:rFonts w:ascii="Montserrat" w:eastAsia="Times New Roman" w:hAnsi="Montserrat" w:cs="Times New Roman"/>
-          <w:sz w:val="24"/>
-          <w:szCs w:val="24"/>
+          <w:highlight w:val="lightGray"/>
+          <w:lang w:eastAsia="es-ES"/>
+        </w:rPr>
+      </w:pPr>
+      <w:r>
+        <w:rPr>
+          <w:rFonts w:ascii="Montserrat" w:eastAsia="Times New Roman" w:hAnsi="Montserrat" w:cs="Times New Roman"/>
+          <w:sz w:val="24"/>
+          <w:szCs w:val="24"/>
+          <w:highlight w:val="lightGray"/>
           <w:lang w:eastAsia="es-ES"/>
         </w:rPr>
         <w:t xml:space="preserve">Método </w:t>
@@ -6047,6 +6209,7 @@
           <w:rFonts w:ascii="Montserrat" w:eastAsia="Times New Roman" w:hAnsi="Montserrat" w:cs="Courier New"/>
           <w:sz w:val="24"/>
           <w:szCs w:val="24"/>
+          <w:highlight w:val="lightGray"/>
           <w:lang w:eastAsia="es-ES"/>
         </w:rPr>
         <w:t>show()</w:t>
@@ -6056,6 +6219,7 @@
           <w:rFonts w:ascii="Montserrat" w:eastAsia="Times New Roman" w:hAnsi="Montserrat" w:cs="Times New Roman"/>
           <w:sz w:val="24"/>
           <w:szCs w:val="24"/>
+          <w:highlight w:val="lightGray"/>
           <w:lang w:eastAsia="es-ES"/>
         </w:rPr>
         <w:t xml:space="preserve">: Obtiene un post específico por su </w:t>
@@ -6065,6 +6229,7 @@
           <w:rFonts w:ascii="Montserrat" w:eastAsia="Times New Roman" w:hAnsi="Montserrat" w:cs="Courier New"/>
           <w:sz w:val="24"/>
           <w:szCs w:val="24"/>
+          <w:highlight w:val="lightGray"/>
           <w:lang w:eastAsia="es-ES"/>
         </w:rPr>
         <w:t>slug</w:t>
@@ -6074,6 +6239,7 @@
           <w:rFonts w:ascii="Montserrat" w:eastAsia="Times New Roman" w:hAnsi="Montserrat" w:cs="Times New Roman"/>
           <w:sz w:val="24"/>
           <w:szCs w:val="24"/>
+          <w:highlight w:val="lightGray"/>
           <w:lang w:eastAsia="es-ES"/>
         </w:rPr>
         <w:t xml:space="preserve"> y lo pasa a la vista para su visualización.</w:t>
@@ -6090,17 +6256,19 @@
           <w:rFonts w:ascii="Montserrat" w:eastAsia="Times New Roman" w:hAnsi="Montserrat" w:cs="Times New Roman"/>
           <w:sz w:val="24"/>
           <w:szCs w:val="24"/>
-          <w:lang w:eastAsia="es-ES"/>
-        </w:rPr>
-      </w:pPr>
-      <w:proofErr w:type="spellStart"/>
-      <w:r>
-        <w:rPr>
-          <w:rFonts w:ascii="Montserrat" w:eastAsia="Times New Roman" w:hAnsi="Montserrat" w:cs="Courier New"/>
-          <w:b/>
-          <w:bCs/>
-          <w:sz w:val="24"/>
-          <w:szCs w:val="24"/>
+          <w:highlight w:val="lightGray"/>
+          <w:lang w:eastAsia="es-ES"/>
+        </w:rPr>
+      </w:pPr>
+      <w:proofErr w:type="spellStart"/>
+      <w:r>
+        <w:rPr>
+          <w:rFonts w:ascii="Montserrat" w:eastAsia="Times New Roman" w:hAnsi="Montserrat" w:cs="Courier New"/>
+          <w:b/>
+          <w:bCs/>
+          <w:sz w:val="24"/>
+          <w:szCs w:val="24"/>
+          <w:highlight w:val="lightGray"/>
           <w:lang w:eastAsia="es-ES"/>
         </w:rPr>
         <w:t>CommentController.php</w:t>
@@ -6113,6 +6281,7 @@
           <w:bCs/>
           <w:sz w:val="24"/>
           <w:szCs w:val="24"/>
+          <w:highlight w:val="lightGray"/>
           <w:lang w:eastAsia="es-ES"/>
         </w:rPr>
         <w:t>:</w:t>
@@ -6129,14 +6298,16 @@
           <w:rFonts w:ascii="Montserrat" w:eastAsia="Times New Roman" w:hAnsi="Montserrat" w:cs="Times New Roman"/>
           <w:sz w:val="24"/>
           <w:szCs w:val="24"/>
-          <w:lang w:eastAsia="es-ES"/>
-        </w:rPr>
-      </w:pPr>
-      <w:r>
-        <w:rPr>
-          <w:rFonts w:ascii="Montserrat" w:eastAsia="Times New Roman" w:hAnsi="Montserrat" w:cs="Times New Roman"/>
-          <w:sz w:val="24"/>
-          <w:szCs w:val="24"/>
+          <w:highlight w:val="lightGray"/>
+          <w:lang w:eastAsia="es-ES"/>
+        </w:rPr>
+      </w:pPr>
+      <w:r>
+        <w:rPr>
+          <w:rFonts w:ascii="Montserrat" w:eastAsia="Times New Roman" w:hAnsi="Montserrat" w:cs="Times New Roman"/>
+          <w:sz w:val="24"/>
+          <w:szCs w:val="24"/>
+          <w:highlight w:val="lightGray"/>
           <w:lang w:eastAsia="es-ES"/>
         </w:rPr>
         <w:t xml:space="preserve">Método </w:t>
@@ -6146,6 +6317,7 @@
           <w:rFonts w:ascii="Montserrat" w:eastAsia="Times New Roman" w:hAnsi="Montserrat" w:cs="Courier New"/>
           <w:sz w:val="24"/>
           <w:szCs w:val="24"/>
+          <w:highlight w:val="lightGray"/>
           <w:lang w:eastAsia="es-ES"/>
         </w:rPr>
         <w:t>store()</w:t>
@@ -6155,6 +6327,7 @@
           <w:rFonts w:ascii="Montserrat" w:eastAsia="Times New Roman" w:hAnsi="Montserrat" w:cs="Times New Roman"/>
           <w:sz w:val="24"/>
           <w:szCs w:val="24"/>
+          <w:highlight w:val="lightGray"/>
           <w:lang w:eastAsia="es-ES"/>
         </w:rPr>
         <w:t>: Valida los datos del formulario de comentario y lo guarda.</w:t>
@@ -6171,17 +6344,19 @@
           <w:rFonts w:ascii="Montserrat" w:eastAsia="Times New Roman" w:hAnsi="Montserrat" w:cs="Times New Roman"/>
           <w:sz w:val="24"/>
           <w:szCs w:val="24"/>
-          <w:lang w:eastAsia="es-ES"/>
-        </w:rPr>
-      </w:pPr>
-      <w:proofErr w:type="spellStart"/>
-      <w:r>
-        <w:rPr>
-          <w:rFonts w:ascii="Montserrat" w:eastAsia="Times New Roman" w:hAnsi="Montserrat" w:cs="Courier New"/>
-          <w:b/>
-          <w:bCs/>
-          <w:sz w:val="24"/>
-          <w:szCs w:val="24"/>
+          <w:highlight w:val="lightGray"/>
+          <w:lang w:eastAsia="es-ES"/>
+        </w:rPr>
+      </w:pPr>
+      <w:proofErr w:type="spellStart"/>
+      <w:r>
+        <w:rPr>
+          <w:rFonts w:ascii="Montserrat" w:eastAsia="Times New Roman" w:hAnsi="Montserrat" w:cs="Courier New"/>
+          <w:b/>
+          <w:bCs/>
+          <w:sz w:val="24"/>
+          <w:szCs w:val="24"/>
+          <w:highlight w:val="lightGray"/>
           <w:lang w:eastAsia="es-ES"/>
         </w:rPr>
         <w:t>DashboardController.php</w:t>
@@ -6194,6 +6369,7 @@
           <w:bCs/>
           <w:sz w:val="24"/>
           <w:szCs w:val="24"/>
+          <w:highlight w:val="lightGray"/>
           <w:lang w:eastAsia="es-ES"/>
         </w:rPr>
         <w:t xml:space="preserve"> (o un controlador por recurso):</w:t>
@@ -6210,15 +6386,17 @@
           <w:rFonts w:ascii="Montserrat" w:eastAsia="Times New Roman" w:hAnsi="Montserrat" w:cs="Times New Roman"/>
           <w:sz w:val="24"/>
           <w:szCs w:val="24"/>
-          <w:lang w:eastAsia="es-ES"/>
-        </w:rPr>
-      </w:pPr>
-      <w:proofErr w:type="spellStart"/>
-      <w:r>
-        <w:rPr>
-          <w:rFonts w:ascii="Montserrat" w:eastAsia="Times New Roman" w:hAnsi="Montserrat" w:cs="Courier New"/>
-          <w:sz w:val="24"/>
-          <w:szCs w:val="24"/>
+          <w:highlight w:val="lightGray"/>
+          <w:lang w:eastAsia="es-ES"/>
+        </w:rPr>
+      </w:pPr>
+      <w:proofErr w:type="spellStart"/>
+      <w:r>
+        <w:rPr>
+          <w:rFonts w:ascii="Montserrat" w:eastAsia="Times New Roman" w:hAnsi="Montserrat" w:cs="Courier New"/>
+          <w:sz w:val="24"/>
+          <w:szCs w:val="24"/>
+          <w:highlight w:val="lightGray"/>
           <w:lang w:eastAsia="es-ES"/>
         </w:rPr>
         <w:t>index</w:t>
@@ -6229,6 +6407,7 @@
           <w:rFonts w:ascii="Montserrat" w:eastAsia="Times New Roman" w:hAnsi="Montserrat" w:cs="Courier New"/>
           <w:sz w:val="24"/>
           <w:szCs w:val="24"/>
+          <w:highlight w:val="lightGray"/>
           <w:lang w:eastAsia="es-ES"/>
         </w:rPr>
         <w:t>()</w:t>
@@ -6238,6 +6417,7 @@
           <w:rFonts w:ascii="Montserrat" w:eastAsia="Times New Roman" w:hAnsi="Montserrat" w:cs="Times New Roman"/>
           <w:sz w:val="24"/>
           <w:szCs w:val="24"/>
+          <w:highlight w:val="lightGray"/>
           <w:lang w:eastAsia="es-ES"/>
         </w:rPr>
         <w:t>: Para mostrar el panel principal (o la lista de posts).</w:t>
@@ -6254,15 +6434,17 @@
           <w:rFonts w:ascii="Montserrat" w:eastAsia="Times New Roman" w:hAnsi="Montserrat" w:cs="Times New Roman"/>
           <w:sz w:val="24"/>
           <w:szCs w:val="24"/>
-          <w:lang w:eastAsia="es-ES"/>
-        </w:rPr>
-      </w:pPr>
-      <w:proofErr w:type="spellStart"/>
-      <w:r>
-        <w:rPr>
-          <w:rFonts w:ascii="Montserrat" w:eastAsia="Times New Roman" w:hAnsi="Montserrat" w:cs="Courier New"/>
-          <w:sz w:val="24"/>
-          <w:szCs w:val="24"/>
+          <w:highlight w:val="lightGray"/>
+          <w:lang w:eastAsia="es-ES"/>
+        </w:rPr>
+      </w:pPr>
+      <w:proofErr w:type="spellStart"/>
+      <w:r>
+        <w:rPr>
+          <w:rFonts w:ascii="Montserrat" w:eastAsia="Times New Roman" w:hAnsi="Montserrat" w:cs="Courier New"/>
+          <w:sz w:val="24"/>
+          <w:szCs w:val="24"/>
+          <w:highlight w:val="lightGray"/>
           <w:lang w:eastAsia="es-ES"/>
         </w:rPr>
         <w:t>create</w:t>
@@ -6273,6 +6455,7 @@
           <w:rFonts w:ascii="Montserrat" w:eastAsia="Times New Roman" w:hAnsi="Montserrat" w:cs="Courier New"/>
           <w:sz w:val="24"/>
           <w:szCs w:val="24"/>
+          <w:highlight w:val="lightGray"/>
           <w:lang w:eastAsia="es-ES"/>
         </w:rPr>
         <w:t>()</w:t>
@@ -6282,6 +6465,7 @@
           <w:rFonts w:ascii="Montserrat" w:eastAsia="Times New Roman" w:hAnsi="Montserrat" w:cs="Times New Roman"/>
           <w:sz w:val="24"/>
           <w:szCs w:val="24"/>
+          <w:highlight w:val="lightGray"/>
           <w:lang w:eastAsia="es-ES"/>
         </w:rPr>
         <w:t xml:space="preserve">, </w:t>
@@ -6291,6 +6475,7 @@
           <w:rFonts w:ascii="Montserrat" w:eastAsia="Times New Roman" w:hAnsi="Montserrat" w:cs="Courier New"/>
           <w:sz w:val="24"/>
           <w:szCs w:val="24"/>
+          <w:highlight w:val="lightGray"/>
           <w:lang w:eastAsia="es-ES"/>
         </w:rPr>
         <w:t>store()</w:t>
@@ -6300,6 +6485,7 @@
           <w:rFonts w:ascii="Montserrat" w:eastAsia="Times New Roman" w:hAnsi="Montserrat" w:cs="Times New Roman"/>
           <w:sz w:val="24"/>
           <w:szCs w:val="24"/>
+          <w:highlight w:val="lightGray"/>
           <w:lang w:eastAsia="es-ES"/>
         </w:rPr>
         <w:t xml:space="preserve">, </w:t>
@@ -6310,6 +6496,7 @@
           <w:rFonts w:ascii="Montserrat" w:eastAsia="Times New Roman" w:hAnsi="Montserrat" w:cs="Courier New"/>
           <w:sz w:val="24"/>
           <w:szCs w:val="24"/>
+          <w:highlight w:val="lightGray"/>
           <w:lang w:eastAsia="es-ES"/>
         </w:rPr>
         <w:t>edit</w:t>
@@ -6320,6 +6507,7 @@
           <w:rFonts w:ascii="Montserrat" w:eastAsia="Times New Roman" w:hAnsi="Montserrat" w:cs="Courier New"/>
           <w:sz w:val="24"/>
           <w:szCs w:val="24"/>
+          <w:highlight w:val="lightGray"/>
           <w:lang w:eastAsia="es-ES"/>
         </w:rPr>
         <w:t>()</w:t>
@@ -6329,6 +6517,7 @@
           <w:rFonts w:ascii="Montserrat" w:eastAsia="Times New Roman" w:hAnsi="Montserrat" w:cs="Times New Roman"/>
           <w:sz w:val="24"/>
           <w:szCs w:val="24"/>
+          <w:highlight w:val="lightGray"/>
           <w:lang w:eastAsia="es-ES"/>
         </w:rPr>
         <w:t xml:space="preserve">, </w:t>
@@ -6339,6 +6528,7 @@
           <w:rFonts w:ascii="Montserrat" w:eastAsia="Times New Roman" w:hAnsi="Montserrat" w:cs="Courier New"/>
           <w:sz w:val="24"/>
           <w:szCs w:val="24"/>
+          <w:highlight w:val="lightGray"/>
           <w:lang w:eastAsia="es-ES"/>
         </w:rPr>
         <w:t>update</w:t>
@@ -6349,6 +6539,7 @@
           <w:rFonts w:ascii="Montserrat" w:eastAsia="Times New Roman" w:hAnsi="Montserrat" w:cs="Courier New"/>
           <w:sz w:val="24"/>
           <w:szCs w:val="24"/>
+          <w:highlight w:val="lightGray"/>
           <w:lang w:eastAsia="es-ES"/>
         </w:rPr>
         <w:t>()</w:t>
@@ -6358,6 +6549,7 @@
           <w:rFonts w:ascii="Montserrat" w:eastAsia="Times New Roman" w:hAnsi="Montserrat" w:cs="Times New Roman"/>
           <w:sz w:val="24"/>
           <w:szCs w:val="24"/>
+          <w:highlight w:val="lightGray"/>
           <w:lang w:eastAsia="es-ES"/>
         </w:rPr>
         <w:t xml:space="preserve">, </w:t>
@@ -6368,6 +6560,7 @@
           <w:rFonts w:ascii="Montserrat" w:eastAsia="Times New Roman" w:hAnsi="Montserrat" w:cs="Courier New"/>
           <w:sz w:val="24"/>
           <w:szCs w:val="24"/>
+          <w:highlight w:val="lightGray"/>
           <w:lang w:eastAsia="es-ES"/>
         </w:rPr>
         <w:t>destroy</w:t>
@@ -6378,6 +6571,7 @@
           <w:rFonts w:ascii="Montserrat" w:eastAsia="Times New Roman" w:hAnsi="Montserrat" w:cs="Courier New"/>
           <w:sz w:val="24"/>
           <w:szCs w:val="24"/>
+          <w:highlight w:val="lightGray"/>
           <w:lang w:eastAsia="es-ES"/>
         </w:rPr>
         <w:t>()</w:t>
@@ -6387,6 +6581,7 @@
           <w:rFonts w:ascii="Montserrat" w:eastAsia="Times New Roman" w:hAnsi="Montserrat" w:cs="Times New Roman"/>
           <w:sz w:val="24"/>
           <w:szCs w:val="24"/>
+          <w:highlight w:val="lightGray"/>
           <w:lang w:eastAsia="es-ES"/>
         </w:rPr>
         <w:t>: Para la gestión de los posts del usuario.</w:t>
@@ -6403,15 +6598,17 @@
           <w:rFonts w:ascii="Montserrat" w:eastAsia="Times New Roman" w:hAnsi="Montserrat" w:cs="Times New Roman"/>
           <w:sz w:val="24"/>
           <w:szCs w:val="24"/>
-          <w:lang w:eastAsia="es-ES"/>
-        </w:rPr>
-      </w:pPr>
-      <w:proofErr w:type="spellStart"/>
-      <w:r>
-        <w:rPr>
-          <w:rFonts w:ascii="Montserrat" w:eastAsia="Times New Roman" w:hAnsi="Montserrat" w:cs="Courier New"/>
-          <w:sz w:val="24"/>
-          <w:szCs w:val="24"/>
+          <w:highlight w:val="lightGray"/>
+          <w:lang w:eastAsia="es-ES"/>
+        </w:rPr>
+      </w:pPr>
+      <w:proofErr w:type="spellStart"/>
+      <w:r>
+        <w:rPr>
+          <w:rFonts w:ascii="Montserrat" w:eastAsia="Times New Roman" w:hAnsi="Montserrat" w:cs="Courier New"/>
+          <w:sz w:val="24"/>
+          <w:szCs w:val="24"/>
+          <w:highlight w:val="lightGray"/>
           <w:lang w:eastAsia="es-ES"/>
         </w:rPr>
         <w:t>comments</w:t>
@@ -6422,6 +6619,7 @@
           <w:rFonts w:ascii="Montserrat" w:eastAsia="Times New Roman" w:hAnsi="Montserrat" w:cs="Courier New"/>
           <w:sz w:val="24"/>
           <w:szCs w:val="24"/>
+          <w:highlight w:val="lightGray"/>
           <w:lang w:eastAsia="es-ES"/>
         </w:rPr>
         <w:t>()</w:t>
@@ -6431,6 +6629,7 @@
           <w:rFonts w:ascii="Montserrat" w:eastAsia="Times New Roman" w:hAnsi="Montserrat" w:cs="Times New Roman"/>
           <w:sz w:val="24"/>
           <w:szCs w:val="24"/>
+          <w:highlight w:val="lightGray"/>
           <w:lang w:eastAsia="es-ES"/>
         </w:rPr>
         <w:t>: Lógica para mostrar los comentarios.</w:t>
@@ -6447,15 +6646,17 @@
           <w:rFonts w:ascii="Montserrat" w:eastAsia="Times New Roman" w:hAnsi="Montserrat" w:cs="Times New Roman"/>
           <w:sz w:val="24"/>
           <w:szCs w:val="24"/>
-          <w:lang w:eastAsia="es-ES"/>
-        </w:rPr>
-      </w:pPr>
-      <w:proofErr w:type="spellStart"/>
-      <w:r>
-        <w:rPr>
-          <w:rFonts w:ascii="Montserrat" w:eastAsia="Times New Roman" w:hAnsi="Montserrat" w:cs="Courier New"/>
-          <w:sz w:val="24"/>
-          <w:szCs w:val="24"/>
+          <w:highlight w:val="lightGray"/>
+          <w:lang w:eastAsia="es-ES"/>
+        </w:rPr>
+      </w:pPr>
+      <w:proofErr w:type="spellStart"/>
+      <w:r>
+        <w:rPr>
+          <w:rFonts w:ascii="Montserrat" w:eastAsia="Times New Roman" w:hAnsi="Montserrat" w:cs="Courier New"/>
+          <w:sz w:val="24"/>
+          <w:szCs w:val="24"/>
+          <w:highlight w:val="lightGray"/>
           <w:lang w:eastAsia="es-ES"/>
         </w:rPr>
         <w:t>stats</w:t>
@@ -6466,6 +6667,7 @@
           <w:rFonts w:ascii="Montserrat" w:eastAsia="Times New Roman" w:hAnsi="Montserrat" w:cs="Courier New"/>
           <w:sz w:val="24"/>
           <w:szCs w:val="24"/>
+          <w:highlight w:val="lightGray"/>
           <w:lang w:eastAsia="es-ES"/>
         </w:rPr>
         <w:t>()</w:t>
@@ -6475,6 +6677,7 @@
           <w:rFonts w:ascii="Montserrat" w:eastAsia="Times New Roman" w:hAnsi="Montserrat" w:cs="Times New Roman"/>
           <w:sz w:val="24"/>
           <w:szCs w:val="24"/>
+          <w:highlight w:val="lightGray"/>
           <w:lang w:eastAsia="es-ES"/>
         </w:rPr>
         <w:t>: Lógica para calcular y mostrar las estadísticas.</w:t>
@@ -6959,7 +7162,27 @@
           <w:szCs w:val="24"/>
           <w:lang w:eastAsia="es-ES"/>
         </w:rPr>
-        <w:t>/posts/</w:t>
+        <w:t>/</w:t>
+      </w:r>
+      <w:proofErr w:type="spellStart"/>
+      <w:r>
+        <w:rPr>
+          <w:rFonts w:ascii="Montserrat" w:eastAsia="Times New Roman" w:hAnsi="Montserrat" w:cs="Courier New"/>
+          <w:sz w:val="24"/>
+          <w:szCs w:val="24"/>
+          <w:lang w:eastAsia="es-ES"/>
+        </w:rPr>
+        <w:t>posts</w:t>
+      </w:r>
+      <w:proofErr w:type="spellEnd"/>
+      <w:r>
+        <w:rPr>
+          <w:rFonts w:ascii="Montserrat" w:eastAsia="Times New Roman" w:hAnsi="Montserrat" w:cs="Courier New"/>
+          <w:sz w:val="24"/>
+          <w:szCs w:val="24"/>
+          <w:lang w:eastAsia="es-ES"/>
+        </w:rPr>
+        <w:t>/</w:t>
       </w:r>
       <w:proofErr w:type="spellStart"/>
       <w:r>
@@ -6979,7 +7202,27 @@
           <w:szCs w:val="24"/>
           <w:lang w:eastAsia="es-ES"/>
         </w:rPr>
-        <w:t>: Lista de posts del usuario con botones de editar/eliminar.</w:t>
+        <w:t xml:space="preserve">: Lista de </w:t>
+      </w:r>
+      <w:proofErr w:type="spellStart"/>
+      <w:r>
+        <w:rPr>
+          <w:rFonts w:ascii="Montserrat" w:eastAsia="Times New Roman" w:hAnsi="Montserrat" w:cs="Times New Roman"/>
+          <w:sz w:val="24"/>
+          <w:szCs w:val="24"/>
+          <w:lang w:eastAsia="es-ES"/>
+        </w:rPr>
+        <w:t>posts</w:t>
+      </w:r>
+      <w:proofErr w:type="spellEnd"/>
+      <w:r>
+        <w:rPr>
+          <w:rFonts w:ascii="Montserrat" w:eastAsia="Times New Roman" w:hAnsi="Montserrat" w:cs="Times New Roman"/>
+          <w:sz w:val="24"/>
+          <w:szCs w:val="24"/>
+          <w:lang w:eastAsia="es-ES"/>
+        </w:rPr>
+        <w:t xml:space="preserve"> del usuario con botones de editar/eliminar.</w:t>
       </w:r>
     </w:p>
     <w:p>
@@ -7014,7 +7257,27 @@
           <w:szCs w:val="24"/>
           <w:lang w:eastAsia="es-ES"/>
         </w:rPr>
-        <w:t>/posts/</w:t>
+        <w:t>/</w:t>
+      </w:r>
+      <w:proofErr w:type="spellStart"/>
+      <w:r>
+        <w:rPr>
+          <w:rFonts w:ascii="Montserrat" w:eastAsia="Times New Roman" w:hAnsi="Montserrat" w:cs="Courier New"/>
+          <w:sz w:val="24"/>
+          <w:szCs w:val="24"/>
+          <w:lang w:eastAsia="es-ES"/>
+        </w:rPr>
+        <w:t>posts</w:t>
+      </w:r>
+      <w:proofErr w:type="spellEnd"/>
+      <w:r>
+        <w:rPr>
+          <w:rFonts w:ascii="Montserrat" w:eastAsia="Times New Roman" w:hAnsi="Montserrat" w:cs="Courier New"/>
+          <w:sz w:val="24"/>
+          <w:szCs w:val="24"/>
+          <w:lang w:eastAsia="es-ES"/>
+        </w:rPr>
+        <w:t>/</w:t>
       </w:r>
       <w:proofErr w:type="spellStart"/>
       <w:r>
@@ -7069,7 +7332,27 @@
           <w:szCs w:val="24"/>
           <w:lang w:eastAsia="es-ES"/>
         </w:rPr>
-        <w:t>/posts/</w:t>
+        <w:t>/</w:t>
+      </w:r>
+      <w:proofErr w:type="spellStart"/>
+      <w:r>
+        <w:rPr>
+          <w:rFonts w:ascii="Montserrat" w:eastAsia="Times New Roman" w:hAnsi="Montserrat" w:cs="Courier New"/>
+          <w:sz w:val="24"/>
+          <w:szCs w:val="24"/>
+          <w:lang w:eastAsia="es-ES"/>
+        </w:rPr>
+        <w:t>posts</w:t>
+      </w:r>
+      <w:proofErr w:type="spellEnd"/>
+      <w:r>
+        <w:rPr>
+          <w:rFonts w:ascii="Montserrat" w:eastAsia="Times New Roman" w:hAnsi="Montserrat" w:cs="Courier New"/>
+          <w:sz w:val="24"/>
+          <w:szCs w:val="24"/>
+          <w:lang w:eastAsia="es-ES"/>
+        </w:rPr>
+        <w:t>/</w:t>
       </w:r>
       <w:proofErr w:type="spellStart"/>
       <w:r>
@@ -7124,16 +7407,18 @@
           <w:bCs/>
           <w:sz w:val="24"/>
           <w:szCs w:val="24"/>
-          <w:lang w:eastAsia="es-ES"/>
-        </w:rPr>
-      </w:pPr>
-      <w:r>
-        <w:rPr>
-          <w:rFonts w:ascii="Montserrat" w:eastAsia="Times New Roman" w:hAnsi="Montserrat" w:cs="Times New Roman"/>
-          <w:b/>
-          <w:bCs/>
-          <w:sz w:val="24"/>
-          <w:szCs w:val="24"/>
+          <w:highlight w:val="lightGray"/>
+          <w:lang w:eastAsia="es-ES"/>
+        </w:rPr>
+      </w:pPr>
+      <w:r>
+        <w:rPr>
+          <w:rFonts w:ascii="Montserrat" w:eastAsia="Times New Roman" w:hAnsi="Montserrat" w:cs="Times New Roman"/>
+          <w:b/>
+          <w:bCs/>
+          <w:sz w:val="24"/>
+          <w:szCs w:val="24"/>
+          <w:highlight w:val="lightGray"/>
           <w:lang w:eastAsia="es-ES"/>
         </w:rPr>
         <w:t>Fase 5: Implementación de Funcionalidades Adicionales</w:t>
@@ -7149,16 +7434,18 @@
           <w:bCs/>
           <w:sz w:val="24"/>
           <w:szCs w:val="24"/>
-          <w:lang w:eastAsia="es-ES"/>
-        </w:rPr>
-      </w:pPr>
-      <w:r>
-        <w:rPr>
-          <w:rFonts w:ascii="Montserrat" w:eastAsia="Times New Roman" w:hAnsi="Montserrat" w:cs="Times New Roman"/>
-          <w:b/>
-          <w:bCs/>
-          <w:sz w:val="24"/>
-          <w:szCs w:val="24"/>
+          <w:highlight w:val="lightGray"/>
+          <w:lang w:eastAsia="es-ES"/>
+        </w:rPr>
+      </w:pPr>
+      <w:r>
+        <w:rPr>
+          <w:rFonts w:ascii="Montserrat" w:eastAsia="Times New Roman" w:hAnsi="Montserrat" w:cs="Times New Roman"/>
+          <w:b/>
+          <w:bCs/>
+          <w:sz w:val="24"/>
+          <w:szCs w:val="24"/>
+          <w:highlight w:val="lightGray"/>
           <w:lang w:eastAsia="es-ES"/>
         </w:rPr>
         <w:t>9. Sistema de Autenticación y Autorización</w:t>
@@ -7171,14 +7458,16 @@
           <w:rFonts w:ascii="Montserrat" w:eastAsia="Times New Roman" w:hAnsi="Montserrat" w:cs="Times New Roman"/>
           <w:sz w:val="24"/>
           <w:szCs w:val="24"/>
-          <w:lang w:eastAsia="es-ES"/>
-        </w:rPr>
-      </w:pPr>
-      <w:r>
-        <w:rPr>
-          <w:rFonts w:ascii="Montserrat" w:eastAsia="Times New Roman" w:hAnsi="Montserrat" w:cs="Times New Roman"/>
-          <w:sz w:val="24"/>
-          <w:szCs w:val="24"/>
+          <w:highlight w:val="lightGray"/>
+          <w:lang w:eastAsia="es-ES"/>
+        </w:rPr>
+      </w:pPr>
+      <w:r>
+        <w:rPr>
+          <w:rFonts w:ascii="Montserrat" w:eastAsia="Times New Roman" w:hAnsi="Montserrat" w:cs="Times New Roman"/>
+          <w:sz w:val="24"/>
+          <w:szCs w:val="24"/>
+          <w:highlight w:val="lightGray"/>
           <w:lang w:eastAsia="es-ES"/>
         </w:rPr>
         <w:t xml:space="preserve">Asegúrate de que solo los usuarios </w:t>
@@ -7189,6 +7478,7 @@
           <w:rFonts w:ascii="Montserrat" w:eastAsia="Times New Roman" w:hAnsi="Montserrat" w:cs="Times New Roman"/>
           <w:sz w:val="24"/>
           <w:szCs w:val="24"/>
+          <w:highlight w:val="lightGray"/>
           <w:lang w:eastAsia="es-ES"/>
         </w:rPr>
         <w:t>logueados</w:t>
@@ -7199,6 +7489,7 @@
           <w:rFonts w:ascii="Montserrat" w:eastAsia="Times New Roman" w:hAnsi="Montserrat" w:cs="Times New Roman"/>
           <w:sz w:val="24"/>
           <w:szCs w:val="24"/>
+          <w:highlight w:val="lightGray"/>
           <w:lang w:eastAsia="es-ES"/>
         </w:rPr>
         <w:t xml:space="preserve"> puedan acceder al panel de control y de que solo puedan modificar sus propios posts.</w:t>
@@ -7215,16 +7506,18 @@
           <w:rFonts w:ascii="Montserrat" w:eastAsia="Times New Roman" w:hAnsi="Montserrat" w:cs="Times New Roman"/>
           <w:sz w:val="24"/>
           <w:szCs w:val="24"/>
-          <w:lang w:eastAsia="es-ES"/>
-        </w:rPr>
-      </w:pPr>
-      <w:r>
-        <w:rPr>
-          <w:rFonts w:ascii="Montserrat" w:eastAsia="Times New Roman" w:hAnsi="Montserrat" w:cs="Times New Roman"/>
-          <w:b/>
-          <w:bCs/>
-          <w:sz w:val="24"/>
-          <w:szCs w:val="24"/>
+          <w:highlight w:val="lightGray"/>
+          <w:lang w:eastAsia="es-ES"/>
+        </w:rPr>
+      </w:pPr>
+      <w:r>
+        <w:rPr>
+          <w:rFonts w:ascii="Montserrat" w:eastAsia="Times New Roman" w:hAnsi="Montserrat" w:cs="Times New Roman"/>
+          <w:b/>
+          <w:bCs/>
+          <w:sz w:val="24"/>
+          <w:szCs w:val="24"/>
+          <w:highlight w:val="lightGray"/>
           <w:lang w:eastAsia="es-ES"/>
         </w:rPr>
         <w:t>Autenticación:</w:t>
@@ -7234,16 +7527,40 @@
           <w:rFonts w:ascii="Montserrat" w:eastAsia="Times New Roman" w:hAnsi="Montserrat" w:cs="Times New Roman"/>
           <w:sz w:val="24"/>
           <w:szCs w:val="24"/>
-          <w:lang w:eastAsia="es-ES"/>
-        </w:rPr>
-        <w:t xml:space="preserve"> Usa los "middlewares" de Laravel, como </w:t>
-      </w:r>
-      <w:proofErr w:type="spellStart"/>
-      <w:r>
-        <w:rPr>
-          <w:rFonts w:ascii="Montserrat" w:eastAsia="Times New Roman" w:hAnsi="Montserrat" w:cs="Courier New"/>
-          <w:sz w:val="24"/>
-          <w:szCs w:val="24"/>
+          <w:highlight w:val="lightGray"/>
+          <w:lang w:eastAsia="es-ES"/>
+        </w:rPr>
+        <w:t xml:space="preserve"> Usa los "middlewares" de </w:t>
+      </w:r>
+      <w:proofErr w:type="spellStart"/>
+      <w:r>
+        <w:rPr>
+          <w:rFonts w:ascii="Montserrat" w:eastAsia="Times New Roman" w:hAnsi="Montserrat" w:cs="Times New Roman"/>
+          <w:sz w:val="24"/>
+          <w:szCs w:val="24"/>
+          <w:highlight w:val="lightGray"/>
+          <w:lang w:eastAsia="es-ES"/>
+        </w:rPr>
+        <w:t>Laravel</w:t>
+      </w:r>
+      <w:proofErr w:type="spellEnd"/>
+      <w:r>
+        <w:rPr>
+          <w:rFonts w:ascii="Montserrat" w:eastAsia="Times New Roman" w:hAnsi="Montserrat" w:cs="Times New Roman"/>
+          <w:sz w:val="24"/>
+          <w:szCs w:val="24"/>
+          <w:highlight w:val="lightGray"/>
+          <w:lang w:eastAsia="es-ES"/>
+        </w:rPr>
+        <w:t xml:space="preserve">, como </w:t>
+      </w:r>
+      <w:proofErr w:type="spellStart"/>
+      <w:r>
+        <w:rPr>
+          <w:rFonts w:ascii="Montserrat" w:eastAsia="Times New Roman" w:hAnsi="Montserrat" w:cs="Courier New"/>
+          <w:sz w:val="24"/>
+          <w:szCs w:val="24"/>
+          <w:highlight w:val="lightGray"/>
           <w:lang w:eastAsia="es-ES"/>
         </w:rPr>
         <w:t>auth</w:t>
@@ -7254,6 +7571,7 @@
           <w:rFonts w:ascii="Montserrat" w:eastAsia="Times New Roman" w:hAnsi="Montserrat" w:cs="Times New Roman"/>
           <w:sz w:val="24"/>
           <w:szCs w:val="24"/>
+          <w:highlight w:val="lightGray"/>
           <w:lang w:eastAsia="es-ES"/>
         </w:rPr>
         <w:t>, para proteger las rutas del panel de control.</w:t>
@@ -7270,16 +7588,18 @@
           <w:rFonts w:ascii="Montserrat" w:eastAsia="Times New Roman" w:hAnsi="Montserrat" w:cs="Times New Roman"/>
           <w:sz w:val="24"/>
           <w:szCs w:val="24"/>
-          <w:lang w:eastAsia="es-ES"/>
-        </w:rPr>
-      </w:pPr>
-      <w:r>
-        <w:rPr>
-          <w:rFonts w:ascii="Montserrat" w:eastAsia="Times New Roman" w:hAnsi="Montserrat" w:cs="Times New Roman"/>
-          <w:b/>
-          <w:bCs/>
-          <w:sz w:val="24"/>
-          <w:szCs w:val="24"/>
+          <w:highlight w:val="lightGray"/>
+          <w:lang w:eastAsia="es-ES"/>
+        </w:rPr>
+      </w:pPr>
+      <w:r>
+        <w:rPr>
+          <w:rFonts w:ascii="Montserrat" w:eastAsia="Times New Roman" w:hAnsi="Montserrat" w:cs="Times New Roman"/>
+          <w:b/>
+          <w:bCs/>
+          <w:sz w:val="24"/>
+          <w:szCs w:val="24"/>
+          <w:highlight w:val="lightGray"/>
           <w:lang w:eastAsia="es-ES"/>
         </w:rPr>
         <w:t>Autorización:</w:t>
@@ -7289,6 +7609,7 @@
           <w:rFonts w:ascii="Montserrat" w:eastAsia="Times New Roman" w:hAnsi="Montserrat" w:cs="Times New Roman"/>
           <w:sz w:val="24"/>
           <w:szCs w:val="24"/>
+          <w:highlight w:val="lightGray"/>
           <w:lang w:eastAsia="es-ES"/>
         </w:rPr>
         <w:t xml:space="preserve"> Utiliza "</w:t>
@@ -7299,6 +7620,7 @@
           <w:rFonts w:ascii="Montserrat" w:eastAsia="Times New Roman" w:hAnsi="Montserrat" w:cs="Times New Roman"/>
           <w:sz w:val="24"/>
           <w:szCs w:val="24"/>
+          <w:highlight w:val="lightGray"/>
           <w:lang w:eastAsia="es-ES"/>
         </w:rPr>
         <w:t>policies</w:t>
@@ -7309,6 +7631,7 @@
           <w:rFonts w:ascii="Montserrat" w:eastAsia="Times New Roman" w:hAnsi="Montserrat" w:cs="Times New Roman"/>
           <w:sz w:val="24"/>
           <w:szCs w:val="24"/>
+          <w:highlight w:val="lightGray"/>
           <w:lang w:eastAsia="es-ES"/>
         </w:rPr>
         <w:t>" para definir quién puede hacer qué con un recurso (</w:t>
@@ -7319,6 +7642,7 @@
           <w:rFonts w:ascii="Montserrat" w:eastAsia="Times New Roman" w:hAnsi="Montserrat" w:cs="Times New Roman"/>
           <w:sz w:val="24"/>
           <w:szCs w:val="24"/>
+          <w:highlight w:val="lightGray"/>
           <w:lang w:eastAsia="es-ES"/>
         </w:rPr>
         <w:t>ej</w:t>
@@ -7329,6 +7653,7 @@
           <w:rFonts w:ascii="Montserrat" w:eastAsia="Times New Roman" w:hAnsi="Montserrat" w:cs="Times New Roman"/>
           <w:sz w:val="24"/>
           <w:szCs w:val="24"/>
+          <w:highlight w:val="lightGray"/>
           <w:lang w:eastAsia="es-ES"/>
         </w:rPr>
         <w:t xml:space="preserve">: </w:t>
@@ -7339,6 +7664,7 @@
           <w:rFonts w:ascii="Montserrat" w:eastAsia="Times New Roman" w:hAnsi="Montserrat" w:cs="Courier New"/>
           <w:sz w:val="24"/>
           <w:szCs w:val="24"/>
+          <w:highlight w:val="lightGray"/>
           <w:lang w:eastAsia="es-ES"/>
         </w:rPr>
         <w:t>UserPolicy</w:t>
@@ -7349,6 +7675,7 @@
           <w:rFonts w:ascii="Montserrat" w:eastAsia="Times New Roman" w:hAnsi="Montserrat" w:cs="Times New Roman"/>
           <w:sz w:val="24"/>
           <w:szCs w:val="24"/>
+          <w:highlight w:val="lightGray"/>
           <w:lang w:eastAsia="es-ES"/>
         </w:rPr>
         <w:t xml:space="preserve"> con un método </w:t>
@@ -7359,6 +7686,7 @@
           <w:rFonts w:ascii="Montserrat" w:eastAsia="Times New Roman" w:hAnsi="Montserrat" w:cs="Courier New"/>
           <w:sz w:val="24"/>
           <w:szCs w:val="24"/>
+          <w:highlight w:val="lightGray"/>
           <w:lang w:eastAsia="es-ES"/>
         </w:rPr>
         <w:t>update</w:t>
@@ -7369,6 +7697,7 @@
           <w:rFonts w:ascii="Montserrat" w:eastAsia="Times New Roman" w:hAnsi="Montserrat" w:cs="Courier New"/>
           <w:sz w:val="24"/>
           <w:szCs w:val="24"/>
+          <w:highlight w:val="lightGray"/>
           <w:lang w:eastAsia="es-ES"/>
         </w:rPr>
         <w:t>(</w:t>
@@ -7379,6 +7708,7 @@
           <w:rFonts w:ascii="Montserrat" w:eastAsia="Times New Roman" w:hAnsi="Montserrat" w:cs="Courier New"/>
           <w:sz w:val="24"/>
           <w:szCs w:val="24"/>
+          <w:highlight w:val="lightGray"/>
           <w:lang w:eastAsia="es-ES"/>
         </w:rPr>
         <w:t>User</w:t>
@@ -7389,6 +7719,7 @@
           <w:rFonts w:ascii="Montserrat" w:eastAsia="Times New Roman" w:hAnsi="Montserrat" w:cs="Courier New"/>
           <w:sz w:val="24"/>
           <w:szCs w:val="24"/>
+          <w:highlight w:val="lightGray"/>
           <w:lang w:eastAsia="es-ES"/>
         </w:rPr>
         <w:t xml:space="preserve"> $</w:t>
@@ -7399,6 +7730,7 @@
           <w:rFonts w:ascii="Montserrat" w:eastAsia="Times New Roman" w:hAnsi="Montserrat" w:cs="Courier New"/>
           <w:sz w:val="24"/>
           <w:szCs w:val="24"/>
+          <w:highlight w:val="lightGray"/>
           <w:lang w:eastAsia="es-ES"/>
         </w:rPr>
         <w:t>user</w:t>
@@ -7409,6 +7741,7 @@
           <w:rFonts w:ascii="Montserrat" w:eastAsia="Times New Roman" w:hAnsi="Montserrat" w:cs="Courier New"/>
           <w:sz w:val="24"/>
           <w:szCs w:val="24"/>
+          <w:highlight w:val="lightGray"/>
           <w:lang w:eastAsia="es-ES"/>
         </w:rPr>
         <w:t>, Post $post)</w:t>
@@ -7418,6 +7751,7 @@
           <w:rFonts w:ascii="Montserrat" w:eastAsia="Times New Roman" w:hAnsi="Montserrat" w:cs="Times New Roman"/>
           <w:sz w:val="24"/>
           <w:szCs w:val="24"/>
+          <w:highlight w:val="lightGray"/>
           <w:lang w:eastAsia="es-ES"/>
         </w:rPr>
         <w:t xml:space="preserve"> que verifica si el usuario es el autor del post).</w:t>
@@ -7436,6 +7770,8 @@
           <w:lang w:eastAsia="es-ES"/>
         </w:rPr>
       </w:pPr>
+      <w:bookmarkStart w:id="0" w:name="_GoBack"/>
+      <w:bookmarkEnd w:id="0"/>
       <w:r>
         <w:rPr>
           <w:rFonts w:ascii="Montserrat" w:eastAsia="Times New Roman" w:hAnsi="Montserrat" w:cs="Times New Roman"/>
@@ -7614,6 +7950,7 @@
         <w:lastRenderedPageBreak/>
         <w:t xml:space="preserve">en una nueva columna de la tabla </w:t>
       </w:r>
+      <w:proofErr w:type="spellStart"/>
       <w:r>
         <w:rPr>
           <w:rFonts w:ascii="Montserrat" w:eastAsia="Times New Roman" w:hAnsi="Montserrat" w:cs="Courier New"/>
@@ -7623,6 +7960,7 @@
         </w:rPr>
         <w:t>posts</w:t>
       </w:r>
+      <w:proofErr w:type="spellEnd"/>
       <w:r>
         <w:rPr>
           <w:rFonts w:ascii="Montserrat" w:eastAsia="Times New Roman" w:hAnsi="Montserrat" w:cs="Times New Roman"/>
@@ -8013,7 +8351,25 @@
           <w:sz w:val="24"/>
           <w:szCs w:val="24"/>
         </w:rPr>
-        <w:t xml:space="preserve">se definen gates en </w:t>
+        <w:t xml:space="preserve">se definen </w:t>
+      </w:r>
+      <w:proofErr w:type="spellStart"/>
+      <w:r>
+        <w:rPr>
+          <w:rFonts w:ascii="Montserrat" w:hAnsi="Montserrat"/>
+          <w:sz w:val="24"/>
+          <w:szCs w:val="24"/>
+        </w:rPr>
+        <w:t>gates</w:t>
+      </w:r>
+      <w:proofErr w:type="spellEnd"/>
+      <w:r>
+        <w:rPr>
+          <w:rFonts w:ascii="Montserrat" w:hAnsi="Montserrat"/>
+          <w:sz w:val="24"/>
+          <w:szCs w:val="24"/>
+        </w:rPr>
+        <w:t xml:space="preserve"> en </w:t>
       </w:r>
       <w:proofErr w:type="spellStart"/>
       <w:r>
@@ -8107,7 +8463,7 @@
 </file>
 
 <file path=word/numbering.xml><?xml version="1.0" encoding="utf-8"?>
-<w:numbering xmlns:wpc="http://schemas.microsoft.com/office/word/2010/wordprocessingCanvas" xmlns:cx="http://schemas.microsoft.com/office/drawing/2014/chartex" xmlns:cx1="http://schemas.microsoft.com/office/drawing/2015/9/8/chartex" xmlns:cx2="http://schemas.microsoft.com/office/drawing/2015/10/21/chartex" xmlns:cx3="http://schemas.microsoft.com/office/drawing/2016/5/9/chartex" xmlns:cx4="http://schemas.microsoft.com/office/drawing/2016/5/10/chartex" xmlns:cx5="http://schemas.microsoft.com/office/drawing/2016/5/11/chartex" xmlns:cx6="http://schemas.microsoft.com/office/drawing/2016/5/12/chartex" xmlns:cx7="http://schemas.microsoft.com/office/drawing/2016/5/13/chartex" xmlns:cx8="http://schemas.microsoft.com/office/drawing/2016/5/14/chartex" xmlns:mc="http://schemas.openxmlformats.org/markup-compatibility/2006" xmlns:aink="http://schemas.microsoft.com/office/drawing/2016/ink" xmlns:am3d="http://schemas.microsoft.com/office/drawing/2017/model3d" xmlns:o="urn:schemas-microsoft-com:office:office" xmlns:oel="http://schemas.microsoft.com/office/2019/extlst" xmlns:r="http://schemas.openxmlformats.org/officeDocument/2006/relationships" xmlns:m="http://schemas.openxmlformats.org/officeDocument/2006/math" xmlns:v="urn:schemas-microsoft-com:vml" xmlns:wp14="http://schemas.microsoft.com/office/word/2010/wordprocessingDrawing" xmlns:wp="http://schemas.openxmlformats.org/drawingml/2006/wordprocessingDrawing" xmlns:w10="urn:schemas-microsoft-com:office:word" xmlns:w="http://schemas.openxmlformats.org/wordprocessingml/2006/main" xmlns:w14="http://schemas.microsoft.com/office/word/2010/wordml" xmlns:w15="http://schemas.microsoft.com/office/word/2012/wordml" xmlns:w16cex="http://schemas.microsoft.com/office/word/2018/wordml/cex" xmlns:w16cid="http://schemas.microsoft.com/office/word/2016/wordml/cid" xmlns:w16="http://schemas.microsoft.com/office/word/2018/wordml" xmlns:w16sdtdh="http://schemas.microsoft.com/office/word/2020/wordml/sdtdatahash" xmlns:w16se="http://schemas.microsoft.com/office/word/2015/wordml/symex" xmlns:wpg="http://schemas.microsoft.com/office/word/2010/wordprocessingGroup" xmlns:wpi="http://schemas.microsoft.com/office/word/2010/wordprocessingInk" xmlns:wne="http://schemas.microsoft.com/office/word/2006/wordml" xmlns:wps="http://schemas.microsoft.com/office/word/2010/wordprocessingShape" mc:Ignorable="w14 w15 w16se w16cid w16 w16cex w16sdtdh wp14">
+<w:numbering xmlns:wpc="http://schemas.microsoft.com/office/word/2010/wordprocessingCanvas" xmlns:cx="http://schemas.microsoft.com/office/drawing/2014/chartex" xmlns:mc="http://schemas.openxmlformats.org/markup-compatibility/2006" xmlns:o="urn:schemas-microsoft-com:office:office" xmlns:r="http://schemas.openxmlformats.org/officeDocument/2006/relationships" xmlns:m="http://schemas.openxmlformats.org/officeDocument/2006/math" xmlns:v="urn:schemas-microsoft-com:vml" xmlns:wp14="http://schemas.microsoft.com/office/word/2010/wordprocessingDrawing" xmlns:wp="http://schemas.openxmlformats.org/drawingml/2006/wordprocessingDrawing" xmlns:w10="urn:schemas-microsoft-com:office:word" xmlns:w="http://schemas.openxmlformats.org/wordprocessingml/2006/main" xmlns:w14="http://schemas.microsoft.com/office/word/2010/wordml" xmlns:w15="http://schemas.microsoft.com/office/word/2012/wordml" xmlns:w16se="http://schemas.microsoft.com/office/word/2015/wordml/symex" xmlns:wpg="http://schemas.microsoft.com/office/word/2010/wordprocessingGroup" xmlns:wpi="http://schemas.microsoft.com/office/word/2010/wordprocessingInk" xmlns:wne="http://schemas.microsoft.com/office/word/2006/wordml" xmlns:wps="http://schemas.microsoft.com/office/word/2010/wordprocessingShape" mc:Ignorable="w14 w15 w16se wp14">
   <w:abstractNum w:abstractNumId="0" w15:restartNumberingAfterBreak="0">
     <w:nsid w:val="04E901D9"/>
     <w:multiLevelType w:val="multilevel"/>
@@ -10045,50 +10401,50 @@
       </w:rPr>
     </w:lvl>
   </w:abstractNum>
-  <w:num w:numId="1" w16cid:durableId="2054455020">
+  <w:num w:numId="1">
     <w:abstractNumId w:val="9"/>
   </w:num>
-  <w:num w:numId="2" w16cid:durableId="145710847">
+  <w:num w:numId="2">
     <w:abstractNumId w:val="11"/>
   </w:num>
-  <w:num w:numId="3" w16cid:durableId="513688455">
+  <w:num w:numId="3">
     <w:abstractNumId w:val="8"/>
   </w:num>
-  <w:num w:numId="4" w16cid:durableId="1823961378">
+  <w:num w:numId="4">
     <w:abstractNumId w:val="5"/>
   </w:num>
-  <w:num w:numId="5" w16cid:durableId="1136727410">
+  <w:num w:numId="5">
     <w:abstractNumId w:val="6"/>
   </w:num>
-  <w:num w:numId="6" w16cid:durableId="1889535490">
+  <w:num w:numId="6">
     <w:abstractNumId w:val="2"/>
   </w:num>
-  <w:num w:numId="7" w16cid:durableId="722560462">
+  <w:num w:numId="7">
     <w:abstractNumId w:val="7"/>
   </w:num>
-  <w:num w:numId="8" w16cid:durableId="326440758">
+  <w:num w:numId="8">
     <w:abstractNumId w:val="3"/>
   </w:num>
-  <w:num w:numId="9" w16cid:durableId="1483960294">
+  <w:num w:numId="9">
     <w:abstractNumId w:val="4"/>
   </w:num>
-  <w:num w:numId="10" w16cid:durableId="1727222852">
+  <w:num w:numId="10">
     <w:abstractNumId w:val="10"/>
   </w:num>
-  <w:num w:numId="11" w16cid:durableId="320962221">
+  <w:num w:numId="11">
     <w:abstractNumId w:val="1"/>
   </w:num>
-  <w:num w:numId="12" w16cid:durableId="2122217646">
+  <w:num w:numId="12">
     <w:abstractNumId w:val="0"/>
   </w:num>
-  <w:num w:numId="13" w16cid:durableId="1893417101">
+  <w:num w:numId="13">
     <w:abstractNumId w:val="12"/>
   </w:num>
 </w:numbering>
 </file>
 
 <file path=word/styles.xml><?xml version="1.0" encoding="utf-8"?>
-<w:styles xmlns:mc="http://schemas.openxmlformats.org/markup-compatibility/2006" xmlns:r="http://schemas.openxmlformats.org/officeDocument/2006/relationships" xmlns:w="http://schemas.openxmlformats.org/wordprocessingml/2006/main" xmlns:w14="http://schemas.microsoft.com/office/word/2010/wordml" xmlns:w15="http://schemas.microsoft.com/office/word/2012/wordml" xmlns:w16cex="http://schemas.microsoft.com/office/word/2018/wordml/cex" xmlns:w16cid="http://schemas.microsoft.com/office/word/2016/wordml/cid" xmlns:w16="http://schemas.microsoft.com/office/word/2018/wordml" xmlns:w16sdtdh="http://schemas.microsoft.com/office/word/2020/wordml/sdtdatahash" xmlns:w16se="http://schemas.microsoft.com/office/word/2015/wordml/symex" mc:Ignorable="w14 w15 w16se w16cid w16 w16cex w16sdtdh">
+<w:styles xmlns:mc="http://schemas.openxmlformats.org/markup-compatibility/2006" xmlns:r="http://schemas.openxmlformats.org/officeDocument/2006/relationships" xmlns:w="http://schemas.openxmlformats.org/wordprocessingml/2006/main" xmlns:w14="http://schemas.microsoft.com/office/word/2010/wordml" xmlns:w15="http://schemas.microsoft.com/office/word/2012/wordml" xmlns:w16se="http://schemas.microsoft.com/office/word/2015/wordml/symex" mc:Ignorable="w14 w15 w16se">
   <w:docDefaults>
     <w:rPrDefault>
       <w:rPr>
@@ -10104,7 +10460,7 @@
       </w:pPr>
     </w:pPrDefault>
   </w:docDefaults>
-  <w:latentStyles w:defLockedState="0" w:defUIPriority="99" w:defSemiHidden="0" w:defUnhideWhenUsed="0" w:defQFormat="0" w:count="376">
+  <w:latentStyles w:defLockedState="0" w:defUIPriority="99" w:defSemiHidden="0" w:defUnhideWhenUsed="0" w:defQFormat="0" w:count="371">
     <w:lsdException w:name="Normal" w:uiPriority="0" w:qFormat="1"/>
     <w:lsdException w:name="heading 1" w:uiPriority="9" w:qFormat="1"/>
     <w:lsdException w:name="heading 2" w:semiHidden="1" w:uiPriority="9" w:unhideWhenUsed="1" w:qFormat="1"/>
@@ -10476,11 +10832,6 @@
     <w:lsdException w:name="List Table 5 Dark Accent 6" w:uiPriority="50"/>
     <w:lsdException w:name="List Table 6 Colorful Accent 6" w:uiPriority="51"/>
     <w:lsdException w:name="List Table 7 Colorful Accent 6" w:uiPriority="52"/>
-    <w:lsdException w:name="Mention" w:semiHidden="1" w:unhideWhenUsed="1"/>
-    <w:lsdException w:name="Smart Hyperlink" w:semiHidden="1" w:unhideWhenUsed="1"/>
-    <w:lsdException w:name="Hashtag" w:semiHidden="1" w:unhideWhenUsed="1"/>
-    <w:lsdException w:name="Unresolved Mention" w:semiHidden="1" w:unhideWhenUsed="1"/>
-    <w:lsdException w:name="Smart Link" w:semiHidden="1" w:unhideWhenUsed="1"/>
   </w:latentStyles>
   <w:style w:type="paragraph" w:default="1" w:styleId="Normal">
     <w:name w:val="Normal"/>

</xml_diff>